<commit_message>
modified:   PUTStateFlow.docx 	modified:   src/main/java/com/oracle/athena/webserver/buffermgr/BufferManager.java 	modified:   src/main/java/com/oracle/athena/webserver/operations/EncryptBuffer.java 	modified:   src/main/java/com/oracle/athena/webserver/operations/SetupChunkWrite.java 	modified:   src/main/java/com/oracle/athena/webserver/operations/SetupV2Put.java 	modified:   src/main/java/com/oracle/athena/webserver/operations/WriteToStorageServer.java
</commit_message>
<xml_diff>
--- a/PUTStateFlow.docx
+++ b/PUTStateFlow.docx
@@ -140,15 +140,7 @@
         </w:numPr>
       </w:pPr>
       <w:r>
-        <w:t xml:space="preserve">All the data for </w:t>
-      </w:r>
-      <w:proofErr w:type="gramStart"/>
-      <w:r>
-        <w:t>an</w:t>
-      </w:r>
-      <w:proofErr w:type="gramEnd"/>
-      <w:r>
-        <w:t xml:space="preserve"> </w:t>
+        <w:t xml:space="preserve">All the data for a </w:t>
       </w:r>
       <w:r>
         <w:t xml:space="preserve">client </w:t>
@@ -2239,6 +2231,63 @@
         <w:t>Operation Details</w:t>
       </w:r>
     </w:p>
+    <w:p>
+      <w:r>
+        <w:t>The RequestContext contains the overall state for the HTTP Request. It owns the following BufferManager(s) to perform work:</w:t>
+      </w:r>
+    </w:p>
+    <w:p>
+      <w:pPr>
+        <w:pStyle w:val="ListParagraph"/>
+        <w:numPr>
+          <w:ilvl w:val="0"/>
+          <w:numId w:val="31"/>
+        </w:numPr>
+      </w:pPr>
+      <w:proofErr w:type="spellStart"/>
+      <w:r>
+        <w:t>clientReadBufferManager</w:t>
+      </w:r>
+      <w:proofErr w:type="spellEnd"/>
+      <w:r>
+        <w:t xml:space="preserve"> – Used for data coming in from the client. This includes the HTTP Request and the client object data.</w:t>
+      </w:r>
+    </w:p>
+    <w:p>
+      <w:pPr>
+        <w:pStyle w:val="ListParagraph"/>
+        <w:numPr>
+          <w:ilvl w:val="0"/>
+          <w:numId w:val="31"/>
+        </w:numPr>
+      </w:pPr>
+      <w:proofErr w:type="spellStart"/>
+      <w:r>
+        <w:t>clientWriteBufferManager</w:t>
+      </w:r>
+      <w:proofErr w:type="spellEnd"/>
+      <w:r>
+        <w:t xml:space="preserve"> – For the initial implementation that only handle the V2 PUT, this is used to write the HTTP Response back to the client.</w:t>
+      </w:r>
+    </w:p>
+    <w:p>
+      <w:pPr>
+        <w:pStyle w:val="ListParagraph"/>
+        <w:numPr>
+          <w:ilvl w:val="0"/>
+          <w:numId w:val="31"/>
+        </w:numPr>
+      </w:pPr>
+      <w:proofErr w:type="spellStart"/>
+      <w:r>
+        <w:t>storageServerWriteBufferManager</w:t>
+      </w:r>
+      <w:proofErr w:type="spellEnd"/>
+      <w:r>
+        <w:t xml:space="preserve"> – This holds the client object data (in an encrypted form) that is to be written to the Storage Server(s).</w:t>
+      </w:r>
+    </w:p>
+    <w:p/>
     <w:p>
       <w:r>
         <w:t>The following are a list of operations that take place to complete a PUT Object request. All of the error handling is not spelled out and is mostly missing. The idea is to show the dependencies between the various operations and how they could be chained together.</w:t>
@@ -2443,19 +2492,28 @@
         </w:numPr>
       </w:pPr>
       <w:r>
-        <w:t>Invalid Buffers in the BufferManager</w:t>
-      </w:r>
-    </w:p>
-    <w:p>
-      <w:pPr>
-        <w:pStyle w:val="ListParagraph"/>
-        <w:numPr>
-          <w:ilvl w:val="0"/>
-          <w:numId w:val="1"/>
-        </w:numPr>
-      </w:pPr>
-      <w:r>
-        <w:t>Events Generated</w:t>
+        <w:t xml:space="preserve">Invalid </w:t>
+      </w:r>
+      <w:r>
+        <w:t>Byte</w:t>
+      </w:r>
+      <w:r>
+        <w:t>Buffer</w:t>
+      </w:r>
+      <w:r>
+        <w:t>(</w:t>
+      </w:r>
+      <w:r>
+        <w:t>s</w:t>
+      </w:r>
+      <w:r>
+        <w:t>)</w:t>
+      </w:r>
+      <w:r>
+        <w:t xml:space="preserve"> in the BufferManager</w:t>
+      </w:r>
+      <w:r>
+        <w:t>. This means they do not have valid data.</w:t>
       </w:r>
     </w:p>
     <w:p>
@@ -2466,6 +2524,47 @@
           <w:numId w:val="1"/>
         </w:numPr>
       </w:pPr>
+      <w:proofErr w:type="spellStart"/>
+      <w:r>
+        <w:rPr>
+          <w:b/>
+          <w:i/>
+        </w:rPr>
+        <w:t>bufferMeteringPointer</w:t>
+      </w:r>
+      <w:proofErr w:type="spellEnd"/>
+      <w:r>
+        <w:t xml:space="preserve"> registered with </w:t>
+      </w:r>
+      <w:proofErr w:type="spellStart"/>
+      <w:r>
+        <w:rPr>
+          <w:b/>
+        </w:rPr>
+        <w:t>clientRedBufferManager</w:t>
+      </w:r>
+      <w:proofErr w:type="spellEnd"/>
+    </w:p>
+    <w:p>
+      <w:pPr>
+        <w:pStyle w:val="ListParagraph"/>
+        <w:numPr>
+          <w:ilvl w:val="0"/>
+          <w:numId w:val="1"/>
+        </w:numPr>
+      </w:pPr>
+      <w:r>
+        <w:t>Events Generated</w:t>
+      </w:r>
+    </w:p>
+    <w:p>
+      <w:pPr>
+        <w:pStyle w:val="ListParagraph"/>
+        <w:numPr>
+          <w:ilvl w:val="1"/>
+          <w:numId w:val="1"/>
+        </w:numPr>
+      </w:pPr>
       <w:r>
         <w:t xml:space="preserve">When a buffer is added, generate a </w:t>
       </w:r>
@@ -2575,6 +2674,7 @@
         </w:numPr>
       </w:pPr>
       <w:r>
+        <w:lastRenderedPageBreak/>
         <w:t>Produces</w:t>
       </w:r>
     </w:p>
@@ -2600,22 +2700,63 @@
       <w:pPr>
         <w:pStyle w:val="ListParagraph"/>
         <w:numPr>
-          <w:ilvl w:val="0"/>
-          <w:numId w:val="8"/>
-        </w:numPr>
-      </w:pPr>
-      <w:r>
-        <w:t>Events Generated</w:t>
-      </w:r>
-    </w:p>
-    <w:p>
-      <w:pPr>
-        <w:pStyle w:val="ListParagraph"/>
-        <w:numPr>
           <w:ilvl w:val="1"/>
           <w:numId w:val="8"/>
         </w:numPr>
       </w:pPr>
+      <w:proofErr w:type="spellStart"/>
+      <w:r>
+        <w:rPr>
+          <w:b/>
+          <w:i/>
+        </w:rPr>
+        <w:t>readBufferPointer</w:t>
+      </w:r>
+      <w:proofErr w:type="spellEnd"/>
+      <w:r>
+        <w:t xml:space="preserve"> registered with the </w:t>
+      </w:r>
+      <w:proofErr w:type="spellStart"/>
+      <w:r>
+        <w:rPr>
+          <w:b/>
+        </w:rPr>
+        <w:t>clientReadBufferManager</w:t>
+      </w:r>
+      <w:proofErr w:type="spellEnd"/>
+      <w:r>
+        <w:t xml:space="preserve"> with a dependency upon the </w:t>
+      </w:r>
+      <w:proofErr w:type="spellStart"/>
+      <w:r>
+        <w:rPr>
+          <w:b/>
+          <w:i/>
+        </w:rPr>
+        <w:t>bufferMeteringPointer</w:t>
+      </w:r>
+      <w:proofErr w:type="spellEnd"/>
+    </w:p>
+    <w:p>
+      <w:pPr>
+        <w:pStyle w:val="ListParagraph"/>
+        <w:numPr>
+          <w:ilvl w:val="0"/>
+          <w:numId w:val="8"/>
+        </w:numPr>
+      </w:pPr>
+      <w:r>
+        <w:t>Events Generated</w:t>
+      </w:r>
+    </w:p>
+    <w:p>
+      <w:pPr>
+        <w:pStyle w:val="ListParagraph"/>
+        <w:numPr>
+          <w:ilvl w:val="1"/>
+          <w:numId w:val="8"/>
+        </w:numPr>
+      </w:pPr>
       <w:r>
         <w:t xml:space="preserve">When a buffer read completes, generate a </w:t>
       </w:r>
@@ -2736,20 +2877,7 @@
         </w:numPr>
       </w:pPr>
       <w:r>
-        <w:lastRenderedPageBreak/>
         <w:t>Boolean - Has the entire request been parsed</w:t>
-      </w:r>
-    </w:p>
-    <w:p>
-      <w:pPr>
-        <w:pStyle w:val="ListParagraph"/>
-        <w:numPr>
-          <w:ilvl w:val="0"/>
-          <w:numId w:val="1"/>
-        </w:numPr>
-      </w:pPr>
-      <w:r>
-        <w:t>Events Generated</w:t>
       </w:r>
     </w:p>
     <w:p>
@@ -2760,28 +2888,52 @@
           <w:numId w:val="1"/>
         </w:numPr>
       </w:pPr>
-      <w:r>
-        <w:t xml:space="preserve">If all the HTTP Request has not been parsed, generate </w:t>
-      </w:r>
-      <w:proofErr w:type="gramStart"/>
-      <w:r>
-        <w:t>an</w:t>
-      </w:r>
-      <w:proofErr w:type="gramEnd"/>
-      <w:r>
-        <w:t xml:space="preserve"> </w:t>
-      </w:r>
-      <w:r>
-        <w:rPr>
-          <w:b/>
-        </w:rPr>
-        <w:t>Buffer Read Metering</w:t>
-      </w:r>
-      <w:r>
-        <w:t xml:space="preserve"> </w:t>
-      </w:r>
-      <w:r>
-        <w:t>event.</w:t>
+      <w:proofErr w:type="spellStart"/>
+      <w:r>
+        <w:rPr>
+          <w:b/>
+          <w:i/>
+        </w:rPr>
+        <w:t>httpBufferPointer</w:t>
+      </w:r>
+      <w:proofErr w:type="spellEnd"/>
+      <w:r>
+        <w:t xml:space="preserve"> registered with the </w:t>
+      </w:r>
+      <w:proofErr w:type="spellStart"/>
+      <w:r>
+        <w:rPr>
+          <w:b/>
+        </w:rPr>
+        <w:t>clientReadBufferManager</w:t>
+      </w:r>
+      <w:proofErr w:type="spellEnd"/>
+      <w:r>
+        <w:t xml:space="preserve"> with a dependency upon the </w:t>
+      </w:r>
+      <w:proofErr w:type="spellStart"/>
+      <w:r>
+        <w:rPr>
+          <w:b/>
+          <w:i/>
+        </w:rPr>
+        <w:t>readBufferPointer</w:t>
+      </w:r>
+      <w:proofErr w:type="spellEnd"/>
+      <w:r>
+        <w:t>.</w:t>
+      </w:r>
+    </w:p>
+    <w:p>
+      <w:pPr>
+        <w:pStyle w:val="ListParagraph"/>
+        <w:numPr>
+          <w:ilvl w:val="0"/>
+          <w:numId w:val="1"/>
+        </w:numPr>
+      </w:pPr>
+      <w:r>
+        <w:t>Events Generated</w:t>
       </w:r>
     </w:p>
     <w:p>
@@ -2793,66 +2945,33 @@
         </w:numPr>
       </w:pPr>
       <w:r>
-        <w:t xml:space="preserve">If all the HTTP Request has been parsed, generate a </w:t>
-      </w:r>
-      <w:r>
-        <w:rPr>
-          <w:b/>
-        </w:rPr>
-        <w:t>Determine Request Type</w:t>
-      </w:r>
-      <w:r>
-        <w:t xml:space="preserve"> event.</w:t>
-      </w:r>
-    </w:p>
-    <w:p/>
-    <w:p>
-      <w:pPr>
-        <w:rPr>
-          <w:b/>
-        </w:rPr>
-      </w:pPr>
-      <w:r>
-        <w:rPr>
-          <w:b/>
-        </w:rPr>
-        <w:t>Determine</w:t>
-      </w:r>
-      <w:r>
-        <w:rPr>
-          <w:b/>
-        </w:rPr>
+        <w:t xml:space="preserve">If all the HTTP Request has not been parsed, generate a </w:t>
+      </w:r>
+      <w:r>
+        <w:rPr>
+          <w:b/>
+        </w:rPr>
+        <w:t>Buffer Read Metering</w:t>
+      </w:r>
+      <w:r>
         <w:t xml:space="preserve"> </w:t>
       </w:r>
       <w:r>
-        <w:rPr>
-          <w:b/>
-        </w:rPr>
-        <w:t>Request</w:t>
-      </w:r>
-      <w:r>
-        <w:rPr>
-          <w:b/>
-        </w:rPr>
-        <w:t xml:space="preserve"> </w:t>
-      </w:r>
-      <w:r>
-        <w:rPr>
-          <w:b/>
-        </w:rPr>
-        <w:t>Type</w:t>
-      </w:r>
-    </w:p>
-    <w:p>
-      <w:pPr>
-        <w:pStyle w:val="ListParagraph"/>
-        <w:numPr>
-          <w:ilvl w:val="0"/>
-          <w:numId w:val="1"/>
-        </w:numPr>
-      </w:pPr>
-      <w:r>
-        <w:t>Requires</w:t>
+        <w:t>event</w:t>
+      </w:r>
+      <w:r>
+        <w:t xml:space="preserve"> to add another ByteBuffer to allow the Read </w:t>
+      </w:r>
+      <w:proofErr w:type="gramStart"/>
+      <w:r>
+        <w:t>Into</w:t>
+      </w:r>
+      <w:proofErr w:type="gramEnd"/>
+      <w:r>
+        <w:t xml:space="preserve"> Buffer operation to run again an bring in more of the HTTP Request</w:t>
+      </w:r>
+      <w:r>
+        <w:t>.</w:t>
       </w:r>
     </w:p>
     <w:p>
@@ -2864,7 +2983,66 @@
         </w:numPr>
       </w:pPr>
       <w:r>
-        <w:t>HTTP Headers</w:t>
+        <w:t xml:space="preserve">If all the HTTP Request has been parsed, generate a </w:t>
+      </w:r>
+      <w:r>
+        <w:rPr>
+          <w:b/>
+        </w:rPr>
+        <w:t>Determine Request Type</w:t>
+      </w:r>
+      <w:r>
+        <w:t xml:space="preserve"> event.</w:t>
+      </w:r>
+    </w:p>
+    <w:p/>
+    <w:p>
+      <w:pPr>
+        <w:rPr>
+          <w:b/>
+        </w:rPr>
+      </w:pPr>
+      <w:r>
+        <w:rPr>
+          <w:b/>
+        </w:rPr>
+        <w:t>Determine</w:t>
+      </w:r>
+      <w:r>
+        <w:rPr>
+          <w:b/>
+        </w:rPr>
+        <w:t xml:space="preserve"> </w:t>
+      </w:r>
+      <w:r>
+        <w:rPr>
+          <w:b/>
+        </w:rPr>
+        <w:t>Request</w:t>
+      </w:r>
+      <w:r>
+        <w:rPr>
+          <w:b/>
+        </w:rPr>
+        <w:t xml:space="preserve"> </w:t>
+      </w:r>
+      <w:r>
+        <w:rPr>
+          <w:b/>
+        </w:rPr>
+        <w:t>Type</w:t>
+      </w:r>
+    </w:p>
+    <w:p>
+      <w:pPr>
+        <w:pStyle w:val="ListParagraph"/>
+        <w:numPr>
+          <w:ilvl w:val="0"/>
+          <w:numId w:val="1"/>
+        </w:numPr>
+      </w:pPr>
+      <w:r>
+        <w:t>Requires</w:t>
       </w:r>
     </w:p>
     <w:p>
@@ -2876,19 +3054,7 @@
         </w:numPr>
       </w:pPr>
       <w:r>
-        <w:t>URI</w:t>
-      </w:r>
-    </w:p>
-    <w:p>
-      <w:pPr>
-        <w:pStyle w:val="ListParagraph"/>
-        <w:numPr>
-          <w:ilvl w:val="0"/>
-          <w:numId w:val="1"/>
-        </w:numPr>
-      </w:pPr>
-      <w:r>
-        <w:t>Produces</w:t>
+        <w:t>HTTP Headers</w:t>
       </w:r>
     </w:p>
     <w:p>
@@ -2900,7 +3066,7 @@
         </w:numPr>
       </w:pPr>
       <w:r>
-        <w:t>What type of request handler is required</w:t>
+        <w:t>URI</w:t>
       </w:r>
     </w:p>
     <w:p>
@@ -2912,7 +3078,7 @@
         </w:numPr>
       </w:pPr>
       <w:r>
-        <w:t>Event Generated</w:t>
+        <w:t>Produces</w:t>
       </w:r>
     </w:p>
     <w:p>
@@ -2924,16 +3090,49 @@
         </w:numPr>
       </w:pPr>
       <w:r>
+        <w:t>What type of request handler is required</w:t>
+      </w:r>
+    </w:p>
+    <w:p>
+      <w:pPr>
+        <w:pStyle w:val="ListParagraph"/>
+        <w:numPr>
+          <w:ilvl w:val="0"/>
+          <w:numId w:val="1"/>
+        </w:numPr>
+      </w:pPr>
+      <w:r>
+        <w:t>Event Generated</w:t>
+      </w:r>
+    </w:p>
+    <w:p>
+      <w:pPr>
+        <w:pStyle w:val="ListParagraph"/>
+        <w:numPr>
+          <w:ilvl w:val="1"/>
+          <w:numId w:val="1"/>
+        </w:numPr>
+      </w:pPr>
+      <w:r>
         <w:t xml:space="preserve">Generate an event to the </w:t>
       </w:r>
       <w:r>
         <w:rPr>
           <w:b/>
         </w:rPr>
-        <w:t>PUT Handler Setup</w:t>
-      </w:r>
-      <w:r>
-        <w:t xml:space="preserve"> – Simplified for this document to only handling the V2 PUT request.</w:t>
+        <w:t>Setup V2</w:t>
+      </w:r>
+      <w:r>
+        <w:t xml:space="preserve"> </w:t>
+      </w:r>
+      <w:r>
+        <w:rPr>
+          <w:b/>
+        </w:rPr>
+        <w:t xml:space="preserve">PUT Handler </w:t>
+      </w:r>
+      <w:r>
+        <w:t>– Simplified for this document to only handling the V2 PUT request.</w:t>
       </w:r>
     </w:p>
     <w:p>
@@ -2954,7 +3153,13 @@
         <w:rPr>
           <w:b/>
         </w:rPr>
-        <w:t>PUT Handler Setup</w:t>
+        <w:t xml:space="preserve">Setup V2 </w:t>
+      </w:r>
+      <w:r>
+        <w:rPr>
+          <w:b/>
+        </w:rPr>
+        <w:t>PUT Handler</w:t>
       </w:r>
     </w:p>
     <w:p>
@@ -3029,6 +3234,31 @@
         <w:t>Sets up for the handling of the PUT Object request</w:t>
       </w:r>
     </w:p>
+    <w:p>
+      <w:pPr>
+        <w:pStyle w:val="ListParagraph"/>
+        <w:numPr>
+          <w:ilvl w:val="2"/>
+          <w:numId w:val="2"/>
+        </w:numPr>
+      </w:pPr>
+      <w:r>
+        <w:t>Currently this is only the Encrypt Buffer operation</w:t>
+      </w:r>
+    </w:p>
+    <w:p>
+      <w:pPr>
+        <w:pStyle w:val="ListParagraph"/>
+        <w:numPr>
+          <w:ilvl w:val="2"/>
+          <w:numId w:val="2"/>
+        </w:numPr>
+      </w:pPr>
+      <w:r>
+        <w:lastRenderedPageBreak/>
+        <w:t>Will need to be expanded to computing the Md5 digest for the client object data.</w:t>
+      </w:r>
+    </w:p>
     <w:p/>
     <w:p>
       <w:pPr>
@@ -3053,6 +3283,12 @@
           <w:b/>
         </w:rPr>
         <w:t>Request</w:t>
+      </w:r>
+      <w:r>
+        <w:rPr>
+          <w:b/>
+        </w:rPr>
+        <w:t xml:space="preserve"> (Not currently implemented)</w:t>
       </w:r>
     </w:p>
     <w:p>
@@ -3216,6 +3452,9 @@
       <w:r>
         <w:t xml:space="preserve"> – This may be given the entire number of buffers to read in the client object and this deals with the allocation limits and potential out-of-buffer issues.</w:t>
       </w:r>
+      <w:r>
+        <w:t xml:space="preserve"> This is the same Buffer Read Metering used for the HTTP Request handling.</w:t>
+      </w:r>
     </w:p>
     <w:p>
       <w:pPr>
@@ -3250,6 +3489,1943 @@
         </w:numPr>
       </w:pPr>
       <w:r>
+        <w:t>Produces</w:t>
+      </w:r>
+    </w:p>
+    <w:p>
+      <w:pPr>
+        <w:pStyle w:val="ListParagraph"/>
+        <w:numPr>
+          <w:ilvl w:val="1"/>
+          <w:numId w:val="1"/>
+        </w:numPr>
+      </w:pPr>
+      <w:r>
+        <w:t>Invalid Buffers in the BufferManager</w:t>
+      </w:r>
+    </w:p>
+    <w:p>
+      <w:pPr>
+        <w:pStyle w:val="ListParagraph"/>
+        <w:numPr>
+          <w:ilvl w:val="1"/>
+          <w:numId w:val="1"/>
+        </w:numPr>
+      </w:pPr>
+      <w:proofErr w:type="spellStart"/>
+      <w:r>
+        <w:rPr>
+          <w:b/>
+          <w:i/>
+        </w:rPr>
+        <w:t>bufferMeteringPointer</w:t>
+      </w:r>
+      <w:proofErr w:type="spellEnd"/>
+      <w:r>
+        <w:t xml:space="preserve"> registered with </w:t>
+      </w:r>
+      <w:proofErr w:type="spellStart"/>
+      <w:r>
+        <w:rPr>
+          <w:b/>
+        </w:rPr>
+        <w:t>clientRedBufferManager</w:t>
+      </w:r>
+      <w:proofErr w:type="spellEnd"/>
+    </w:p>
+    <w:p>
+      <w:pPr>
+        <w:ind w:left="360"/>
+      </w:pPr>
+      <w:r>
+        <w:t>Events Generated</w:t>
+      </w:r>
+    </w:p>
+    <w:p>
+      <w:pPr>
+        <w:pStyle w:val="ListParagraph"/>
+        <w:numPr>
+          <w:ilvl w:val="1"/>
+          <w:numId w:val="1"/>
+        </w:numPr>
+      </w:pPr>
+      <w:r>
+        <w:t xml:space="preserve">When a buffer is added, generate a </w:t>
+      </w:r>
+      <w:r>
+        <w:rPr>
+          <w:b/>
+        </w:rPr>
+        <w:t xml:space="preserve">Read </w:t>
+      </w:r>
+      <w:r>
+        <w:rPr>
+          <w:b/>
+        </w:rPr>
+        <w:t>i</w:t>
+      </w:r>
+      <w:r>
+        <w:rPr>
+          <w:b/>
+        </w:rPr>
+        <w:t xml:space="preserve">nto Buffer </w:t>
+      </w:r>
+      <w:r>
+        <w:t xml:space="preserve">(client object) </w:t>
+      </w:r>
+      <w:r>
+        <w:t>event</w:t>
+      </w:r>
+    </w:p>
+    <w:p/>
+    <w:p>
+      <w:r>
+        <w:rPr>
+          <w:b/>
+        </w:rPr>
+        <w:t>Read</w:t>
+      </w:r>
+      <w:r>
+        <w:rPr>
+          <w:b/>
+        </w:rPr>
+        <w:t xml:space="preserve"> i</w:t>
+      </w:r>
+      <w:r>
+        <w:rPr>
+          <w:b/>
+        </w:rPr>
+        <w:t>nto</w:t>
+      </w:r>
+      <w:r>
+        <w:rPr>
+          <w:b/>
+        </w:rPr>
+        <w:t xml:space="preserve"> </w:t>
+      </w:r>
+      <w:r>
+        <w:rPr>
+          <w:b/>
+        </w:rPr>
+        <w:t xml:space="preserve">Buffer </w:t>
+      </w:r>
+      <w:r>
+        <w:t xml:space="preserve">(for client </w:t>
+      </w:r>
+      <w:r>
+        <w:t xml:space="preserve">PUT </w:t>
+      </w:r>
+      <w:r>
+        <w:t>object content read)</w:t>
+      </w:r>
+      <w:r>
+        <w:t xml:space="preserve"> – This is the same Read </w:t>
+      </w:r>
+      <w:proofErr w:type="gramStart"/>
+      <w:r>
+        <w:t>Into</w:t>
+      </w:r>
+      <w:proofErr w:type="gramEnd"/>
+      <w:r>
+        <w:t xml:space="preserve"> Buffer used for the HTTP Request reads</w:t>
+      </w:r>
+    </w:p>
+    <w:p>
+      <w:pPr>
+        <w:pStyle w:val="ListParagraph"/>
+        <w:numPr>
+          <w:ilvl w:val="0"/>
+          <w:numId w:val="8"/>
+        </w:numPr>
+      </w:pPr>
+      <w:r>
+        <w:t>Requires</w:t>
+      </w:r>
+    </w:p>
+    <w:p>
+      <w:pPr>
+        <w:pStyle w:val="ListParagraph"/>
+        <w:numPr>
+          <w:ilvl w:val="1"/>
+          <w:numId w:val="8"/>
+        </w:numPr>
+      </w:pPr>
+      <w:r>
+        <w:t>Empty Buffers</w:t>
+      </w:r>
+    </w:p>
+    <w:p>
+      <w:pPr>
+        <w:pStyle w:val="ListParagraph"/>
+        <w:numPr>
+          <w:ilvl w:val="0"/>
+          <w:numId w:val="8"/>
+        </w:numPr>
+      </w:pPr>
+      <w:r>
+        <w:t>Produces</w:t>
+      </w:r>
+    </w:p>
+    <w:p>
+      <w:pPr>
+        <w:pStyle w:val="ListParagraph"/>
+        <w:numPr>
+          <w:ilvl w:val="1"/>
+          <w:numId w:val="8"/>
+        </w:numPr>
+      </w:pPr>
+      <w:r>
+        <w:t xml:space="preserve">Buffers with </w:t>
+      </w:r>
+      <w:r>
+        <w:t>client object data</w:t>
+      </w:r>
+    </w:p>
+    <w:p>
+      <w:pPr>
+        <w:pStyle w:val="ListParagraph"/>
+        <w:numPr>
+          <w:ilvl w:val="1"/>
+          <w:numId w:val="8"/>
+        </w:numPr>
+      </w:pPr>
+      <w:proofErr w:type="spellStart"/>
+      <w:r>
+        <w:rPr>
+          <w:b/>
+          <w:i/>
+        </w:rPr>
+        <w:t>readBufferPointer</w:t>
+      </w:r>
+      <w:proofErr w:type="spellEnd"/>
+      <w:r>
+        <w:t xml:space="preserve"> registered with the </w:t>
+      </w:r>
+      <w:proofErr w:type="spellStart"/>
+      <w:r>
+        <w:rPr>
+          <w:b/>
+        </w:rPr>
+        <w:t>clientReadBufferManager</w:t>
+      </w:r>
+      <w:proofErr w:type="spellEnd"/>
+      <w:r>
+        <w:t xml:space="preserve"> with a dependency upon the </w:t>
+      </w:r>
+      <w:proofErr w:type="spellStart"/>
+      <w:r>
+        <w:rPr>
+          <w:b/>
+          <w:i/>
+        </w:rPr>
+        <w:t>bufferMeteringPointer</w:t>
+      </w:r>
+      <w:proofErr w:type="spellEnd"/>
+    </w:p>
+    <w:p>
+      <w:pPr>
+        <w:ind w:left="360"/>
+      </w:pPr>
+      <w:r>
+        <w:t>Events Generated</w:t>
+      </w:r>
+    </w:p>
+    <w:p>
+      <w:pPr>
+        <w:pStyle w:val="ListParagraph"/>
+        <w:numPr>
+          <w:ilvl w:val="1"/>
+          <w:numId w:val="8"/>
+        </w:numPr>
+      </w:pPr>
+      <w:r>
+        <w:t xml:space="preserve">When a buffer read completes, generate an </w:t>
+      </w:r>
+      <w:r>
+        <w:rPr>
+          <w:b/>
+        </w:rPr>
+        <w:t>Md5 Digest</w:t>
+      </w:r>
+      <w:r>
+        <w:t xml:space="preserve"> event</w:t>
+      </w:r>
+    </w:p>
+    <w:p>
+      <w:pPr>
+        <w:pStyle w:val="ListParagraph"/>
+        <w:numPr>
+          <w:ilvl w:val="1"/>
+          <w:numId w:val="8"/>
+        </w:numPr>
+      </w:pPr>
+      <w:r>
+        <w:t xml:space="preserve">When a buffer read completes, generate an </w:t>
+      </w:r>
+      <w:r>
+        <w:rPr>
+          <w:b/>
+        </w:rPr>
+        <w:t xml:space="preserve">Encrypt </w:t>
+      </w:r>
+      <w:r>
+        <w:t>event</w:t>
+      </w:r>
+    </w:p>
+    <w:p/>
+    <w:p>
+      <w:r>
+        <w:rPr>
+          <w:b/>
+        </w:rPr>
+        <w:t>Md5Digest</w:t>
+      </w:r>
+      <w:r>
+        <w:rPr>
+          <w:b/>
+        </w:rPr>
+        <w:t xml:space="preserve"> </w:t>
+      </w:r>
+      <w:r>
+        <w:rPr>
+          <w:b/>
+        </w:rPr>
+        <w:t xml:space="preserve">(Not currently implemented) </w:t>
+      </w:r>
+      <w:r>
+        <w:rPr>
+          <w:b/>
+        </w:rPr>
+        <w:t xml:space="preserve">– </w:t>
+      </w:r>
+      <w:r>
+        <w:t>This can</w:t>
+      </w:r>
+      <w:r>
+        <w:t xml:space="preserve"> be setup to run on a different thread during registration and then the BufferManager could be made to be thread safe and then access to the buffer can take place from wherever this is running. Also, need to make sure that one </w:t>
+      </w:r>
+      <w:r>
+        <w:lastRenderedPageBreak/>
+        <w:t>connection cannot consume or queue up lots of Md5 Digest buffers to the CPU threads and introduce latency for other connections.</w:t>
+      </w:r>
+    </w:p>
+    <w:p>
+      <w:pPr>
+        <w:pStyle w:val="ListParagraph"/>
+        <w:numPr>
+          <w:ilvl w:val="0"/>
+          <w:numId w:val="3"/>
+        </w:numPr>
+      </w:pPr>
+      <w:r>
+        <w:t>Requires</w:t>
+      </w:r>
+    </w:p>
+    <w:p>
+      <w:pPr>
+        <w:pStyle w:val="ListParagraph"/>
+        <w:numPr>
+          <w:ilvl w:val="1"/>
+          <w:numId w:val="3"/>
+        </w:numPr>
+      </w:pPr>
+      <w:r>
+        <w:t>Content Length</w:t>
+      </w:r>
+    </w:p>
+    <w:p>
+      <w:pPr>
+        <w:pStyle w:val="ListParagraph"/>
+        <w:numPr>
+          <w:ilvl w:val="1"/>
+          <w:numId w:val="3"/>
+        </w:numPr>
+      </w:pPr>
+      <w:r>
+        <w:t>Buffer with data</w:t>
+      </w:r>
+    </w:p>
+    <w:p>
+      <w:pPr>
+        <w:pStyle w:val="ListParagraph"/>
+        <w:numPr>
+          <w:ilvl w:val="0"/>
+          <w:numId w:val="3"/>
+        </w:numPr>
+      </w:pPr>
+      <w:r>
+        <w:t>Produces</w:t>
+      </w:r>
+    </w:p>
+    <w:p>
+      <w:pPr>
+        <w:pStyle w:val="ListParagraph"/>
+        <w:numPr>
+          <w:ilvl w:val="1"/>
+          <w:numId w:val="3"/>
+        </w:numPr>
+      </w:pPr>
+      <w:r>
+        <w:t>Md5 Digest (may be a partial digest)</w:t>
+      </w:r>
+    </w:p>
+    <w:p>
+      <w:pPr>
+        <w:pStyle w:val="ListParagraph"/>
+        <w:numPr>
+          <w:ilvl w:val="1"/>
+          <w:numId w:val="3"/>
+        </w:numPr>
+      </w:pPr>
+      <w:r>
+        <w:t>Boolean – Has the entire digest been produced</w:t>
+      </w:r>
+    </w:p>
+    <w:p>
+      <w:pPr>
+        <w:pStyle w:val="ListParagraph"/>
+        <w:numPr>
+          <w:ilvl w:val="0"/>
+          <w:numId w:val="3"/>
+        </w:numPr>
+      </w:pPr>
+      <w:r>
+        <w:t>Events Generated</w:t>
+      </w:r>
+    </w:p>
+    <w:p>
+      <w:pPr>
+        <w:pStyle w:val="ListParagraph"/>
+        <w:numPr>
+          <w:ilvl w:val="1"/>
+          <w:numId w:val="3"/>
+        </w:numPr>
+      </w:pPr>
+      <w:r>
+        <w:t xml:space="preserve">If the entire digest has not been produced, generate an </w:t>
+      </w:r>
+      <w:r>
+        <w:rPr>
+          <w:b/>
+        </w:rPr>
+        <w:t>Buffer Read Metering</w:t>
+      </w:r>
+      <w:r>
+        <w:t xml:space="preserve"> </w:t>
+      </w:r>
+      <w:r>
+        <w:t>(client object) event.</w:t>
+      </w:r>
+    </w:p>
+    <w:p>
+      <w:pPr>
+        <w:pStyle w:val="ListParagraph"/>
+        <w:numPr>
+          <w:ilvl w:val="1"/>
+          <w:numId w:val="3"/>
+        </w:numPr>
+      </w:pPr>
+      <w:r>
+        <w:t xml:space="preserve">If the entire client object digest has been produced, generate an </w:t>
+      </w:r>
+      <w:r>
+        <w:rPr>
+          <w:b/>
+        </w:rPr>
+        <w:t>Validate Md5 Digest</w:t>
+      </w:r>
+      <w:r>
+        <w:t xml:space="preserve"> event</w:t>
+      </w:r>
+    </w:p>
+    <w:p/>
+    <w:p>
+      <w:r>
+        <w:rPr>
+          <w:b/>
+        </w:rPr>
+        <w:t>Encrypt</w:t>
+      </w:r>
+      <w:r>
+        <w:rPr>
+          <w:b/>
+        </w:rPr>
+        <w:t xml:space="preserve"> Buffer </w:t>
+      </w:r>
+      <w:r>
+        <w:t>– This</w:t>
+      </w:r>
+      <w:r>
+        <w:t xml:space="preserve"> operation </w:t>
+      </w:r>
+      <w:r>
+        <w:t>handles encrypting the client object data and placing the encrypted data into the BufferManager used to write the data to the Storage Server(s).</w:t>
+      </w:r>
+    </w:p>
+    <w:p>
+      <w:pPr>
+        <w:pStyle w:val="ListParagraph"/>
+        <w:numPr>
+          <w:ilvl w:val="0"/>
+          <w:numId w:val="4"/>
+        </w:numPr>
+      </w:pPr>
+      <w:r>
+        <w:t>Requires</w:t>
+      </w:r>
+    </w:p>
+    <w:p>
+      <w:pPr>
+        <w:pStyle w:val="ListParagraph"/>
+        <w:numPr>
+          <w:ilvl w:val="1"/>
+          <w:numId w:val="4"/>
+        </w:numPr>
+      </w:pPr>
+      <w:r>
+        <w:t>Buffer with data</w:t>
+      </w:r>
+    </w:p>
+    <w:p>
+      <w:pPr>
+        <w:pStyle w:val="ListParagraph"/>
+        <w:numPr>
+          <w:ilvl w:val="0"/>
+          <w:numId w:val="4"/>
+        </w:numPr>
+      </w:pPr>
+      <w:r>
+        <w:t>Produces</w:t>
+      </w:r>
+    </w:p>
+    <w:p>
+      <w:pPr>
+        <w:pStyle w:val="ListParagraph"/>
+        <w:numPr>
+          <w:ilvl w:val="1"/>
+          <w:numId w:val="4"/>
+        </w:numPr>
+      </w:pPr>
+      <w:r>
+        <w:t>New buffer with encrypted data</w:t>
+      </w:r>
+    </w:p>
+    <w:p>
+      <w:pPr>
+        <w:pStyle w:val="ListParagraph"/>
+        <w:numPr>
+          <w:ilvl w:val="1"/>
+          <w:numId w:val="4"/>
+        </w:numPr>
+      </w:pPr>
+      <w:proofErr w:type="spellStart"/>
+      <w:r>
+        <w:rPr>
+          <w:b/>
+          <w:i/>
+        </w:rPr>
+        <w:t>encryptInputPointer</w:t>
+      </w:r>
+      <w:proofErr w:type="spellEnd"/>
+      <w:r>
+        <w:t xml:space="preserve"> registered with the </w:t>
+      </w:r>
+      <w:proofErr w:type="spellStart"/>
+      <w:r>
+        <w:rPr>
+          <w:b/>
+        </w:rPr>
+        <w:t>clientReadBufferManager</w:t>
+      </w:r>
+      <w:proofErr w:type="spellEnd"/>
+      <w:r>
+        <w:t xml:space="preserve"> and a dependency upon the </w:t>
+      </w:r>
+      <w:proofErr w:type="spellStart"/>
+      <w:r>
+        <w:rPr>
+          <w:b/>
+          <w:i/>
+        </w:rPr>
+        <w:t>readBufferPointer</w:t>
+      </w:r>
+      <w:proofErr w:type="spellEnd"/>
+      <w:r>
+        <w:t>.</w:t>
+      </w:r>
+    </w:p>
+    <w:p>
+      <w:pPr>
+        <w:pStyle w:val="ListParagraph"/>
+        <w:numPr>
+          <w:ilvl w:val="1"/>
+          <w:numId w:val="4"/>
+        </w:numPr>
+      </w:pPr>
+      <w:proofErr w:type="spellStart"/>
+      <w:r>
+        <w:rPr>
+          <w:b/>
+          <w:i/>
+        </w:rPr>
+        <w:t>storageServerAddPointer</w:t>
+      </w:r>
+      <w:proofErr w:type="spellEnd"/>
+      <w:r>
+        <w:rPr>
+          <w:b/>
+        </w:rPr>
+        <w:t xml:space="preserve"> </w:t>
+      </w:r>
+      <w:r>
+        <w:t xml:space="preserve">registered </w:t>
+      </w:r>
+      <w:r>
+        <w:t xml:space="preserve">with the </w:t>
+      </w:r>
+      <w:proofErr w:type="spellStart"/>
+      <w:r>
+        <w:rPr>
+          <w:b/>
+        </w:rPr>
+        <w:t>storageServerWriteBufferManager</w:t>
+      </w:r>
+      <w:proofErr w:type="spellEnd"/>
+    </w:p>
+    <w:p>
+      <w:pPr>
+        <w:pStyle w:val="ListParagraph"/>
+        <w:numPr>
+          <w:ilvl w:val="1"/>
+          <w:numId w:val="4"/>
+        </w:numPr>
+      </w:pPr>
+      <w:proofErr w:type="spellStart"/>
+      <w:r>
+        <w:rPr>
+          <w:b/>
+          <w:i/>
+        </w:rPr>
+        <w:t>storageServerWritePointer</w:t>
+      </w:r>
+      <w:proofErr w:type="spellEnd"/>
+      <w:r>
+        <w:t xml:space="preserve"> registered with the </w:t>
+      </w:r>
+      <w:proofErr w:type="spellStart"/>
+      <w:r>
+        <w:rPr>
+          <w:b/>
+        </w:rPr>
+        <w:t>storageServerWriteBufferManager</w:t>
+      </w:r>
+      <w:proofErr w:type="spellEnd"/>
+      <w:r>
+        <w:t xml:space="preserve"> with a dependency upon the </w:t>
+      </w:r>
+      <w:proofErr w:type="spellStart"/>
+      <w:r>
+        <w:rPr>
+          <w:b/>
+          <w:i/>
+        </w:rPr>
+        <w:t>storageServerAddPointer</w:t>
+      </w:r>
+      <w:proofErr w:type="spellEnd"/>
+      <w:r>
+        <w:t>.</w:t>
+      </w:r>
+    </w:p>
+    <w:p>
+      <w:pPr>
+        <w:pStyle w:val="ListParagraph"/>
+        <w:numPr>
+          <w:ilvl w:val="0"/>
+          <w:numId w:val="4"/>
+        </w:numPr>
+      </w:pPr>
+      <w:r>
+        <w:t>Events Generated</w:t>
+      </w:r>
+    </w:p>
+    <w:p>
+      <w:pPr>
+        <w:pStyle w:val="ListParagraph"/>
+        <w:numPr>
+          <w:ilvl w:val="1"/>
+          <w:numId w:val="4"/>
+        </w:numPr>
+      </w:pPr>
+      <w:r>
+        <w:t xml:space="preserve">If this is the first encrypted buffer for a chunk, generate a </w:t>
+      </w:r>
+      <w:r>
+        <w:rPr>
+          <w:b/>
+        </w:rPr>
+        <w:t>Setup Chunk Write</w:t>
+      </w:r>
+      <w:r>
+        <w:t xml:space="preserve"> event. This event will be generated when an encrypted buffer is generated that will start a new chunk.</w:t>
+      </w:r>
+    </w:p>
+    <w:p>
+      <w:pPr>
+        <w:pStyle w:val="ListParagraph"/>
+        <w:numPr>
+          <w:ilvl w:val="1"/>
+          <w:numId w:val="4"/>
+        </w:numPr>
+      </w:pPr>
+      <w:r>
+        <w:t xml:space="preserve">Generate an event to </w:t>
+      </w:r>
+      <w:r>
+        <w:rPr>
+          <w:b/>
+        </w:rPr>
+        <w:t>Compute Shaw-256</w:t>
+      </w:r>
+      <w:r>
+        <w:t xml:space="preserve"> to indicate there is a Buffer to process</w:t>
+      </w:r>
+    </w:p>
+    <w:p>
+      <w:pPr>
+        <w:pStyle w:val="ListParagraph"/>
+        <w:numPr>
+          <w:ilvl w:val="1"/>
+          <w:numId w:val="4"/>
+        </w:numPr>
+      </w:pPr>
+      <w:r>
+        <w:t xml:space="preserve">Generate an event to </w:t>
+      </w:r>
+      <w:r>
+        <w:rPr>
+          <w:b/>
+        </w:rPr>
+        <w:t>Write to Storage Server</w:t>
+      </w:r>
+      <w:r>
+        <w:rPr>
+          <w:b/>
+        </w:rPr>
+        <w:t xml:space="preserve"> </w:t>
+      </w:r>
+      <w:r>
+        <w:t>to indicate there is a Buffer to write</w:t>
+      </w:r>
+    </w:p>
+    <w:p/>
+    <w:p>
+      <w:pPr>
+        <w:rPr>
+          <w:b/>
+        </w:rPr>
+      </w:pPr>
+    </w:p>
+    <w:p>
+      <w:pPr>
+        <w:rPr>
+          <w:b/>
+        </w:rPr>
+      </w:pPr>
+      <w:r>
+        <w:rPr>
+          <w:b/>
+        </w:rPr>
+        <w:t>VON Picker</w:t>
+      </w:r>
+    </w:p>
+    <w:p>
+      <w:pPr>
+        <w:pStyle w:val="ListParagraph"/>
+        <w:numPr>
+          <w:ilvl w:val="0"/>
+          <w:numId w:val="5"/>
+        </w:numPr>
+      </w:pPr>
+      <w:r>
+        <w:t>Requires</w:t>
+      </w:r>
+    </w:p>
+    <w:p>
+      <w:pPr>
+        <w:pStyle w:val="ListParagraph"/>
+        <w:numPr>
+          <w:ilvl w:val="1"/>
+          <w:numId w:val="5"/>
+        </w:numPr>
+      </w:pPr>
+      <w:r>
+        <w:t>HTTP Headers</w:t>
+      </w:r>
+    </w:p>
+    <w:p>
+      <w:pPr>
+        <w:pStyle w:val="ListParagraph"/>
+        <w:numPr>
+          <w:ilvl w:val="1"/>
+          <w:numId w:val="5"/>
+        </w:numPr>
+      </w:pPr>
+      <w:r>
+        <w:t>URI Information</w:t>
+      </w:r>
+    </w:p>
+    <w:p>
+      <w:pPr>
+        <w:pStyle w:val="ListParagraph"/>
+        <w:numPr>
+          <w:ilvl w:val="1"/>
+          <w:numId w:val="5"/>
+        </w:numPr>
+      </w:pPr>
+      <w:r>
+        <w:t>Chunk Number</w:t>
+      </w:r>
+    </w:p>
+    <w:p>
+      <w:pPr>
+        <w:pStyle w:val="ListParagraph"/>
+        <w:numPr>
+          <w:ilvl w:val="0"/>
+          <w:numId w:val="5"/>
+        </w:numPr>
+      </w:pPr>
+      <w:r>
+        <w:t>Produces</w:t>
+      </w:r>
+    </w:p>
+    <w:p>
+      <w:pPr>
+        <w:pStyle w:val="ListParagraph"/>
+        <w:numPr>
+          <w:ilvl w:val="1"/>
+          <w:numId w:val="5"/>
+        </w:numPr>
+      </w:pPr>
+      <w:r>
+        <w:t>List of Storage Servers</w:t>
+      </w:r>
+    </w:p>
+    <w:p>
+      <w:pPr>
+        <w:pStyle w:val="ListParagraph"/>
+        <w:numPr>
+          <w:ilvl w:val="0"/>
+          <w:numId w:val="5"/>
+        </w:numPr>
+      </w:pPr>
+      <w:r>
+        <w:lastRenderedPageBreak/>
+        <w:t>Events Generated</w:t>
+      </w:r>
+    </w:p>
+    <w:p>
+      <w:pPr>
+        <w:pStyle w:val="ListParagraph"/>
+        <w:numPr>
+          <w:ilvl w:val="1"/>
+          <w:numId w:val="5"/>
+        </w:numPr>
+      </w:pPr>
+      <w:r>
+        <w:t xml:space="preserve">Generates an event to </w:t>
+      </w:r>
+      <w:r>
+        <w:rPr>
+          <w:b/>
+        </w:rPr>
+        <w:t>Write Meta-Data to Database</w:t>
+      </w:r>
+      <w:r>
+        <w:t xml:space="preserve"> that the meta-data write can proceed.</w:t>
+      </w:r>
+    </w:p>
+    <w:p/>
+    <w:p>
+      <w:pPr>
+        <w:rPr>
+          <w:b/>
+        </w:rPr>
+      </w:pPr>
+      <w:r>
+        <w:rPr>
+          <w:b/>
+        </w:rPr>
+        <w:t xml:space="preserve">Setup Chunk Write </w:t>
+      </w:r>
+      <w:r>
+        <w:t>– This sets up th</w:t>
+      </w:r>
+      <w:r>
+        <w:t xml:space="preserve">e write of a chunk worth of data to a Storage Server. There can be multiple </w:t>
+      </w:r>
+      <w:r>
+        <w:t>chunks being written to multiple Storage Servers at the same time. So, once the information about where the Storage Servers are located (</w:t>
+      </w:r>
+      <w:r>
+        <w:t>IP address and Port number)</w:t>
+      </w:r>
+      <w:r>
+        <w:t xml:space="preserve"> there will be a Setup Chunk Write operation run for each Storage Server.</w:t>
+      </w:r>
+    </w:p>
+    <w:p>
+      <w:pPr>
+        <w:pStyle w:val="ListParagraph"/>
+        <w:numPr>
+          <w:ilvl w:val="0"/>
+          <w:numId w:val="10"/>
+        </w:numPr>
+        <w:rPr>
+          <w:b/>
+        </w:rPr>
+      </w:pPr>
+      <w:r>
+        <w:t>Requires</w:t>
+      </w:r>
+    </w:p>
+    <w:p>
+      <w:pPr>
+        <w:pStyle w:val="ListParagraph"/>
+        <w:numPr>
+          <w:ilvl w:val="1"/>
+          <w:numId w:val="10"/>
+        </w:numPr>
+        <w:rPr>
+          <w:b/>
+        </w:rPr>
+      </w:pPr>
+      <w:proofErr w:type="spellStart"/>
+      <w:r>
+        <w:rPr>
+          <w:b/>
+        </w:rPr>
+        <w:t>storageServerBufferManager</w:t>
+      </w:r>
+      <w:proofErr w:type="spellEnd"/>
+      <w:r>
+        <w:rPr>
+          <w:b/>
+        </w:rPr>
+        <w:t xml:space="preserve"> </w:t>
+      </w:r>
+      <w:r>
+        <w:t>– This is used to handle writing the HTTP Request and the Shaw-256 information to the Storage Server. It is a BufferManager that is unique to the Storage Server chunk write instance.</w:t>
+      </w:r>
+    </w:p>
+    <w:p>
+      <w:pPr>
+        <w:pStyle w:val="ListParagraph"/>
+        <w:numPr>
+          <w:ilvl w:val="1"/>
+          <w:numId w:val="10"/>
+        </w:numPr>
+        <w:rPr>
+          <w:b/>
+        </w:rPr>
+      </w:pPr>
+      <w:proofErr w:type="spellStart"/>
+      <w:r>
+        <w:rPr>
+          <w:b/>
+        </w:rPr>
+        <w:t>storageServerResponseBufferManager</w:t>
+      </w:r>
+      <w:proofErr w:type="spellEnd"/>
+      <w:r>
+        <w:rPr>
+          <w:b/>
+        </w:rPr>
+        <w:t xml:space="preserve"> </w:t>
+      </w:r>
+      <w:r>
+        <w:t>– This is used to handle receiving the HTTP Response from the Storage Server. It is a BufferManager that is unique to the Storage Server chunk write instance.</w:t>
+      </w:r>
+    </w:p>
+    <w:p>
+      <w:pPr>
+        <w:pStyle w:val="ListParagraph"/>
+        <w:numPr>
+          <w:ilvl w:val="0"/>
+          <w:numId w:val="10"/>
+        </w:numPr>
+        <w:rPr>
+          <w:b/>
+        </w:rPr>
+      </w:pPr>
+      <w:r>
+        <w:t>Produces</w:t>
+      </w:r>
+    </w:p>
+    <w:p>
+      <w:pPr>
+        <w:pStyle w:val="ListParagraph"/>
+        <w:numPr>
+          <w:ilvl w:val="0"/>
+          <w:numId w:val="10"/>
+        </w:numPr>
+        <w:rPr>
+          <w:b/>
+        </w:rPr>
+      </w:pPr>
+      <w:r>
+        <w:t>Events Generated</w:t>
+      </w:r>
+    </w:p>
+    <w:p>
+      <w:pPr>
+        <w:pStyle w:val="ListParagraph"/>
+        <w:numPr>
+          <w:ilvl w:val="1"/>
+          <w:numId w:val="10"/>
+        </w:numPr>
+        <w:rPr>
+          <w:b/>
+        </w:rPr>
+      </w:pPr>
+      <w:r>
+        <w:t xml:space="preserve">Generate an event to </w:t>
+      </w:r>
+      <w:r>
+        <w:rPr>
+          <w:b/>
+        </w:rPr>
+        <w:t>VON Picker</w:t>
+      </w:r>
+    </w:p>
+    <w:p>
+      <w:pPr>
+        <w:rPr>
+          <w:b/>
+        </w:rPr>
+      </w:pPr>
+    </w:p>
+    <w:p>
+      <w:pPr>
+        <w:rPr>
+          <w:b/>
+        </w:rPr>
+      </w:pPr>
+      <w:r>
+        <w:rPr>
+          <w:b/>
+        </w:rPr>
+        <w:t>Write Meta-Data to Database</w:t>
+      </w:r>
+      <w:r>
+        <w:rPr>
+          <w:b/>
+        </w:rPr>
+        <w:t xml:space="preserve"> (not implemented)</w:t>
+      </w:r>
+    </w:p>
+    <w:p>
+      <w:pPr>
+        <w:pStyle w:val="ListParagraph"/>
+        <w:numPr>
+          <w:ilvl w:val="0"/>
+          <w:numId w:val="6"/>
+        </w:numPr>
+      </w:pPr>
+      <w:r>
+        <w:t>Requires</w:t>
+      </w:r>
+    </w:p>
+    <w:p>
+      <w:pPr>
+        <w:pStyle w:val="ListParagraph"/>
+        <w:numPr>
+          <w:ilvl w:val="1"/>
+          <w:numId w:val="6"/>
+        </w:numPr>
+      </w:pPr>
+      <w:r>
+        <w:t>HTTP Headers</w:t>
+      </w:r>
+    </w:p>
+    <w:p>
+      <w:pPr>
+        <w:pStyle w:val="ListParagraph"/>
+        <w:numPr>
+          <w:ilvl w:val="1"/>
+          <w:numId w:val="6"/>
+        </w:numPr>
+      </w:pPr>
+      <w:r>
+        <w:t>URI Information</w:t>
+      </w:r>
+    </w:p>
+    <w:p>
+      <w:pPr>
+        <w:pStyle w:val="ListParagraph"/>
+        <w:numPr>
+          <w:ilvl w:val="1"/>
+          <w:numId w:val="6"/>
+        </w:numPr>
+      </w:pPr>
+      <w:r>
+        <w:t>Chunk Number</w:t>
+      </w:r>
+    </w:p>
+    <w:p>
+      <w:pPr>
+        <w:pStyle w:val="ListParagraph"/>
+        <w:numPr>
+          <w:ilvl w:val="0"/>
+          <w:numId w:val="6"/>
+        </w:numPr>
+      </w:pPr>
+      <w:r>
+        <w:t>Events Generated</w:t>
+      </w:r>
+    </w:p>
+    <w:p>
+      <w:pPr>
+        <w:pStyle w:val="ListParagraph"/>
+        <w:numPr>
+          <w:ilvl w:val="1"/>
+          <w:numId w:val="6"/>
+        </w:numPr>
+      </w:pPr>
+      <w:r>
+        <w:t xml:space="preserve">Generates an event to </w:t>
+      </w:r>
+      <w:r>
+        <w:rPr>
+          <w:b/>
+        </w:rPr>
+        <w:t xml:space="preserve">Write </w:t>
+      </w:r>
+      <w:r>
+        <w:rPr>
+          <w:b/>
+        </w:rPr>
+        <w:t>t</w:t>
+      </w:r>
+      <w:r>
+        <w:rPr>
+          <w:b/>
+        </w:rPr>
+        <w:t>o Storage Server</w:t>
+      </w:r>
+      <w:r>
+        <w:t xml:space="preserve"> that the writes can proceed for a particular chunk</w:t>
+      </w:r>
+    </w:p>
+    <w:p>
+      <w:pPr>
+        <w:pStyle w:val="ListParagraph"/>
+        <w:numPr>
+          <w:ilvl w:val="1"/>
+          <w:numId w:val="6"/>
+        </w:numPr>
+      </w:pPr>
+      <w:r>
+        <w:t xml:space="preserve">Generate an event to </w:t>
+      </w:r>
+      <w:r>
+        <w:rPr>
+          <w:b/>
+        </w:rPr>
+        <w:t>Write to Storage Server</w:t>
+      </w:r>
+    </w:p>
+    <w:p/>
+    <w:p>
+      <w:pPr>
+        <w:rPr>
+          <w:b/>
+        </w:rPr>
+      </w:pPr>
+      <w:r>
+        <w:rPr>
+          <w:b/>
+        </w:rPr>
+        <w:t xml:space="preserve">Compute Shaw-256 </w:t>
+      </w:r>
+      <w:r>
+        <w:rPr>
+          <w:b/>
+        </w:rPr>
+        <w:t>(not implemented)</w:t>
+      </w:r>
+    </w:p>
+    <w:p>
+      <w:pPr>
+        <w:pStyle w:val="ListParagraph"/>
+        <w:numPr>
+          <w:ilvl w:val="0"/>
+          <w:numId w:val="6"/>
+        </w:numPr>
+      </w:pPr>
+      <w:r>
+        <w:t>Requires</w:t>
+      </w:r>
+    </w:p>
+    <w:p>
+      <w:pPr>
+        <w:pStyle w:val="ListParagraph"/>
+        <w:numPr>
+          <w:ilvl w:val="1"/>
+          <w:numId w:val="6"/>
+        </w:numPr>
+      </w:pPr>
+      <w:r>
+        <w:t>Encrypted Buffer</w:t>
+      </w:r>
+    </w:p>
+    <w:p>
+      <w:pPr>
+        <w:pStyle w:val="ListParagraph"/>
+        <w:numPr>
+          <w:ilvl w:val="0"/>
+          <w:numId w:val="6"/>
+        </w:numPr>
+      </w:pPr>
+      <w:r>
+        <w:t>Produces</w:t>
+      </w:r>
+    </w:p>
+    <w:p>
+      <w:pPr>
+        <w:pStyle w:val="ListParagraph"/>
+        <w:numPr>
+          <w:ilvl w:val="1"/>
+          <w:numId w:val="6"/>
+        </w:numPr>
+      </w:pPr>
+      <w:r>
+        <w:t>Shaw-256 value</w:t>
+      </w:r>
+    </w:p>
+    <w:p>
+      <w:pPr>
+        <w:pStyle w:val="ListParagraph"/>
+        <w:numPr>
+          <w:ilvl w:val="1"/>
+          <w:numId w:val="6"/>
+        </w:numPr>
+      </w:pPr>
+      <w:r>
+        <w:t>Boolean - Has entire chunks Shaw-256 been produced</w:t>
+      </w:r>
+    </w:p>
+    <w:p>
+      <w:pPr>
+        <w:pStyle w:val="ListParagraph"/>
+        <w:numPr>
+          <w:ilvl w:val="0"/>
+          <w:numId w:val="6"/>
+        </w:numPr>
+      </w:pPr>
+      <w:r>
+        <w:t>Event</w:t>
+      </w:r>
+      <w:r>
+        <w:t>s Generated</w:t>
+      </w:r>
+    </w:p>
+    <w:p>
+      <w:pPr>
+        <w:pStyle w:val="ListParagraph"/>
+        <w:numPr>
+          <w:ilvl w:val="1"/>
+          <w:numId w:val="6"/>
+        </w:numPr>
+      </w:pPr>
+      <w:r>
+        <w:t xml:space="preserve">Generates an event to </w:t>
+      </w:r>
+      <w:r>
+        <w:rPr>
+          <w:b/>
+        </w:rPr>
+        <w:t>Write Shaw-256 to Storage Sever</w:t>
+      </w:r>
+      <w:r>
+        <w:t xml:space="preserve"> when an entire chunk</w:t>
+      </w:r>
+      <w:r>
+        <w:t>’</w:t>
+      </w:r>
+      <w:r>
+        <w:t>s Shaw-256 has been completed</w:t>
+      </w:r>
+    </w:p>
+    <w:p>
+      <w:pPr>
+        <w:ind w:left="1080"/>
+      </w:pPr>
+    </w:p>
+    <w:p>
+      <w:pPr>
+        <w:rPr>
+          <w:b/>
+        </w:rPr>
+      </w:pPr>
+      <w:r>
+        <w:rPr>
+          <w:b/>
+        </w:rPr>
+        <w:t xml:space="preserve">Write </w:t>
+      </w:r>
+      <w:r>
+        <w:rPr>
+          <w:b/>
+        </w:rPr>
+        <w:t>t</w:t>
+      </w:r>
+      <w:r>
+        <w:rPr>
+          <w:b/>
+        </w:rPr>
+        <w:t>o Storage Server</w:t>
+      </w:r>
+    </w:p>
+    <w:p>
+      <w:pPr>
+        <w:pStyle w:val="ListParagraph"/>
+        <w:numPr>
+          <w:ilvl w:val="0"/>
+          <w:numId w:val="6"/>
+        </w:numPr>
+      </w:pPr>
+      <w:r>
+        <w:t>Requires</w:t>
+      </w:r>
+    </w:p>
+    <w:p>
+      <w:pPr>
+        <w:pStyle w:val="ListParagraph"/>
+        <w:numPr>
+          <w:ilvl w:val="1"/>
+          <w:numId w:val="6"/>
+        </w:numPr>
+      </w:pPr>
+      <w:r>
+        <w:t>Storage Server Information</w:t>
+      </w:r>
+    </w:p>
+    <w:p>
+      <w:pPr>
+        <w:pStyle w:val="ListParagraph"/>
+        <w:numPr>
+          <w:ilvl w:val="1"/>
+          <w:numId w:val="6"/>
+        </w:numPr>
+      </w:pPr>
+      <w:r>
+        <w:t>That meta-data information has been written to the database</w:t>
+      </w:r>
+    </w:p>
+    <w:p>
+      <w:pPr>
+        <w:pStyle w:val="ListParagraph"/>
+        <w:numPr>
+          <w:ilvl w:val="1"/>
+          <w:numId w:val="6"/>
+        </w:numPr>
+      </w:pPr>
+      <w:r>
+        <w:lastRenderedPageBreak/>
+        <w:t>Encrypted Buffer</w:t>
+      </w:r>
+    </w:p>
+    <w:p>
+      <w:pPr>
+        <w:pStyle w:val="ListParagraph"/>
+        <w:numPr>
+          <w:ilvl w:val="0"/>
+          <w:numId w:val="6"/>
+        </w:numPr>
+      </w:pPr>
+      <w:r>
+        <w:t>Produces</w:t>
+      </w:r>
+    </w:p>
+    <w:p>
+      <w:pPr>
+        <w:pStyle w:val="ListParagraph"/>
+        <w:numPr>
+          <w:ilvl w:val="1"/>
+          <w:numId w:val="6"/>
+        </w:numPr>
+      </w:pPr>
+      <w:r>
+        <w:t>Boolean – Has entire chunk been written</w:t>
+      </w:r>
+    </w:p>
+    <w:p>
+      <w:pPr>
+        <w:pStyle w:val="ListParagraph"/>
+        <w:numPr>
+          <w:ilvl w:val="0"/>
+          <w:numId w:val="6"/>
+        </w:numPr>
+      </w:pPr>
+      <w:r>
+        <w:t>Events Generated</w:t>
+      </w:r>
+    </w:p>
+    <w:p>
+      <w:pPr>
+        <w:pStyle w:val="ListParagraph"/>
+        <w:numPr>
+          <w:ilvl w:val="1"/>
+          <w:numId w:val="6"/>
+        </w:numPr>
+      </w:pPr>
+      <w:r>
+        <w:t xml:space="preserve">Generates an event to </w:t>
+      </w:r>
+      <w:r>
+        <w:rPr>
+          <w:b/>
+        </w:rPr>
+        <w:t>Write Shaw-256 to Storage Sever</w:t>
+      </w:r>
+      <w:r>
+        <w:t xml:space="preserve"> when an entire chunks data has been written to the Storage Server</w:t>
+      </w:r>
+    </w:p>
+    <w:p/>
+    <w:p>
+      <w:pPr>
+        <w:rPr>
+          <w:b/>
+        </w:rPr>
+      </w:pPr>
+      <w:r>
+        <w:rPr>
+          <w:b/>
+        </w:rPr>
+        <w:t xml:space="preserve">Write Shaw-256 </w:t>
+      </w:r>
+      <w:r>
+        <w:rPr>
+          <w:b/>
+        </w:rPr>
+        <w:t>t</w:t>
+      </w:r>
+      <w:r>
+        <w:rPr>
+          <w:b/>
+        </w:rPr>
+        <w:t>o Storage Server</w:t>
+      </w:r>
+      <w:r>
+        <w:rPr>
+          <w:b/>
+        </w:rPr>
+        <w:t xml:space="preserve"> (Not implemented)</w:t>
+      </w:r>
+    </w:p>
+    <w:p>
+      <w:pPr>
+        <w:pStyle w:val="ListParagraph"/>
+        <w:numPr>
+          <w:ilvl w:val="0"/>
+          <w:numId w:val="6"/>
+        </w:numPr>
+      </w:pPr>
+      <w:r>
+        <w:t>Requires</w:t>
+      </w:r>
+    </w:p>
+    <w:p>
+      <w:pPr>
+        <w:pStyle w:val="ListParagraph"/>
+        <w:numPr>
+          <w:ilvl w:val="1"/>
+          <w:numId w:val="6"/>
+        </w:numPr>
+      </w:pPr>
+      <w:r>
+        <w:t>Storage Server Information</w:t>
+      </w:r>
+    </w:p>
+    <w:p>
+      <w:pPr>
+        <w:pStyle w:val="ListParagraph"/>
+        <w:numPr>
+          <w:ilvl w:val="1"/>
+          <w:numId w:val="6"/>
+        </w:numPr>
+      </w:pPr>
+      <w:r>
+        <w:t xml:space="preserve">Entire chunk has been written to Storage Server (Event from </w:t>
+      </w:r>
+      <w:r>
+        <w:rPr>
+          <w:b/>
+        </w:rPr>
+        <w:t xml:space="preserve">Write </w:t>
+      </w:r>
+      <w:r>
+        <w:rPr>
+          <w:b/>
+        </w:rPr>
+        <w:t>t</w:t>
+      </w:r>
+      <w:r>
+        <w:rPr>
+          <w:b/>
+        </w:rPr>
+        <w:t>o Storage Server</w:t>
+      </w:r>
+      <w:r>
+        <w:t>)</w:t>
+      </w:r>
+    </w:p>
+    <w:p>
+      <w:pPr>
+        <w:pStyle w:val="ListParagraph"/>
+        <w:numPr>
+          <w:ilvl w:val="1"/>
+          <w:numId w:val="6"/>
+        </w:numPr>
+      </w:pPr>
+      <w:r>
+        <w:t>Final Shaw-256 value</w:t>
+      </w:r>
+      <w:r>
+        <w:t xml:space="preserve"> (Event/product from </w:t>
+      </w:r>
+      <w:r>
+        <w:rPr>
+          <w:b/>
+        </w:rPr>
+        <w:t>Compute Shaw-256</w:t>
+      </w:r>
+      <w:r>
+        <w:t>)</w:t>
+      </w:r>
+    </w:p>
+    <w:p>
+      <w:pPr>
+        <w:pStyle w:val="ListParagraph"/>
+        <w:numPr>
+          <w:ilvl w:val="0"/>
+          <w:numId w:val="6"/>
+        </w:numPr>
+      </w:pPr>
+      <w:r>
+        <w:t>Produces</w:t>
+      </w:r>
+    </w:p>
+    <w:p>
+      <w:pPr>
+        <w:pStyle w:val="ListParagraph"/>
+        <w:numPr>
+          <w:ilvl w:val="1"/>
+          <w:numId w:val="6"/>
+        </w:numPr>
+      </w:pPr>
+      <w:r>
+        <w:t>Boolean – All chunks written to Storage Server</w:t>
+      </w:r>
+    </w:p>
+    <w:p>
+      <w:pPr>
+        <w:pStyle w:val="ListParagraph"/>
+        <w:numPr>
+          <w:ilvl w:val="0"/>
+          <w:numId w:val="6"/>
+        </w:numPr>
+      </w:pPr>
+      <w:r>
+        <w:t>Events Generated</w:t>
+      </w:r>
+    </w:p>
+    <w:p>
+      <w:pPr>
+        <w:pStyle w:val="ListParagraph"/>
+        <w:numPr>
+          <w:ilvl w:val="1"/>
+          <w:numId w:val="6"/>
+        </w:numPr>
+      </w:pPr>
+      <w:r>
+        <w:t xml:space="preserve">Generates an event to </w:t>
+      </w:r>
+      <w:r>
+        <w:rPr>
+          <w:b/>
+        </w:rPr>
+        <w:t xml:space="preserve">Update Meta-Data </w:t>
+      </w:r>
+      <w:r>
+        <w:rPr>
+          <w:b/>
+        </w:rPr>
+        <w:t>i</w:t>
+      </w:r>
+      <w:r>
+        <w:rPr>
+          <w:b/>
+        </w:rPr>
+        <w:t xml:space="preserve">n Database </w:t>
+      </w:r>
+      <w:r>
+        <w:t>when all the</w:t>
+      </w:r>
+      <w:r>
+        <w:t xml:space="preserve"> writes to a chunk have completed</w:t>
+      </w:r>
+    </w:p>
+    <w:p/>
+    <w:p>
+      <w:r>
+        <w:rPr>
+          <w:b/>
+        </w:rPr>
+        <w:t xml:space="preserve">Update Meta-Data </w:t>
+      </w:r>
+      <w:r>
+        <w:rPr>
+          <w:b/>
+        </w:rPr>
+        <w:t>i</w:t>
+      </w:r>
+      <w:r>
+        <w:rPr>
+          <w:b/>
+        </w:rPr>
+        <w:t>n Database</w:t>
+      </w:r>
+      <w:r>
+        <w:rPr>
+          <w:b/>
+        </w:rPr>
+        <w:t xml:space="preserve"> (Not implemented)</w:t>
+      </w:r>
+      <w:r>
+        <w:t xml:space="preserve"> – This is when the data and shaw-256 writes have completed to a Storage Server</w:t>
+      </w:r>
+    </w:p>
+    <w:p>
+      <w:pPr>
+        <w:pStyle w:val="ListParagraph"/>
+        <w:numPr>
+          <w:ilvl w:val="0"/>
+          <w:numId w:val="9"/>
+        </w:numPr>
+      </w:pPr>
+      <w:r>
+        <w:t>Requires</w:t>
+      </w:r>
+    </w:p>
+    <w:p>
+      <w:pPr>
+        <w:pStyle w:val="ListParagraph"/>
+        <w:numPr>
+          <w:ilvl w:val="1"/>
+          <w:numId w:val="9"/>
+        </w:numPr>
+      </w:pPr>
+      <w:r>
+        <w:t>Chunk write completed</w:t>
+      </w:r>
+    </w:p>
+    <w:p>
+      <w:pPr>
+        <w:pStyle w:val="ListParagraph"/>
+        <w:numPr>
+          <w:ilvl w:val="1"/>
+          <w:numId w:val="9"/>
+        </w:numPr>
+      </w:pPr>
+      <w:r>
+        <w:t>Number of chunks required for the client PUT object</w:t>
+      </w:r>
+    </w:p>
+    <w:p>
+      <w:pPr>
+        <w:pStyle w:val="ListParagraph"/>
+        <w:numPr>
+          <w:ilvl w:val="0"/>
+          <w:numId w:val="9"/>
+        </w:numPr>
+      </w:pPr>
+      <w:r>
+        <w:t>Produces</w:t>
+      </w:r>
+    </w:p>
+    <w:p>
+      <w:pPr>
+        <w:pStyle w:val="ListParagraph"/>
+        <w:numPr>
+          <w:ilvl w:val="0"/>
+          <w:numId w:val="9"/>
+        </w:numPr>
+      </w:pPr>
+      <w:r>
+        <w:t>Events Generated</w:t>
+      </w:r>
+    </w:p>
+    <w:p>
+      <w:pPr>
+        <w:pStyle w:val="ListParagraph"/>
+        <w:numPr>
+          <w:ilvl w:val="1"/>
+          <w:numId w:val="9"/>
+        </w:numPr>
+      </w:pPr>
+      <w:r>
+        <w:t xml:space="preserve">Send an event to </w:t>
+      </w:r>
+      <w:r>
+        <w:rPr>
+          <w:b/>
+        </w:rPr>
+        <w:t xml:space="preserve">Send Completion Status </w:t>
+      </w:r>
+      <w:r>
+        <w:rPr>
+          <w:b/>
+        </w:rPr>
+        <w:t>t</w:t>
+      </w:r>
+      <w:r>
+        <w:rPr>
+          <w:b/>
+        </w:rPr>
+        <w:t>o Client</w:t>
+      </w:r>
+      <w:r>
+        <w:t xml:space="preserve"> when all chunks have been written to the Storage Servers for the client object.</w:t>
+      </w:r>
+    </w:p>
+    <w:p>
+      <w:pPr>
+        <w:rPr>
+          <w:b/>
+        </w:rPr>
+      </w:pPr>
+    </w:p>
+    <w:p>
+      <w:pPr>
+        <w:rPr>
+          <w:b/>
+        </w:rPr>
+      </w:pPr>
+      <w:r>
+        <w:rPr>
+          <w:b/>
+        </w:rPr>
+        <w:t>Validate Md5 Digest</w:t>
+      </w:r>
+      <w:r>
+        <w:rPr>
+          <w:b/>
+        </w:rPr>
+        <w:t xml:space="preserve"> (Not implemented)</w:t>
+      </w:r>
+    </w:p>
+    <w:p>
+      <w:pPr>
+        <w:pStyle w:val="ListParagraph"/>
+        <w:numPr>
+          <w:ilvl w:val="0"/>
+          <w:numId w:val="13"/>
+        </w:numPr>
+        <w:rPr>
+          <w:b/>
+        </w:rPr>
+      </w:pPr>
+      <w:r>
+        <w:t>Requires</w:t>
+      </w:r>
+    </w:p>
+    <w:p>
+      <w:pPr>
+        <w:pStyle w:val="ListParagraph"/>
+        <w:numPr>
+          <w:ilvl w:val="1"/>
+          <w:numId w:val="13"/>
+        </w:numPr>
+        <w:rPr>
+          <w:b/>
+        </w:rPr>
+      </w:pPr>
+      <w:r>
+        <w:t>The calculated Md5 digest</w:t>
+      </w:r>
+    </w:p>
+    <w:p>
+      <w:pPr>
+        <w:pStyle w:val="ListParagraph"/>
+        <w:numPr>
+          <w:ilvl w:val="0"/>
+          <w:numId w:val="13"/>
+        </w:numPr>
+        <w:rPr>
+          <w:b/>
+        </w:rPr>
+      </w:pPr>
+      <w:r>
+        <w:t>Produces</w:t>
+      </w:r>
+    </w:p>
+    <w:p>
+      <w:pPr>
+        <w:pStyle w:val="ListParagraph"/>
+        <w:numPr>
+          <w:ilvl w:val="1"/>
+          <w:numId w:val="13"/>
+        </w:numPr>
+        <w:rPr>
+          <w:b/>
+        </w:rPr>
+      </w:pPr>
+      <w:r>
+        <w:t>An error if the Md5 digest does not match the expected digest</w:t>
+      </w:r>
+    </w:p>
+    <w:p>
+      <w:pPr>
+        <w:pStyle w:val="ListParagraph"/>
+        <w:numPr>
+          <w:ilvl w:val="0"/>
+          <w:numId w:val="13"/>
+        </w:numPr>
+        <w:rPr>
+          <w:b/>
+        </w:rPr>
+      </w:pPr>
+      <w:r>
+        <w:t>Events Generated</w:t>
+      </w:r>
+    </w:p>
+    <w:p>
+      <w:pPr>
+        <w:pStyle w:val="ListParagraph"/>
+        <w:numPr>
+          <w:ilvl w:val="1"/>
+          <w:numId w:val="13"/>
+        </w:numPr>
+        <w:rPr>
+          <w:b/>
+        </w:rPr>
+      </w:pPr>
+      <w:r>
+        <w:t xml:space="preserve">Generates an event to </w:t>
+      </w:r>
+      <w:r>
+        <w:rPr>
+          <w:b/>
+        </w:rPr>
+        <w:t xml:space="preserve">Send Completion Status </w:t>
+      </w:r>
+      <w:r>
+        <w:rPr>
+          <w:b/>
+        </w:rPr>
+        <w:t>t</w:t>
+      </w:r>
+      <w:r>
+        <w:rPr>
+          <w:b/>
+        </w:rPr>
+        <w:t>o Client</w:t>
+      </w:r>
+    </w:p>
+    <w:p>
+      <w:pPr>
+        <w:rPr>
+          <w:b/>
+        </w:rPr>
+      </w:pPr>
+    </w:p>
+    <w:p>
+      <w:pPr>
+        <w:rPr>
+          <w:b/>
+        </w:rPr>
+      </w:pPr>
+    </w:p>
+    <w:p>
+      <w:pPr>
+        <w:rPr>
+          <w:b/>
+        </w:rPr>
+      </w:pPr>
+      <w:r>
+        <w:rPr>
+          <w:b/>
+        </w:rPr>
+        <w:t xml:space="preserve">Send Completion Status </w:t>
+      </w:r>
+      <w:r>
+        <w:rPr>
+          <w:b/>
+        </w:rPr>
+        <w:t>t</w:t>
+      </w:r>
+      <w:r>
+        <w:rPr>
+          <w:b/>
+        </w:rPr>
+        <w:t>o Client</w:t>
+      </w:r>
+      <w:bookmarkStart w:id="0" w:name="_GoBack"/>
+      <w:bookmarkEnd w:id="0"/>
+    </w:p>
+    <w:p>
+      <w:pPr>
+        <w:pStyle w:val="ListParagraph"/>
+        <w:numPr>
+          <w:ilvl w:val="0"/>
+          <w:numId w:val="7"/>
+        </w:numPr>
+      </w:pPr>
+      <w:r>
+        <w:t>Requires</w:t>
+      </w:r>
+    </w:p>
+    <w:p>
+      <w:pPr>
+        <w:pStyle w:val="ListParagraph"/>
+        <w:numPr>
+          <w:ilvl w:val="1"/>
+          <w:numId w:val="7"/>
+        </w:numPr>
+      </w:pPr>
+      <w:r>
+        <w:t>Final Status</w:t>
+      </w:r>
+      <w:r>
+        <w:t xml:space="preserve"> – Meaning all the chunks have been written and meta-data all updated or an error occurred.</w:t>
+      </w:r>
+    </w:p>
+    <w:p>
+      <w:pPr>
+        <w:pStyle w:val="ListParagraph"/>
+        <w:numPr>
+          <w:ilvl w:val="1"/>
+          <w:numId w:val="7"/>
+        </w:numPr>
+      </w:pPr>
+      <w:r>
+        <w:t>That the final Md5 digest compare was done</w:t>
+      </w:r>
+      <w:r>
+        <w:t xml:space="preserve"> or an error occurred</w:t>
+      </w:r>
+    </w:p>
+    <w:p>
+      <w:pPr>
+        <w:pStyle w:val="ListParagraph"/>
+        <w:numPr>
+          <w:ilvl w:val="0"/>
+          <w:numId w:val="7"/>
+        </w:numPr>
+      </w:pPr>
+      <w:r>
         <w:lastRenderedPageBreak/>
         <w:t>Produces</w:t>
       </w:r>
@@ -3259,1607 +5435,10 @@
         <w:pStyle w:val="ListParagraph"/>
         <w:numPr>
           <w:ilvl w:val="1"/>
-          <w:numId w:val="1"/>
-        </w:numPr>
-      </w:pPr>
-      <w:r>
-        <w:t>Invalid Buffers in the BufferManager</w:t>
-      </w:r>
-    </w:p>
-    <w:p>
-      <w:pPr>
-        <w:pStyle w:val="ListParagraph"/>
-        <w:numPr>
-          <w:ilvl w:val="0"/>
-          <w:numId w:val="1"/>
-        </w:numPr>
-      </w:pPr>
-      <w:r>
-        <w:t>Events Generated</w:t>
-      </w:r>
-    </w:p>
-    <w:p>
-      <w:pPr>
-        <w:pStyle w:val="ListParagraph"/>
-        <w:numPr>
-          <w:ilvl w:val="1"/>
-          <w:numId w:val="1"/>
-        </w:numPr>
-      </w:pPr>
-      <w:r>
-        <w:t xml:space="preserve">When a buffer is added, generate a </w:t>
-      </w:r>
-      <w:r>
-        <w:rPr>
-          <w:b/>
-        </w:rPr>
-        <w:t xml:space="preserve">Read </w:t>
-      </w:r>
-      <w:r>
-        <w:rPr>
-          <w:b/>
-        </w:rPr>
-        <w:t>i</w:t>
-      </w:r>
-      <w:r>
-        <w:rPr>
-          <w:b/>
-        </w:rPr>
-        <w:t xml:space="preserve">nto Buffer </w:t>
-      </w:r>
-      <w:r>
-        <w:t xml:space="preserve">(client object) </w:t>
-      </w:r>
-      <w:r>
-        <w:t>event</w:t>
-      </w:r>
-    </w:p>
-    <w:p/>
-    <w:p>
-      <w:r>
-        <w:rPr>
-          <w:b/>
-        </w:rPr>
-        <w:t>Read</w:t>
-      </w:r>
-      <w:r>
-        <w:rPr>
-          <w:b/>
-        </w:rPr>
-        <w:t xml:space="preserve"> i</w:t>
-      </w:r>
-      <w:r>
-        <w:rPr>
-          <w:b/>
-        </w:rPr>
-        <w:t>nto</w:t>
-      </w:r>
-      <w:r>
-        <w:rPr>
-          <w:b/>
-        </w:rPr>
-        <w:t xml:space="preserve"> </w:t>
-      </w:r>
-      <w:r>
-        <w:rPr>
-          <w:b/>
-        </w:rPr>
-        <w:t xml:space="preserve">Buffer </w:t>
-      </w:r>
-      <w:r>
-        <w:t xml:space="preserve">(for client </w:t>
-      </w:r>
-      <w:r>
-        <w:t xml:space="preserve">PUT </w:t>
-      </w:r>
-      <w:r>
-        <w:t>object content read)</w:t>
-      </w:r>
-    </w:p>
-    <w:p>
-      <w:pPr>
-        <w:pStyle w:val="ListParagraph"/>
-        <w:numPr>
-          <w:ilvl w:val="0"/>
-          <w:numId w:val="8"/>
-        </w:numPr>
-      </w:pPr>
-      <w:r>
-        <w:t>Requires</w:t>
-      </w:r>
-    </w:p>
-    <w:p>
-      <w:pPr>
-        <w:pStyle w:val="ListParagraph"/>
-        <w:numPr>
-          <w:ilvl w:val="1"/>
-          <w:numId w:val="8"/>
-        </w:numPr>
-      </w:pPr>
-      <w:r>
-        <w:t>Empty Buffers</w:t>
-      </w:r>
-    </w:p>
-    <w:p>
-      <w:pPr>
-        <w:pStyle w:val="ListParagraph"/>
-        <w:numPr>
-          <w:ilvl w:val="0"/>
-          <w:numId w:val="8"/>
-        </w:numPr>
-      </w:pPr>
-      <w:r>
-        <w:t>Produces</w:t>
-      </w:r>
-    </w:p>
-    <w:p>
-      <w:pPr>
-        <w:pStyle w:val="ListParagraph"/>
-        <w:numPr>
-          <w:ilvl w:val="1"/>
-          <w:numId w:val="8"/>
-        </w:numPr>
-      </w:pPr>
-      <w:r>
-        <w:t>Buffers with HTTP request data</w:t>
-      </w:r>
-    </w:p>
-    <w:p>
-      <w:pPr>
-        <w:pStyle w:val="ListParagraph"/>
-        <w:numPr>
-          <w:ilvl w:val="0"/>
-          <w:numId w:val="8"/>
-        </w:numPr>
-      </w:pPr>
-      <w:r>
-        <w:t>Events Generated</w:t>
-      </w:r>
-    </w:p>
-    <w:p>
-      <w:pPr>
-        <w:pStyle w:val="ListParagraph"/>
-        <w:numPr>
-          <w:ilvl w:val="1"/>
-          <w:numId w:val="8"/>
-        </w:numPr>
-      </w:pPr>
-      <w:r>
-        <w:t xml:space="preserve">When a buffer read completes, generate an </w:t>
-      </w:r>
-      <w:r>
-        <w:rPr>
-          <w:b/>
-        </w:rPr>
-        <w:t>Md5 Digest</w:t>
-      </w:r>
-      <w:r>
-        <w:t xml:space="preserve"> event</w:t>
-      </w:r>
-    </w:p>
-    <w:p>
-      <w:pPr>
-        <w:pStyle w:val="ListParagraph"/>
-        <w:numPr>
-          <w:ilvl w:val="1"/>
-          <w:numId w:val="8"/>
-        </w:numPr>
-      </w:pPr>
-      <w:r>
-        <w:t xml:space="preserve">When a buffer read completes, generate an </w:t>
-      </w:r>
-      <w:r>
-        <w:rPr>
-          <w:b/>
-        </w:rPr>
-        <w:t xml:space="preserve">Encrypt </w:t>
-      </w:r>
-      <w:r>
-        <w:t>event</w:t>
-      </w:r>
-    </w:p>
-    <w:p/>
-    <w:p>
-      <w:r>
-        <w:rPr>
-          <w:b/>
-        </w:rPr>
-        <w:t>Md5Digest</w:t>
-      </w:r>
-      <w:r>
-        <w:rPr>
-          <w:b/>
-        </w:rPr>
-        <w:t xml:space="preserve"> – </w:t>
-      </w:r>
-      <w:r>
-        <w:t>This can</w:t>
-      </w:r>
-      <w:r>
-        <w:t xml:space="preserve"> be setup to run on a different thread during registration and then the BufferManager could be made to be thread safe and then access to the buffer can take place from wherever this is running. Also, need to make sure that one connection cannot consume or queue up lots of Md5 Digest buffers to the CPU threads and introduce latency for other connections.</w:t>
-      </w:r>
-    </w:p>
-    <w:p>
-      <w:pPr>
-        <w:pStyle w:val="ListParagraph"/>
-        <w:numPr>
-          <w:ilvl w:val="0"/>
-          <w:numId w:val="3"/>
-        </w:numPr>
-      </w:pPr>
-      <w:r>
-        <w:t>Requires</w:t>
-      </w:r>
-    </w:p>
-    <w:p>
-      <w:pPr>
-        <w:pStyle w:val="ListParagraph"/>
-        <w:numPr>
-          <w:ilvl w:val="1"/>
-          <w:numId w:val="3"/>
-        </w:numPr>
-      </w:pPr>
-      <w:r>
-        <w:t>Content Length</w:t>
-      </w:r>
-    </w:p>
-    <w:p>
-      <w:pPr>
-        <w:pStyle w:val="ListParagraph"/>
-        <w:numPr>
-          <w:ilvl w:val="1"/>
-          <w:numId w:val="3"/>
-        </w:numPr>
-      </w:pPr>
-      <w:r>
-        <w:t>Buffer with data</w:t>
-      </w:r>
-    </w:p>
-    <w:p>
-      <w:pPr>
-        <w:pStyle w:val="ListParagraph"/>
-        <w:numPr>
-          <w:ilvl w:val="0"/>
-          <w:numId w:val="3"/>
-        </w:numPr>
-      </w:pPr>
-      <w:r>
-        <w:t>Produces</w:t>
-      </w:r>
-    </w:p>
-    <w:p>
-      <w:pPr>
-        <w:pStyle w:val="ListParagraph"/>
-        <w:numPr>
-          <w:ilvl w:val="1"/>
-          <w:numId w:val="3"/>
-        </w:numPr>
-      </w:pPr>
-      <w:r>
-        <w:t>Md5 Digest (may be a partial digest)</w:t>
-      </w:r>
-    </w:p>
-    <w:p>
-      <w:pPr>
-        <w:pStyle w:val="ListParagraph"/>
-        <w:numPr>
-          <w:ilvl w:val="1"/>
-          <w:numId w:val="3"/>
-        </w:numPr>
-      </w:pPr>
-      <w:r>
-        <w:t>Boolean – Has the entire digest been produced</w:t>
-      </w:r>
-    </w:p>
-    <w:p>
-      <w:pPr>
-        <w:pStyle w:val="ListParagraph"/>
-        <w:numPr>
-          <w:ilvl w:val="0"/>
-          <w:numId w:val="3"/>
-        </w:numPr>
-      </w:pPr>
-      <w:r>
-        <w:t>Events Generated</w:t>
-      </w:r>
-    </w:p>
-    <w:p>
-      <w:pPr>
-        <w:pStyle w:val="ListParagraph"/>
-        <w:numPr>
-          <w:ilvl w:val="1"/>
-          <w:numId w:val="3"/>
-        </w:numPr>
-      </w:pPr>
-      <w:r>
-        <w:t xml:space="preserve">If the entire digest has not been produced, generate an </w:t>
-      </w:r>
-      <w:r>
-        <w:rPr>
-          <w:b/>
-        </w:rPr>
-        <w:t>Buffer Read Metering</w:t>
-      </w:r>
-      <w:r>
-        <w:t xml:space="preserve"> </w:t>
-      </w:r>
-      <w:r>
-        <w:t>(client object) event.</w:t>
-      </w:r>
-    </w:p>
-    <w:p>
-      <w:pPr>
-        <w:pStyle w:val="ListParagraph"/>
-        <w:numPr>
-          <w:ilvl w:val="1"/>
-          <w:numId w:val="3"/>
-        </w:numPr>
-      </w:pPr>
-      <w:r>
-        <w:t xml:space="preserve">If the entire client object digest has been produced, generate an </w:t>
-      </w:r>
-      <w:r>
-        <w:rPr>
-          <w:b/>
-        </w:rPr>
-        <w:t>Validate Md5 Digest</w:t>
-      </w:r>
-      <w:r>
-        <w:t xml:space="preserve"> event</w:t>
-      </w:r>
-    </w:p>
-    <w:p/>
-    <w:p>
-      <w:pPr>
-        <w:rPr>
-          <w:b/>
-        </w:rPr>
-      </w:pPr>
-      <w:r>
-        <w:rPr>
-          <w:b/>
-        </w:rPr>
-        <w:t>Encrypt</w:t>
-      </w:r>
-    </w:p>
-    <w:p>
-      <w:pPr>
-        <w:pStyle w:val="ListParagraph"/>
-        <w:numPr>
-          <w:ilvl w:val="0"/>
-          <w:numId w:val="4"/>
-        </w:numPr>
-      </w:pPr>
-      <w:r>
-        <w:t>Requires</w:t>
-      </w:r>
-    </w:p>
-    <w:p>
-      <w:pPr>
-        <w:pStyle w:val="ListParagraph"/>
-        <w:numPr>
-          <w:ilvl w:val="1"/>
-          <w:numId w:val="4"/>
-        </w:numPr>
-      </w:pPr>
-      <w:r>
-        <w:t>Buffer with data</w:t>
-      </w:r>
-    </w:p>
-    <w:p>
-      <w:pPr>
-        <w:pStyle w:val="ListParagraph"/>
-        <w:numPr>
-          <w:ilvl w:val="0"/>
-          <w:numId w:val="4"/>
-        </w:numPr>
-      </w:pPr>
-      <w:r>
-        <w:t>Produces</w:t>
-      </w:r>
-    </w:p>
-    <w:p>
-      <w:pPr>
-        <w:pStyle w:val="ListParagraph"/>
-        <w:numPr>
-          <w:ilvl w:val="1"/>
-          <w:numId w:val="4"/>
-        </w:numPr>
-      </w:pPr>
-      <w:r>
-        <w:t>New buffer with encrypted data</w:t>
-      </w:r>
-    </w:p>
-    <w:p>
-      <w:pPr>
-        <w:pStyle w:val="ListParagraph"/>
-        <w:numPr>
-          <w:ilvl w:val="0"/>
-          <w:numId w:val="4"/>
-        </w:numPr>
-      </w:pPr>
-      <w:r>
-        <w:t>Events Generated</w:t>
-      </w:r>
-    </w:p>
-    <w:p>
-      <w:pPr>
-        <w:pStyle w:val="ListParagraph"/>
-        <w:numPr>
-          <w:ilvl w:val="1"/>
-          <w:numId w:val="4"/>
-        </w:numPr>
-      </w:pPr>
-      <w:r>
-        <w:t xml:space="preserve">If this is the first encrypted buffer for a chunk, generate a </w:t>
-      </w:r>
-      <w:r>
-        <w:rPr>
-          <w:b/>
-        </w:rPr>
-        <w:t>Start New Chunk</w:t>
-      </w:r>
-      <w:r>
-        <w:t xml:space="preserve"> event. This event will be generated when an encrypted buffer is generated that will start a new chunk.</w:t>
-      </w:r>
-    </w:p>
-    <w:p>
-      <w:pPr>
-        <w:pStyle w:val="ListParagraph"/>
-        <w:numPr>
-          <w:ilvl w:val="1"/>
-          <w:numId w:val="4"/>
-        </w:numPr>
-      </w:pPr>
-      <w:r>
-        <w:t xml:space="preserve">Generate an event to </w:t>
-      </w:r>
-      <w:r>
-        <w:rPr>
-          <w:b/>
-        </w:rPr>
-        <w:t>Compute Shaw-256</w:t>
-      </w:r>
-      <w:r>
-        <w:t xml:space="preserve"> to indicate there is a Buffer to process</w:t>
-      </w:r>
-    </w:p>
-    <w:p>
-      <w:pPr>
-        <w:pStyle w:val="ListParagraph"/>
-        <w:numPr>
-          <w:ilvl w:val="1"/>
-          <w:numId w:val="4"/>
-        </w:numPr>
-      </w:pPr>
-      <w:r>
-        <w:t xml:space="preserve">Generate an event to </w:t>
-      </w:r>
-      <w:r>
-        <w:rPr>
-          <w:b/>
-        </w:rPr>
-        <w:t>Write to Storage Server</w:t>
-      </w:r>
-      <w:r>
-        <w:rPr>
-          <w:b/>
-        </w:rPr>
-        <w:t xml:space="preserve"> </w:t>
-      </w:r>
-      <w:r>
-        <w:t>to indicate there is a Buffer to write</w:t>
-      </w:r>
-    </w:p>
-    <w:p/>
-    <w:p>
-      <w:pPr>
-        <w:rPr>
-          <w:b/>
-        </w:rPr>
-      </w:pPr>
-      <w:r>
-        <w:rPr>
-          <w:b/>
-        </w:rPr>
-        <w:t>Start New Chunk</w:t>
-      </w:r>
-    </w:p>
-    <w:p>
-      <w:pPr>
-        <w:pStyle w:val="ListParagraph"/>
-        <w:numPr>
-          <w:ilvl w:val="0"/>
-          <w:numId w:val="10"/>
-        </w:numPr>
-        <w:rPr>
-          <w:b/>
-        </w:rPr>
-      </w:pPr>
-      <w:r>
-        <w:t>Requires</w:t>
-      </w:r>
-    </w:p>
-    <w:p>
-      <w:pPr>
-        <w:pStyle w:val="ListParagraph"/>
-        <w:numPr>
-          <w:ilvl w:val="0"/>
-          <w:numId w:val="10"/>
-        </w:numPr>
-        <w:rPr>
-          <w:b/>
-        </w:rPr>
-      </w:pPr>
-      <w:r>
-        <w:t>Produces</w:t>
-      </w:r>
-    </w:p>
-    <w:p>
-      <w:pPr>
-        <w:pStyle w:val="ListParagraph"/>
-        <w:numPr>
-          <w:ilvl w:val="0"/>
-          <w:numId w:val="10"/>
-        </w:numPr>
-        <w:rPr>
-          <w:b/>
-        </w:rPr>
-      </w:pPr>
-      <w:r>
-        <w:t>Events Generated</w:t>
-      </w:r>
-    </w:p>
-    <w:p>
-      <w:pPr>
-        <w:pStyle w:val="ListParagraph"/>
-        <w:numPr>
-          <w:ilvl w:val="1"/>
-          <w:numId w:val="10"/>
-        </w:numPr>
-        <w:rPr>
-          <w:b/>
-        </w:rPr>
-      </w:pPr>
-      <w:r>
-        <w:t xml:space="preserve">Generate an event to </w:t>
-      </w:r>
-      <w:r>
-        <w:rPr>
-          <w:b/>
-        </w:rPr>
-        <w:t>VON Picker</w:t>
-      </w:r>
-    </w:p>
-    <w:p>
-      <w:pPr>
-        <w:rPr>
-          <w:b/>
-        </w:rPr>
-      </w:pPr>
-    </w:p>
-    <w:p>
-      <w:pPr>
-        <w:rPr>
-          <w:b/>
-        </w:rPr>
-      </w:pPr>
-      <w:r>
-        <w:rPr>
-          <w:b/>
-        </w:rPr>
-        <w:t>VON Picker</w:t>
-      </w:r>
-    </w:p>
-    <w:p>
-      <w:pPr>
-        <w:pStyle w:val="ListParagraph"/>
-        <w:numPr>
-          <w:ilvl w:val="0"/>
-          <w:numId w:val="5"/>
-        </w:numPr>
-      </w:pPr>
-      <w:r>
-        <w:t>Requires</w:t>
-      </w:r>
-    </w:p>
-    <w:p>
-      <w:pPr>
-        <w:pStyle w:val="ListParagraph"/>
-        <w:numPr>
-          <w:ilvl w:val="1"/>
-          <w:numId w:val="5"/>
-        </w:numPr>
-      </w:pPr>
-      <w:r>
-        <w:t>HTTP Headers</w:t>
-      </w:r>
-    </w:p>
-    <w:p>
-      <w:pPr>
-        <w:pStyle w:val="ListParagraph"/>
-        <w:numPr>
-          <w:ilvl w:val="1"/>
-          <w:numId w:val="5"/>
-        </w:numPr>
-      </w:pPr>
-      <w:r>
-        <w:t>URI Information</w:t>
-      </w:r>
-    </w:p>
-    <w:p>
-      <w:pPr>
-        <w:pStyle w:val="ListParagraph"/>
-        <w:numPr>
-          <w:ilvl w:val="1"/>
-          <w:numId w:val="5"/>
-        </w:numPr>
-      </w:pPr>
-      <w:r>
-        <w:t>Chunk Number</w:t>
-      </w:r>
-    </w:p>
-    <w:p>
-      <w:pPr>
-        <w:pStyle w:val="ListParagraph"/>
-        <w:numPr>
-          <w:ilvl w:val="0"/>
-          <w:numId w:val="5"/>
-        </w:numPr>
-      </w:pPr>
-      <w:r>
-        <w:t>Produces</w:t>
-      </w:r>
-    </w:p>
-    <w:p>
-      <w:pPr>
-        <w:pStyle w:val="ListParagraph"/>
-        <w:numPr>
-          <w:ilvl w:val="1"/>
-          <w:numId w:val="5"/>
-        </w:numPr>
-      </w:pPr>
-      <w:r>
-        <w:t>List of Storage Servers</w:t>
-      </w:r>
-    </w:p>
-    <w:p>
-      <w:pPr>
-        <w:pStyle w:val="ListParagraph"/>
-        <w:numPr>
-          <w:ilvl w:val="0"/>
-          <w:numId w:val="5"/>
-        </w:numPr>
-      </w:pPr>
-      <w:r>
-        <w:t>Events Generated</w:t>
-      </w:r>
-    </w:p>
-    <w:p>
-      <w:pPr>
-        <w:pStyle w:val="ListParagraph"/>
-        <w:numPr>
-          <w:ilvl w:val="1"/>
-          <w:numId w:val="5"/>
-        </w:numPr>
-      </w:pPr>
-      <w:r>
-        <w:t xml:space="preserve">Generates an event to </w:t>
-      </w:r>
-      <w:r>
-        <w:rPr>
-          <w:b/>
-        </w:rPr>
-        <w:t>Write Meta-Data to Database</w:t>
-      </w:r>
-      <w:r>
-        <w:t xml:space="preserve"> that the meta-data write can proceed.</w:t>
-      </w:r>
-    </w:p>
-    <w:p/>
-    <w:p>
-      <w:pPr>
-        <w:rPr>
-          <w:b/>
-        </w:rPr>
-      </w:pPr>
-      <w:r>
-        <w:rPr>
-          <w:b/>
-        </w:rPr>
-        <w:t>Write Meta-Data to Database</w:t>
-      </w:r>
-    </w:p>
-    <w:p>
-      <w:pPr>
-        <w:pStyle w:val="ListParagraph"/>
-        <w:numPr>
-          <w:ilvl w:val="0"/>
-          <w:numId w:val="6"/>
-        </w:numPr>
-      </w:pPr>
-      <w:r>
-        <w:t>Requires</w:t>
-      </w:r>
-    </w:p>
-    <w:p>
-      <w:pPr>
-        <w:pStyle w:val="ListParagraph"/>
-        <w:numPr>
-          <w:ilvl w:val="1"/>
-          <w:numId w:val="6"/>
-        </w:numPr>
-      </w:pPr>
-      <w:r>
-        <w:t>HTTP Headers</w:t>
-      </w:r>
-    </w:p>
-    <w:p>
-      <w:pPr>
-        <w:pStyle w:val="ListParagraph"/>
-        <w:numPr>
-          <w:ilvl w:val="1"/>
-          <w:numId w:val="6"/>
-        </w:numPr>
-      </w:pPr>
-      <w:r>
-        <w:t>URI Information</w:t>
-      </w:r>
-    </w:p>
-    <w:p>
-      <w:pPr>
-        <w:pStyle w:val="ListParagraph"/>
-        <w:numPr>
-          <w:ilvl w:val="1"/>
-          <w:numId w:val="6"/>
-        </w:numPr>
-      </w:pPr>
-      <w:r>
-        <w:t>Chunk Number</w:t>
-      </w:r>
-    </w:p>
-    <w:p>
-      <w:pPr>
-        <w:pStyle w:val="ListParagraph"/>
-        <w:numPr>
-          <w:ilvl w:val="0"/>
-          <w:numId w:val="6"/>
-        </w:numPr>
-      </w:pPr>
-      <w:r>
-        <w:t>Events Generated</w:t>
-      </w:r>
-    </w:p>
-    <w:p>
-      <w:pPr>
-        <w:pStyle w:val="ListParagraph"/>
-        <w:numPr>
-          <w:ilvl w:val="1"/>
-          <w:numId w:val="6"/>
-        </w:numPr>
-      </w:pPr>
-      <w:r>
-        <w:t xml:space="preserve">Generates an event to </w:t>
-      </w:r>
-      <w:r>
-        <w:rPr>
-          <w:b/>
-        </w:rPr>
-        <w:t xml:space="preserve">Write </w:t>
-      </w:r>
-      <w:r>
-        <w:rPr>
-          <w:b/>
-        </w:rPr>
-        <w:t>t</w:t>
-      </w:r>
-      <w:r>
-        <w:rPr>
-          <w:b/>
-        </w:rPr>
-        <w:t>o Storage Server</w:t>
-      </w:r>
-      <w:r>
-        <w:t xml:space="preserve"> that the writes can proceed for a particular chunk</w:t>
-      </w:r>
-    </w:p>
-    <w:p>
-      <w:pPr>
-        <w:pStyle w:val="ListParagraph"/>
-        <w:numPr>
-          <w:ilvl w:val="1"/>
-          <w:numId w:val="6"/>
-        </w:numPr>
-      </w:pPr>
-      <w:r>
-        <w:t xml:space="preserve">Generate an event to </w:t>
-      </w:r>
-      <w:r>
-        <w:rPr>
-          <w:b/>
-        </w:rPr>
-        <w:t>Write to Storage Server</w:t>
-      </w:r>
-    </w:p>
-    <w:p/>
-    <w:p>
-      <w:pPr>
-        <w:rPr>
-          <w:b/>
-        </w:rPr>
-      </w:pPr>
-      <w:r>
-        <w:rPr>
-          <w:b/>
-        </w:rPr>
-        <w:t xml:space="preserve">Compute Shaw-256 </w:t>
-      </w:r>
-    </w:p>
-    <w:p>
-      <w:pPr>
-        <w:pStyle w:val="ListParagraph"/>
-        <w:numPr>
-          <w:ilvl w:val="0"/>
-          <w:numId w:val="6"/>
-        </w:numPr>
-      </w:pPr>
-      <w:r>
-        <w:t>Requires</w:t>
-      </w:r>
-    </w:p>
-    <w:p>
-      <w:pPr>
-        <w:pStyle w:val="ListParagraph"/>
-        <w:numPr>
-          <w:ilvl w:val="1"/>
-          <w:numId w:val="6"/>
-        </w:numPr>
-      </w:pPr>
-      <w:r>
-        <w:t>Encrypted Buffer</w:t>
-      </w:r>
-    </w:p>
-    <w:p>
-      <w:pPr>
-        <w:pStyle w:val="ListParagraph"/>
-        <w:numPr>
-          <w:ilvl w:val="0"/>
-          <w:numId w:val="6"/>
-        </w:numPr>
-      </w:pPr>
-      <w:r>
-        <w:t>Produces</w:t>
-      </w:r>
-    </w:p>
-    <w:p>
-      <w:pPr>
-        <w:pStyle w:val="ListParagraph"/>
-        <w:numPr>
-          <w:ilvl w:val="1"/>
-          <w:numId w:val="6"/>
-        </w:numPr>
-      </w:pPr>
-      <w:r>
-        <w:t>Shaw-256 value</w:t>
-      </w:r>
-    </w:p>
-    <w:p>
-      <w:pPr>
-        <w:pStyle w:val="ListParagraph"/>
-        <w:numPr>
-          <w:ilvl w:val="1"/>
-          <w:numId w:val="6"/>
-        </w:numPr>
-      </w:pPr>
-      <w:r>
-        <w:t>Boolean - Has entire chunks Shaw-256 been produced</w:t>
-      </w:r>
-    </w:p>
-    <w:p>
-      <w:pPr>
-        <w:pStyle w:val="ListParagraph"/>
-        <w:numPr>
-          <w:ilvl w:val="0"/>
-          <w:numId w:val="6"/>
-        </w:numPr>
-      </w:pPr>
-      <w:r>
-        <w:t>Event</w:t>
-      </w:r>
-      <w:r>
-        <w:t>s Generated</w:t>
-      </w:r>
-    </w:p>
-    <w:p>
-      <w:pPr>
-        <w:pStyle w:val="ListParagraph"/>
-        <w:numPr>
-          <w:ilvl w:val="1"/>
-          <w:numId w:val="6"/>
-        </w:numPr>
-      </w:pPr>
-      <w:r>
-        <w:t xml:space="preserve">Generates an event to </w:t>
-      </w:r>
-      <w:r>
-        <w:rPr>
-          <w:b/>
-        </w:rPr>
-        <w:t>Write Shaw-256 to Storage Sever</w:t>
-      </w:r>
-      <w:r>
-        <w:t xml:space="preserve"> when an entire chunk</w:t>
-      </w:r>
-      <w:r>
-        <w:t>’</w:t>
-      </w:r>
-      <w:r>
-        <w:t>s Shaw-256 has been completed</w:t>
-      </w:r>
-    </w:p>
-    <w:p>
-      <w:pPr>
-        <w:ind w:left="1080"/>
-      </w:pPr>
-    </w:p>
-    <w:p>
-      <w:pPr>
-        <w:rPr>
-          <w:b/>
-        </w:rPr>
-      </w:pPr>
-      <w:r>
-        <w:rPr>
-          <w:b/>
-        </w:rPr>
-        <w:t xml:space="preserve">Write </w:t>
-      </w:r>
-      <w:r>
-        <w:rPr>
-          <w:b/>
-        </w:rPr>
-        <w:t>t</w:t>
-      </w:r>
-      <w:r>
-        <w:rPr>
-          <w:b/>
-        </w:rPr>
-        <w:t>o Storage Server</w:t>
-      </w:r>
-    </w:p>
-    <w:p>
-      <w:pPr>
-        <w:pStyle w:val="ListParagraph"/>
-        <w:numPr>
-          <w:ilvl w:val="0"/>
-          <w:numId w:val="6"/>
-        </w:numPr>
-      </w:pPr>
-      <w:r>
-        <w:t>Requires</w:t>
-      </w:r>
-    </w:p>
-    <w:p>
-      <w:pPr>
-        <w:pStyle w:val="ListParagraph"/>
-        <w:numPr>
-          <w:ilvl w:val="1"/>
-          <w:numId w:val="6"/>
-        </w:numPr>
-      </w:pPr>
-      <w:r>
-        <w:t>Storage Server Information</w:t>
-      </w:r>
-    </w:p>
-    <w:p>
-      <w:pPr>
-        <w:pStyle w:val="ListParagraph"/>
-        <w:numPr>
-          <w:ilvl w:val="1"/>
-          <w:numId w:val="6"/>
-        </w:numPr>
-      </w:pPr>
-      <w:r>
-        <w:t>That meta-data information has been written to the database</w:t>
-      </w:r>
-    </w:p>
-    <w:p>
-      <w:pPr>
-        <w:pStyle w:val="ListParagraph"/>
-        <w:numPr>
-          <w:ilvl w:val="1"/>
-          <w:numId w:val="6"/>
-        </w:numPr>
-      </w:pPr>
-      <w:r>
-        <w:t>Encrypted Buffer</w:t>
-      </w:r>
-    </w:p>
-    <w:p>
-      <w:pPr>
-        <w:pStyle w:val="ListParagraph"/>
-        <w:numPr>
-          <w:ilvl w:val="0"/>
-          <w:numId w:val="6"/>
-        </w:numPr>
-      </w:pPr>
-      <w:r>
-        <w:lastRenderedPageBreak/>
-        <w:t>Produces</w:t>
-      </w:r>
-    </w:p>
-    <w:p>
-      <w:pPr>
-        <w:pStyle w:val="ListParagraph"/>
-        <w:numPr>
-          <w:ilvl w:val="1"/>
-          <w:numId w:val="6"/>
-        </w:numPr>
-      </w:pPr>
-      <w:r>
-        <w:t>Boolean – Has entire chunk been written</w:t>
-      </w:r>
-    </w:p>
-    <w:p>
-      <w:pPr>
-        <w:pStyle w:val="ListParagraph"/>
-        <w:numPr>
-          <w:ilvl w:val="0"/>
-          <w:numId w:val="6"/>
-        </w:numPr>
-      </w:pPr>
-      <w:r>
-        <w:t>Events Generated</w:t>
-      </w:r>
-    </w:p>
-    <w:p>
-      <w:pPr>
-        <w:pStyle w:val="ListParagraph"/>
-        <w:numPr>
-          <w:ilvl w:val="1"/>
-          <w:numId w:val="6"/>
-        </w:numPr>
-      </w:pPr>
-      <w:r>
-        <w:t xml:space="preserve">Generates an event to </w:t>
-      </w:r>
-      <w:r>
-        <w:rPr>
-          <w:b/>
-        </w:rPr>
-        <w:t>Write Shaw-256 to Storage Sever</w:t>
-      </w:r>
-      <w:r>
-        <w:t xml:space="preserve"> when an entire chunks data has been written to the Storage Server</w:t>
-      </w:r>
-    </w:p>
-    <w:p/>
-    <w:p>
-      <w:pPr>
-        <w:rPr>
-          <w:b/>
-        </w:rPr>
-      </w:pPr>
-      <w:r>
-        <w:rPr>
-          <w:b/>
-        </w:rPr>
-        <w:t xml:space="preserve">Write Shaw-256 </w:t>
-      </w:r>
-      <w:r>
-        <w:rPr>
-          <w:b/>
-        </w:rPr>
-        <w:t>t</w:t>
-      </w:r>
-      <w:r>
-        <w:rPr>
-          <w:b/>
-        </w:rPr>
-        <w:t>o Storage Server</w:t>
-      </w:r>
-    </w:p>
-    <w:p>
-      <w:pPr>
-        <w:pStyle w:val="ListParagraph"/>
-        <w:numPr>
-          <w:ilvl w:val="0"/>
-          <w:numId w:val="6"/>
-        </w:numPr>
-      </w:pPr>
-      <w:r>
-        <w:t>Requires</w:t>
-      </w:r>
-    </w:p>
-    <w:p>
-      <w:pPr>
-        <w:pStyle w:val="ListParagraph"/>
-        <w:numPr>
-          <w:ilvl w:val="1"/>
-          <w:numId w:val="6"/>
-        </w:numPr>
-      </w:pPr>
-      <w:r>
-        <w:t>Storage Server Information</w:t>
-      </w:r>
-    </w:p>
-    <w:p>
-      <w:pPr>
-        <w:pStyle w:val="ListParagraph"/>
-        <w:numPr>
-          <w:ilvl w:val="1"/>
-          <w:numId w:val="6"/>
-        </w:numPr>
-      </w:pPr>
-      <w:r>
-        <w:t xml:space="preserve">Entire chunk has been written to Storage Server (Event from </w:t>
-      </w:r>
-      <w:r>
-        <w:rPr>
-          <w:b/>
-        </w:rPr>
-        <w:t xml:space="preserve">Write </w:t>
-      </w:r>
-      <w:r>
-        <w:rPr>
-          <w:b/>
-        </w:rPr>
-        <w:t>t</w:t>
-      </w:r>
-      <w:r>
-        <w:rPr>
-          <w:b/>
-        </w:rPr>
-        <w:t>o Storage Server</w:t>
-      </w:r>
-      <w:r>
-        <w:t>)</w:t>
-      </w:r>
-    </w:p>
-    <w:p>
-      <w:pPr>
-        <w:pStyle w:val="ListParagraph"/>
-        <w:numPr>
-          <w:ilvl w:val="1"/>
-          <w:numId w:val="6"/>
-        </w:numPr>
-      </w:pPr>
-      <w:r>
-        <w:t>Final Shaw-256 value</w:t>
-      </w:r>
-      <w:r>
-        <w:t xml:space="preserve"> (Event/product from </w:t>
-      </w:r>
-      <w:r>
-        <w:rPr>
-          <w:b/>
-        </w:rPr>
-        <w:t>Compute Shaw-256</w:t>
-      </w:r>
-      <w:r>
-        <w:t>)</w:t>
-      </w:r>
-    </w:p>
-    <w:p>
-      <w:pPr>
-        <w:pStyle w:val="ListParagraph"/>
-        <w:numPr>
-          <w:ilvl w:val="0"/>
-          <w:numId w:val="6"/>
-        </w:numPr>
-      </w:pPr>
-      <w:r>
-        <w:t>Produces</w:t>
-      </w:r>
-    </w:p>
-    <w:p>
-      <w:pPr>
-        <w:pStyle w:val="ListParagraph"/>
-        <w:numPr>
-          <w:ilvl w:val="1"/>
-          <w:numId w:val="6"/>
-        </w:numPr>
-      </w:pPr>
-      <w:r>
-        <w:t>Boolean – All chunks written to Storage Server</w:t>
-      </w:r>
-    </w:p>
-    <w:p>
-      <w:pPr>
-        <w:pStyle w:val="ListParagraph"/>
-        <w:numPr>
-          <w:ilvl w:val="0"/>
-          <w:numId w:val="6"/>
-        </w:numPr>
-      </w:pPr>
-      <w:r>
-        <w:t>Events Generated</w:t>
-      </w:r>
-    </w:p>
-    <w:p>
-      <w:pPr>
-        <w:pStyle w:val="ListParagraph"/>
-        <w:numPr>
-          <w:ilvl w:val="1"/>
-          <w:numId w:val="6"/>
-        </w:numPr>
-      </w:pPr>
-      <w:r>
-        <w:t xml:space="preserve">Generates an event to </w:t>
-      </w:r>
-      <w:r>
-        <w:rPr>
-          <w:b/>
-        </w:rPr>
-        <w:t xml:space="preserve">Update Meta-Data </w:t>
-      </w:r>
-      <w:r>
-        <w:rPr>
-          <w:b/>
-        </w:rPr>
-        <w:t>i</w:t>
-      </w:r>
-      <w:r>
-        <w:rPr>
-          <w:b/>
-        </w:rPr>
-        <w:t xml:space="preserve">n Database </w:t>
-      </w:r>
-      <w:r>
-        <w:t>when all the</w:t>
-      </w:r>
-      <w:r>
-        <w:t xml:space="preserve"> writes to a chunk have completed</w:t>
-      </w:r>
-    </w:p>
-    <w:p/>
-    <w:p>
-      <w:r>
-        <w:rPr>
-          <w:b/>
-        </w:rPr>
-        <w:t xml:space="preserve">Update Meta-Data </w:t>
-      </w:r>
-      <w:r>
-        <w:rPr>
-          <w:b/>
-        </w:rPr>
-        <w:t>i</w:t>
-      </w:r>
-      <w:r>
-        <w:rPr>
-          <w:b/>
-        </w:rPr>
-        <w:t>n Database</w:t>
-      </w:r>
-      <w:r>
-        <w:t xml:space="preserve"> – This is when the data and shaw-256 writes have completed to a Storage Server</w:t>
-      </w:r>
-    </w:p>
-    <w:p>
-      <w:pPr>
-        <w:pStyle w:val="ListParagraph"/>
-        <w:numPr>
-          <w:ilvl w:val="0"/>
-          <w:numId w:val="9"/>
-        </w:numPr>
-      </w:pPr>
-      <w:r>
-        <w:t>Requires</w:t>
-      </w:r>
-    </w:p>
-    <w:p>
-      <w:pPr>
-        <w:pStyle w:val="ListParagraph"/>
-        <w:numPr>
-          <w:ilvl w:val="1"/>
-          <w:numId w:val="9"/>
-        </w:numPr>
-      </w:pPr>
-      <w:r>
-        <w:t>Chunk write completed</w:t>
-      </w:r>
-    </w:p>
-    <w:p>
-      <w:pPr>
-        <w:pStyle w:val="ListParagraph"/>
-        <w:numPr>
-          <w:ilvl w:val="1"/>
-          <w:numId w:val="9"/>
-        </w:numPr>
-      </w:pPr>
-      <w:r>
-        <w:t>Number of chunks required for the client PUT object</w:t>
-      </w:r>
-    </w:p>
-    <w:p>
-      <w:pPr>
-        <w:pStyle w:val="ListParagraph"/>
-        <w:numPr>
-          <w:ilvl w:val="0"/>
-          <w:numId w:val="9"/>
-        </w:numPr>
-      </w:pPr>
-      <w:r>
-        <w:t>Produces</w:t>
-      </w:r>
-    </w:p>
-    <w:p>
-      <w:pPr>
-        <w:pStyle w:val="ListParagraph"/>
-        <w:numPr>
-          <w:ilvl w:val="0"/>
-          <w:numId w:val="9"/>
-        </w:numPr>
-      </w:pPr>
-      <w:r>
-        <w:t>Events Generated</w:t>
-      </w:r>
-    </w:p>
-    <w:p>
-      <w:pPr>
-        <w:pStyle w:val="ListParagraph"/>
-        <w:numPr>
-          <w:ilvl w:val="1"/>
-          <w:numId w:val="9"/>
-        </w:numPr>
-      </w:pPr>
-      <w:r>
-        <w:t xml:space="preserve">Send an event to </w:t>
-      </w:r>
-      <w:r>
-        <w:rPr>
-          <w:b/>
-        </w:rPr>
-        <w:t xml:space="preserve">Send Completion Status </w:t>
-      </w:r>
-      <w:r>
-        <w:rPr>
-          <w:b/>
-        </w:rPr>
-        <w:t>t</w:t>
-      </w:r>
-      <w:r>
-        <w:rPr>
-          <w:b/>
-        </w:rPr>
-        <w:t>o Client</w:t>
-      </w:r>
-      <w:r>
-        <w:t xml:space="preserve"> when all chunks have been written to the Storage Servers for the client object.</w:t>
-      </w:r>
-    </w:p>
-    <w:p>
-      <w:pPr>
-        <w:rPr>
-          <w:b/>
-        </w:rPr>
-      </w:pPr>
-    </w:p>
-    <w:p>
-      <w:pPr>
-        <w:rPr>
-          <w:b/>
-        </w:rPr>
-      </w:pPr>
-      <w:r>
-        <w:rPr>
-          <w:b/>
-        </w:rPr>
-        <w:t>Validate Md5 Digest</w:t>
-      </w:r>
-    </w:p>
-    <w:p>
-      <w:pPr>
-        <w:pStyle w:val="ListParagraph"/>
-        <w:numPr>
-          <w:ilvl w:val="0"/>
-          <w:numId w:val="13"/>
-        </w:numPr>
-        <w:rPr>
-          <w:b/>
-        </w:rPr>
-      </w:pPr>
-      <w:r>
-        <w:t>Requires</w:t>
-      </w:r>
-    </w:p>
-    <w:p>
-      <w:pPr>
-        <w:pStyle w:val="ListParagraph"/>
-        <w:numPr>
-          <w:ilvl w:val="1"/>
-          <w:numId w:val="13"/>
-        </w:numPr>
-        <w:rPr>
-          <w:b/>
-        </w:rPr>
-      </w:pPr>
-      <w:r>
-        <w:t>The calculated Md5 digest</w:t>
-      </w:r>
-    </w:p>
-    <w:p>
-      <w:pPr>
-        <w:pStyle w:val="ListParagraph"/>
-        <w:numPr>
-          <w:ilvl w:val="0"/>
-          <w:numId w:val="13"/>
-        </w:numPr>
-        <w:rPr>
-          <w:b/>
-        </w:rPr>
-      </w:pPr>
-      <w:r>
-        <w:t>Produces</w:t>
-      </w:r>
-    </w:p>
-    <w:p>
-      <w:pPr>
-        <w:pStyle w:val="ListParagraph"/>
-        <w:numPr>
-          <w:ilvl w:val="1"/>
-          <w:numId w:val="13"/>
-        </w:numPr>
-        <w:rPr>
-          <w:b/>
-        </w:rPr>
-      </w:pPr>
-      <w:r>
-        <w:t>An error if the Md5 digest does not match the expected digest</w:t>
-      </w:r>
-    </w:p>
-    <w:p>
-      <w:pPr>
-        <w:pStyle w:val="ListParagraph"/>
-        <w:numPr>
-          <w:ilvl w:val="0"/>
-          <w:numId w:val="13"/>
-        </w:numPr>
-        <w:rPr>
-          <w:b/>
-        </w:rPr>
-      </w:pPr>
-      <w:r>
-        <w:t>Events Generated</w:t>
-      </w:r>
-    </w:p>
-    <w:p>
-      <w:pPr>
-        <w:pStyle w:val="ListParagraph"/>
-        <w:numPr>
-          <w:ilvl w:val="1"/>
-          <w:numId w:val="13"/>
-        </w:numPr>
-        <w:rPr>
-          <w:b/>
-        </w:rPr>
-      </w:pPr>
-      <w:r>
-        <w:t xml:space="preserve">Generates an event to </w:t>
-      </w:r>
-      <w:r>
-        <w:rPr>
-          <w:b/>
-        </w:rPr>
-        <w:t xml:space="preserve">Send Completion Status </w:t>
-      </w:r>
-      <w:r>
-        <w:rPr>
-          <w:b/>
-        </w:rPr>
-        <w:t>t</w:t>
-      </w:r>
-      <w:r>
-        <w:rPr>
-          <w:b/>
-        </w:rPr>
-        <w:t>o Client</w:t>
-      </w:r>
-    </w:p>
-    <w:p>
-      <w:pPr>
-        <w:rPr>
-          <w:b/>
-        </w:rPr>
-      </w:pPr>
-    </w:p>
-    <w:p>
-      <w:pPr>
-        <w:rPr>
-          <w:b/>
-        </w:rPr>
-      </w:pPr>
-    </w:p>
-    <w:p>
-      <w:pPr>
-        <w:rPr>
-          <w:b/>
-        </w:rPr>
-      </w:pPr>
-      <w:r>
-        <w:rPr>
-          <w:b/>
-        </w:rPr>
-        <w:t xml:space="preserve">Send Completion Status </w:t>
-      </w:r>
-      <w:r>
-        <w:rPr>
-          <w:b/>
-        </w:rPr>
-        <w:t>t</w:t>
-      </w:r>
-      <w:r>
-        <w:rPr>
-          <w:b/>
-        </w:rPr>
-        <w:t>o Client</w:t>
-      </w:r>
-    </w:p>
-    <w:p>
-      <w:pPr>
-        <w:pStyle w:val="ListParagraph"/>
-        <w:numPr>
-          <w:ilvl w:val="0"/>
           <w:numId w:val="7"/>
         </w:numPr>
       </w:pPr>
       <w:r>
-        <w:t>Requires</w:t>
-      </w:r>
-    </w:p>
-    <w:p>
-      <w:pPr>
-        <w:pStyle w:val="ListParagraph"/>
-        <w:numPr>
-          <w:ilvl w:val="1"/>
-          <w:numId w:val="7"/>
-        </w:numPr>
-      </w:pPr>
-      <w:r>
-        <w:t>Final Status</w:t>
-      </w:r>
-      <w:r>
-        <w:t xml:space="preserve"> – Meaning all the chunks have been written and meta-data all updated or an error occurred.</w:t>
-      </w:r>
-    </w:p>
-    <w:p>
-      <w:pPr>
-        <w:pStyle w:val="ListParagraph"/>
-        <w:numPr>
-          <w:ilvl w:val="1"/>
-          <w:numId w:val="7"/>
-        </w:numPr>
-      </w:pPr>
-      <w:r>
-        <w:t>That the final Md5 digest compare was done</w:t>
-      </w:r>
-      <w:r>
-        <w:t xml:space="preserve"> or an error occurred</w:t>
-      </w:r>
-    </w:p>
-    <w:p>
-      <w:pPr>
-        <w:pStyle w:val="ListParagraph"/>
-        <w:numPr>
-          <w:ilvl w:val="0"/>
-          <w:numId w:val="7"/>
-        </w:numPr>
-      </w:pPr>
-      <w:r>
-        <w:t>Produces</w:t>
-      </w:r>
-    </w:p>
-    <w:p>
-      <w:pPr>
-        <w:pStyle w:val="ListParagraph"/>
-        <w:numPr>
-          <w:ilvl w:val="1"/>
-          <w:numId w:val="7"/>
-        </w:numPr>
-      </w:pPr>
-      <w:r>
-        <w:lastRenderedPageBreak/>
         <w:t>Closes out the connection after the status has been sent and cleans up</w:t>
       </w:r>
     </w:p>
@@ -4965,6 +5544,7 @@
         <w:rPr>
           <w:rStyle w:val="Heading2Char"/>
         </w:rPr>
+        <w:lastRenderedPageBreak/>
         <w:t>Event Flow for PUT Request</w:t>
       </w:r>
     </w:p>
@@ -5032,7 +5612,25 @@
     </w:p>
     <w:p>
       <w:r>
-        <w:t>The Buffer Manager provides a nice abstraction that allows clients to register to be told when information within the buffers change. The idea is that there is at least one producer of data (meaning something that transfer data into a ByteBuffer) and at least one consumer of the data. For example, a producer of data could be a SocketChannel read and the consumer of the data could be the HTTP Parser. The HTTP Parser only has work to perform when the SocketChannel read has completed and updated the byte position values for the ByteBuffer.</w:t>
+        <w:t xml:space="preserve">The Buffer Manager provides </w:t>
+      </w:r>
+      <w:r>
+        <w:t>an</w:t>
+      </w:r>
+      <w:r>
+        <w:t xml:space="preserve"> abstraction that allows clients to register to be told when information within the buffer change</w:t>
+      </w:r>
+      <w:r>
+        <w:t>s</w:t>
+      </w:r>
+      <w:r>
+        <w:t>. The idea is that there is at least one producer of data (meaning something that transfer data into a ByteBuffer</w:t>
+      </w:r>
+      <w:r>
+        <w:t xml:space="preserve"> or allows buffers to be used</w:t>
+      </w:r>
+      <w:r>
+        <w:t>) and at least one consumer of the data. For example, a producer of data could be a SocketChannel read and the consumer of the data could be the HTTP Parser. The HTTP Parser only has work to perform when the SocketChannel read has completed and updated the byte position values for the ByteBuffer.</w:t>
       </w:r>
       <w:r>
         <w:t xml:space="preserve"> The BufferManager is designed to allow clients (producers and consumers) to register and to setup dependencies between the different producers and consumers. When the dependency is met, then the consumer is then sent an </w:t>
@@ -5048,10 +5646,16 @@
     </w:p>
     <w:p>
       <w:r>
+        <w:lastRenderedPageBreak/>
+        <w:t>The other advantage of having the ring buffer and its associated pointers contained within the BufferManager and BufferManagerPointer objects is the different behaviors (i.e. wrap around conditions, out of filled buffers and such) can easily be tested without requiring much additional code infrastructure. Once the dependencies and how they interact are debugged, the clients simply use the methods and the code should work. It prevents having to implement the checking logic in the different Operations.</w:t>
+      </w:r>
+    </w:p>
+    <w:p/>
+    <w:p>
+      <w:r>
         <w:rPr>
           <w:noProof/>
         </w:rPr>
-        <w:lastRenderedPageBreak/>
         <w:drawing>
           <wp:inline distT="0" distB="0" distL="0" distR="0" wp14:anchorId="1867C2E1" wp14:editId="5755A133">
             <wp:extent cx="5943600" cy="5565775"/>
@@ -5106,13 +5710,11 @@
       <w:r>
         <w:t xml:space="preserve"> About Different Designs </w:t>
       </w:r>
-      <w:proofErr w:type="gramStart"/>
-      <w:r>
-        <w:t>To</w:t>
-      </w:r>
-      <w:proofErr w:type="gramEnd"/>
-      <w:r>
-        <w:t xml:space="preserve"> Be Considered</w:t>
+      <w:r>
+        <w:t>t</w:t>
+      </w:r>
+      <w:r>
+        <w:t>o Be Considered</w:t>
       </w:r>
     </w:p>
     <w:p/>
@@ -5194,6 +5796,7 @@
           <w:sz w:val="22"/>
           <w:szCs w:val="22"/>
         </w:rPr>
+        <w:lastRenderedPageBreak/>
         <w:t>How easily could the design be leveraged (meaning how much code reuse could take place versus writing all sorts of new code) to write a client and a Storage Server target that would allow us to test all sorts of weird (but easy to hit in the field) scenarios?</w:t>
       </w:r>
     </w:p>
@@ -5338,7 +5941,6 @@
           <w:sz w:val="22"/>
           <w:szCs w:val="22"/>
         </w:rPr>
-        <w:lastRenderedPageBreak/>
         <w:t>A Storage Server disconnects in the middle of the stream</w:t>
       </w:r>
     </w:p>
@@ -5947,7 +6549,6 @@
           <w:sz w:val="22"/>
           <w:szCs w:val="22"/>
         </w:rPr>
-        <w:lastRenderedPageBreak/>
         <w:t>Is this in the Orchestrator?</w:t>
       </w:r>
     </w:p>
@@ -6059,8 +6660,6 @@
         </w:rPr>
         <w:t>Is it possible to test just the Chunk Write code by itself?</w:t>
       </w:r>
-      <w:bookmarkStart w:id="0" w:name="_GoBack"/>
-      <w:bookmarkEnd w:id="0"/>
     </w:p>
     <w:p>
       <w:pPr>
@@ -6493,7 +7092,17 @@
           <w:sz w:val="22"/>
           <w:szCs w:val="22"/>
         </w:rPr>
-        <w:t>Does the design expect that an entire Chunk write must complete to all Storage Servers before beginning any writes to another set of Storage Servers? This would be if two Storage Servers complete all the writes and the next Chunk can be worked on. Saying it is going to use Charles’ state machine to write to the Storage Servers is insufficient (in addition, he stated in the meeting his state machine does not handle timing out Storage Servers and was not a complete design). Show how the design handles writing to the Storage Servers at the same time is it reading data into the system.</w:t>
+        <w:t xml:space="preserve">Does the design expect that an entire Chunk write must complete to all Storage Servers before beginning any writes to another set of Storage Servers? This would be if two Storage Servers complete all the writes and the next Chunk can be worked on. Saying it is going to use Charles’ state machine to write to the Storage Servers is insufficient (in addition, he stated in the meeting his state machine does </w:t>
+      </w:r>
+      <w:r>
+        <w:rPr>
+          <w:rFonts w:ascii="Calibri" w:hAnsi="Calibri" w:cs="Calibri"/>
+          <w:color w:val="000000"/>
+          <w:sz w:val="22"/>
+          <w:szCs w:val="22"/>
+        </w:rPr>
+        <w:lastRenderedPageBreak/>
+        <w:t>not handle timing out Storage Servers and was not a complete design). Show how the design handles writing to the Storage Servers at the same time is it reading data into the system.</w:t>
       </w:r>
     </w:p>
     <w:p>
@@ -6618,7 +7227,6 @@
           <w:bCs/>
           <w:color w:val="2F5496"/>
         </w:rPr>
-        <w:lastRenderedPageBreak/>
         <w:t>1.1</w:t>
       </w:r>
       <w:r>
@@ -7134,17 +7742,8 @@
           <w:sz w:val="22"/>
           <w:szCs w:val="22"/>
         </w:rPr>
-        <w:t xml:space="preserve">I proposed that allocation combined with Md5 are the places throttling is driven. Allocation may not be needed, but if it is accounted for up front (even if all the buffers are pre-allocated) then it allows an easy design change to be made later if we decide that certain clients are allowed more buffers than others (or we should only read X number of MB from a client per second, then allocation makes that limitation really easy based upon the ingest rate of the buffers by the reader). Since Md5 provides a nice place to determine how many more buffers are required, that can be a location (maybe not the best depending on the algorithm used) that things like back pressure (i.e. how far behind are the Storage Server writes </w:t>
-      </w:r>
-      <w:r>
-        <w:rPr>
-          <w:rFonts w:ascii="Calibri" w:eastAsia="Times New Roman" w:hAnsi="Calibri" w:cs="Calibri"/>
-          <w:color w:val="000000"/>
-          <w:sz w:val="22"/>
-          <w:szCs w:val="22"/>
-        </w:rPr>
         <w:lastRenderedPageBreak/>
-        <w:t>or how many buffers are queued up to the Md5 calculation for this client) can be used to determine if the reads should be held off for a while.</w:t>
+        <w:t>I proposed that allocation combined with Md5 are the places throttling is driven. Allocation may not be needed, but if it is accounted for up front (even if all the buffers are pre-allocated) then it allows an easy design change to be made later if we decide that certain clients are allowed more buffers than others (or we should only read X number of MB from a client per second, then allocation makes that limitation really easy based upon the ingest rate of the buffers by the reader). Since Md5 provides a nice place to determine how many more buffers are required, that can be a location (maybe not the best depending on the algorithm used) that things like back pressure (i.e. how far behind are the Storage Server writes or how many buffers are queued up to the Md5 calculation for this client) can be used to determine if the reads should be held off for a while.</w:t>
       </w:r>
     </w:p>
     <w:p>
@@ -7581,6 +8180,119 @@
     </w:lvl>
   </w:abstractNum>
   <w:abstractNum w:abstractNumId="3" w15:restartNumberingAfterBreak="0">
+    <w:nsid w:val="0A3C62B5"/>
+    <w:multiLevelType w:val="hybridMultilevel"/>
+    <w:tmpl w:val="F17A79E2"/>
+    <w:lvl w:ilvl="0" w:tplc="04090001">
+      <w:start w:val="1"/>
+      <w:numFmt w:val="bullet"/>
+      <w:lvlText w:val=""/>
+      <w:lvlJc w:val="left"/>
+      <w:pPr>
+        <w:ind w:left="720" w:hanging="360"/>
+      </w:pPr>
+      <w:rPr>
+        <w:rFonts w:ascii="Symbol" w:hAnsi="Symbol" w:hint="default"/>
+      </w:rPr>
+    </w:lvl>
+    <w:lvl w:ilvl="1" w:tplc="04090003" w:tentative="1">
+      <w:start w:val="1"/>
+      <w:numFmt w:val="bullet"/>
+      <w:lvlText w:val="o"/>
+      <w:lvlJc w:val="left"/>
+      <w:pPr>
+        <w:ind w:left="1440" w:hanging="360"/>
+      </w:pPr>
+      <w:rPr>
+        <w:rFonts w:ascii="Courier New" w:hAnsi="Courier New" w:cs="Courier New" w:hint="default"/>
+      </w:rPr>
+    </w:lvl>
+    <w:lvl w:ilvl="2" w:tplc="04090005" w:tentative="1">
+      <w:start w:val="1"/>
+      <w:numFmt w:val="bullet"/>
+      <w:lvlText w:val=""/>
+      <w:lvlJc w:val="left"/>
+      <w:pPr>
+        <w:ind w:left="2160" w:hanging="360"/>
+      </w:pPr>
+      <w:rPr>
+        <w:rFonts w:ascii="Wingdings" w:hAnsi="Wingdings" w:hint="default"/>
+      </w:rPr>
+    </w:lvl>
+    <w:lvl w:ilvl="3" w:tplc="04090001" w:tentative="1">
+      <w:start w:val="1"/>
+      <w:numFmt w:val="bullet"/>
+      <w:lvlText w:val=""/>
+      <w:lvlJc w:val="left"/>
+      <w:pPr>
+        <w:ind w:left="2880" w:hanging="360"/>
+      </w:pPr>
+      <w:rPr>
+        <w:rFonts w:ascii="Symbol" w:hAnsi="Symbol" w:hint="default"/>
+      </w:rPr>
+    </w:lvl>
+    <w:lvl w:ilvl="4" w:tplc="04090003" w:tentative="1">
+      <w:start w:val="1"/>
+      <w:numFmt w:val="bullet"/>
+      <w:lvlText w:val="o"/>
+      <w:lvlJc w:val="left"/>
+      <w:pPr>
+        <w:ind w:left="3600" w:hanging="360"/>
+      </w:pPr>
+      <w:rPr>
+        <w:rFonts w:ascii="Courier New" w:hAnsi="Courier New" w:cs="Courier New" w:hint="default"/>
+      </w:rPr>
+    </w:lvl>
+    <w:lvl w:ilvl="5" w:tplc="04090005" w:tentative="1">
+      <w:start w:val="1"/>
+      <w:numFmt w:val="bullet"/>
+      <w:lvlText w:val=""/>
+      <w:lvlJc w:val="left"/>
+      <w:pPr>
+        <w:ind w:left="4320" w:hanging="360"/>
+      </w:pPr>
+      <w:rPr>
+        <w:rFonts w:ascii="Wingdings" w:hAnsi="Wingdings" w:hint="default"/>
+      </w:rPr>
+    </w:lvl>
+    <w:lvl w:ilvl="6" w:tplc="04090001" w:tentative="1">
+      <w:start w:val="1"/>
+      <w:numFmt w:val="bullet"/>
+      <w:lvlText w:val=""/>
+      <w:lvlJc w:val="left"/>
+      <w:pPr>
+        <w:ind w:left="5040" w:hanging="360"/>
+      </w:pPr>
+      <w:rPr>
+        <w:rFonts w:ascii="Symbol" w:hAnsi="Symbol" w:hint="default"/>
+      </w:rPr>
+    </w:lvl>
+    <w:lvl w:ilvl="7" w:tplc="04090003" w:tentative="1">
+      <w:start w:val="1"/>
+      <w:numFmt w:val="bullet"/>
+      <w:lvlText w:val="o"/>
+      <w:lvlJc w:val="left"/>
+      <w:pPr>
+        <w:ind w:left="5760" w:hanging="360"/>
+      </w:pPr>
+      <w:rPr>
+        <w:rFonts w:ascii="Courier New" w:hAnsi="Courier New" w:cs="Courier New" w:hint="default"/>
+      </w:rPr>
+    </w:lvl>
+    <w:lvl w:ilvl="8" w:tplc="04090005" w:tentative="1">
+      <w:start w:val="1"/>
+      <w:numFmt w:val="bullet"/>
+      <w:lvlText w:val=""/>
+      <w:lvlJc w:val="left"/>
+      <w:pPr>
+        <w:ind w:left="6480" w:hanging="360"/>
+      </w:pPr>
+      <w:rPr>
+        <w:rFonts w:ascii="Wingdings" w:hAnsi="Wingdings" w:hint="default"/>
+      </w:rPr>
+    </w:lvl>
+  </w:abstractNum>
+  <w:abstractNum w:abstractNumId="4" w15:restartNumberingAfterBreak="0">
     <w:nsid w:val="0F055731"/>
     <w:multiLevelType w:val="hybridMultilevel"/>
     <w:tmpl w:val="6B5E5ACE"/>
@@ -7693,7 +8405,7 @@
       </w:rPr>
     </w:lvl>
   </w:abstractNum>
-  <w:abstractNum w:abstractNumId="4" w15:restartNumberingAfterBreak="0">
+  <w:abstractNum w:abstractNumId="5" w15:restartNumberingAfterBreak="0">
     <w:nsid w:val="1A722E5B"/>
     <w:multiLevelType w:val="multilevel"/>
     <w:tmpl w:val="10329072"/>
@@ -7842,7 +8554,7 @@
       </w:rPr>
     </w:lvl>
   </w:abstractNum>
-  <w:abstractNum w:abstractNumId="5" w15:restartNumberingAfterBreak="0">
+  <w:abstractNum w:abstractNumId="6" w15:restartNumberingAfterBreak="0">
     <w:nsid w:val="1AAC718D"/>
     <w:multiLevelType w:val="multilevel"/>
     <w:tmpl w:val="12FCD18A"/>
@@ -7991,7 +8703,7 @@
       </w:rPr>
     </w:lvl>
   </w:abstractNum>
-  <w:abstractNum w:abstractNumId="6" w15:restartNumberingAfterBreak="0">
+  <w:abstractNum w:abstractNumId="7" w15:restartNumberingAfterBreak="0">
     <w:nsid w:val="1AE0346D"/>
     <w:multiLevelType w:val="hybridMultilevel"/>
     <w:tmpl w:val="123E533A"/>
@@ -8077,7 +8789,7 @@
       </w:pPr>
     </w:lvl>
   </w:abstractNum>
-  <w:abstractNum w:abstractNumId="7" w15:restartNumberingAfterBreak="0">
+  <w:abstractNum w:abstractNumId="8" w15:restartNumberingAfterBreak="0">
     <w:nsid w:val="1E02763F"/>
     <w:multiLevelType w:val="multilevel"/>
     <w:tmpl w:val="49C09F82"/>
@@ -8226,7 +8938,7 @@
       </w:rPr>
     </w:lvl>
   </w:abstractNum>
-  <w:abstractNum w:abstractNumId="8" w15:restartNumberingAfterBreak="0">
+  <w:abstractNum w:abstractNumId="9" w15:restartNumberingAfterBreak="0">
     <w:nsid w:val="1E817250"/>
     <w:multiLevelType w:val="multilevel"/>
     <w:tmpl w:val="65DE5FF2"/>
@@ -8375,7 +9087,7 @@
       </w:rPr>
     </w:lvl>
   </w:abstractNum>
-  <w:abstractNum w:abstractNumId="9" w15:restartNumberingAfterBreak="0">
+  <w:abstractNum w:abstractNumId="10" w15:restartNumberingAfterBreak="0">
     <w:nsid w:val="225D09AE"/>
     <w:multiLevelType w:val="hybridMultilevel"/>
     <w:tmpl w:val="03006A96"/>
@@ -8488,7 +9200,7 @@
       </w:rPr>
     </w:lvl>
   </w:abstractNum>
-  <w:abstractNum w:abstractNumId="10" w15:restartNumberingAfterBreak="0">
+  <w:abstractNum w:abstractNumId="11" w15:restartNumberingAfterBreak="0">
     <w:nsid w:val="2FCD7849"/>
     <w:multiLevelType w:val="multilevel"/>
     <w:tmpl w:val="9EC2F4DA"/>
@@ -8637,7 +9349,7 @@
       </w:rPr>
     </w:lvl>
   </w:abstractNum>
-  <w:abstractNum w:abstractNumId="11" w15:restartNumberingAfterBreak="0">
+  <w:abstractNum w:abstractNumId="12" w15:restartNumberingAfterBreak="0">
     <w:nsid w:val="36080E91"/>
     <w:multiLevelType w:val="hybridMultilevel"/>
     <w:tmpl w:val="0E3C7502"/>
@@ -8750,7 +9462,7 @@
       </w:rPr>
     </w:lvl>
   </w:abstractNum>
-  <w:abstractNum w:abstractNumId="12" w15:restartNumberingAfterBreak="0">
+  <w:abstractNum w:abstractNumId="13" w15:restartNumberingAfterBreak="0">
     <w:nsid w:val="36FD598E"/>
     <w:multiLevelType w:val="hybridMultilevel"/>
     <w:tmpl w:val="DEECB3DC"/>
@@ -8863,7 +9575,7 @@
       </w:rPr>
     </w:lvl>
   </w:abstractNum>
-  <w:abstractNum w:abstractNumId="13" w15:restartNumberingAfterBreak="0">
+  <w:abstractNum w:abstractNumId="14" w15:restartNumberingAfterBreak="0">
     <w:nsid w:val="3E0868E8"/>
     <w:multiLevelType w:val="hybridMultilevel"/>
     <w:tmpl w:val="C3623764"/>
@@ -8976,7 +9688,7 @@
       </w:rPr>
     </w:lvl>
   </w:abstractNum>
-  <w:abstractNum w:abstractNumId="14" w15:restartNumberingAfterBreak="0">
+  <w:abstractNum w:abstractNumId="15" w15:restartNumberingAfterBreak="0">
     <w:nsid w:val="3F710947"/>
     <w:multiLevelType w:val="hybridMultilevel"/>
     <w:tmpl w:val="489C18C6"/>
@@ -9089,7 +9801,7 @@
       </w:rPr>
     </w:lvl>
   </w:abstractNum>
-  <w:abstractNum w:abstractNumId="15" w15:restartNumberingAfterBreak="0">
+  <w:abstractNum w:abstractNumId="16" w15:restartNumberingAfterBreak="0">
     <w:nsid w:val="46766729"/>
     <w:multiLevelType w:val="hybridMultilevel"/>
     <w:tmpl w:val="C05ACB70"/>
@@ -9202,7 +9914,7 @@
       </w:rPr>
     </w:lvl>
   </w:abstractNum>
-  <w:abstractNum w:abstractNumId="16" w15:restartNumberingAfterBreak="0">
+  <w:abstractNum w:abstractNumId="17" w15:restartNumberingAfterBreak="0">
     <w:nsid w:val="48792109"/>
     <w:multiLevelType w:val="hybridMultilevel"/>
     <w:tmpl w:val="0D9A1840"/>
@@ -9230,7 +9942,7 @@
         <w:rFonts w:ascii="Courier New" w:hAnsi="Courier New" w:cs="Courier New" w:hint="default"/>
       </w:rPr>
     </w:lvl>
-    <w:lvl w:ilvl="2" w:tplc="04090005" w:tentative="1">
+    <w:lvl w:ilvl="2" w:tplc="04090005">
       <w:start w:val="1"/>
       <w:numFmt w:val="bullet"/>
       <w:lvlText w:val=""/>
@@ -9315,7 +10027,7 @@
       </w:rPr>
     </w:lvl>
   </w:abstractNum>
-  <w:abstractNum w:abstractNumId="17" w15:restartNumberingAfterBreak="0">
+  <w:abstractNum w:abstractNumId="18" w15:restartNumberingAfterBreak="0">
     <w:nsid w:val="48D55356"/>
     <w:multiLevelType w:val="hybridMultilevel"/>
     <w:tmpl w:val="3E8A92CC"/>
@@ -9428,7 +10140,7 @@
       </w:rPr>
     </w:lvl>
   </w:abstractNum>
-  <w:abstractNum w:abstractNumId="18" w15:restartNumberingAfterBreak="0">
+  <w:abstractNum w:abstractNumId="19" w15:restartNumberingAfterBreak="0">
     <w:nsid w:val="48F77187"/>
     <w:multiLevelType w:val="hybridMultilevel"/>
     <w:tmpl w:val="1DB89AFA"/>
@@ -9514,7 +10226,7 @@
       </w:pPr>
     </w:lvl>
   </w:abstractNum>
-  <w:abstractNum w:abstractNumId="19" w15:restartNumberingAfterBreak="0">
+  <w:abstractNum w:abstractNumId="20" w15:restartNumberingAfterBreak="0">
     <w:nsid w:val="53B76D98"/>
     <w:multiLevelType w:val="multilevel"/>
     <w:tmpl w:val="71403158"/>
@@ -9663,7 +10375,7 @@
       </w:rPr>
     </w:lvl>
   </w:abstractNum>
-  <w:abstractNum w:abstractNumId="20" w15:restartNumberingAfterBreak="0">
+  <w:abstractNum w:abstractNumId="21" w15:restartNumberingAfterBreak="0">
     <w:nsid w:val="59B301AF"/>
     <w:multiLevelType w:val="hybridMultilevel"/>
     <w:tmpl w:val="7974BA3A"/>
@@ -9776,7 +10488,7 @@
       </w:rPr>
     </w:lvl>
   </w:abstractNum>
-  <w:abstractNum w:abstractNumId="21" w15:restartNumberingAfterBreak="0">
+  <w:abstractNum w:abstractNumId="22" w15:restartNumberingAfterBreak="0">
     <w:nsid w:val="5E5A664D"/>
     <w:multiLevelType w:val="hybridMultilevel"/>
     <w:tmpl w:val="A9D6E0F8"/>
@@ -9889,7 +10601,7 @@
       </w:rPr>
     </w:lvl>
   </w:abstractNum>
-  <w:abstractNum w:abstractNumId="22" w15:restartNumberingAfterBreak="0">
+  <w:abstractNum w:abstractNumId="23" w15:restartNumberingAfterBreak="0">
     <w:nsid w:val="5F202056"/>
     <w:multiLevelType w:val="hybridMultilevel"/>
     <w:tmpl w:val="68EEFFD8"/>
@@ -10002,7 +10714,7 @@
       </w:rPr>
     </w:lvl>
   </w:abstractNum>
-  <w:abstractNum w:abstractNumId="23" w15:restartNumberingAfterBreak="0">
+  <w:abstractNum w:abstractNumId="24" w15:restartNumberingAfterBreak="0">
     <w:nsid w:val="605A1B89"/>
     <w:multiLevelType w:val="multilevel"/>
     <w:tmpl w:val="06BE0D64"/>
@@ -10151,7 +10863,7 @@
       </w:rPr>
     </w:lvl>
   </w:abstractNum>
-  <w:abstractNum w:abstractNumId="24" w15:restartNumberingAfterBreak="0">
+  <w:abstractNum w:abstractNumId="25" w15:restartNumberingAfterBreak="0">
     <w:nsid w:val="61664D35"/>
     <w:multiLevelType w:val="hybridMultilevel"/>
     <w:tmpl w:val="6A1C0EE6"/>
@@ -10264,7 +10976,7 @@
       </w:rPr>
     </w:lvl>
   </w:abstractNum>
-  <w:abstractNum w:abstractNumId="25" w15:restartNumberingAfterBreak="0">
+  <w:abstractNum w:abstractNumId="26" w15:restartNumberingAfterBreak="0">
     <w:nsid w:val="66675480"/>
     <w:multiLevelType w:val="hybridMultilevel"/>
     <w:tmpl w:val="0A62B8AE"/>
@@ -10377,7 +11089,7 @@
       </w:rPr>
     </w:lvl>
   </w:abstractNum>
-  <w:abstractNum w:abstractNumId="26" w15:restartNumberingAfterBreak="0">
+  <w:abstractNum w:abstractNumId="27" w15:restartNumberingAfterBreak="0">
     <w:nsid w:val="6A186676"/>
     <w:multiLevelType w:val="hybridMultilevel"/>
     <w:tmpl w:val="33861E06"/>
@@ -10490,7 +11202,7 @@
       </w:rPr>
     </w:lvl>
   </w:abstractNum>
-  <w:abstractNum w:abstractNumId="27" w15:restartNumberingAfterBreak="0">
+  <w:abstractNum w:abstractNumId="28" w15:restartNumberingAfterBreak="0">
     <w:nsid w:val="6A503D21"/>
     <w:multiLevelType w:val="hybridMultilevel"/>
     <w:tmpl w:val="DC6CC572"/>
@@ -10603,7 +11315,7 @@
       </w:rPr>
     </w:lvl>
   </w:abstractNum>
-  <w:abstractNum w:abstractNumId="28" w15:restartNumberingAfterBreak="0">
+  <w:abstractNum w:abstractNumId="29" w15:restartNumberingAfterBreak="0">
     <w:nsid w:val="77A53A42"/>
     <w:multiLevelType w:val="hybridMultilevel"/>
     <w:tmpl w:val="7E74BF4C"/>
@@ -10716,7 +11428,7 @@
       </w:rPr>
     </w:lvl>
   </w:abstractNum>
-  <w:abstractNum w:abstractNumId="29" w15:restartNumberingAfterBreak="0">
+  <w:abstractNum w:abstractNumId="30" w15:restartNumberingAfterBreak="0">
     <w:nsid w:val="77A53F9C"/>
     <w:multiLevelType w:val="hybridMultilevel"/>
     <w:tmpl w:val="D2B89E48"/>
@@ -10830,94 +11542,97 @@
     </w:lvl>
   </w:abstractNum>
   <w:num w:numId="1">
-    <w:abstractNumId w:val="29"/>
+    <w:abstractNumId w:val="30"/>
   </w:num>
   <w:num w:numId="2">
+    <w:abstractNumId w:val="17"/>
+  </w:num>
+  <w:num w:numId="3">
+    <w:abstractNumId w:val="14"/>
+  </w:num>
+  <w:num w:numId="4">
+    <w:abstractNumId w:val="10"/>
+  </w:num>
+  <w:num w:numId="5">
+    <w:abstractNumId w:val="25"/>
+  </w:num>
+  <w:num w:numId="6">
+    <w:abstractNumId w:val="18"/>
+  </w:num>
+  <w:num w:numId="7">
+    <w:abstractNumId w:val="12"/>
+  </w:num>
+  <w:num w:numId="8">
+    <w:abstractNumId w:val="4"/>
+  </w:num>
+  <w:num w:numId="9">
     <w:abstractNumId w:val="16"/>
   </w:num>
-  <w:num w:numId="3">
-    <w:abstractNumId w:val="13"/>
-  </w:num>
-  <w:num w:numId="4">
-    <w:abstractNumId w:val="9"/>
-  </w:num>
-  <w:num w:numId="5">
-    <w:abstractNumId w:val="24"/>
-  </w:num>
-  <w:num w:numId="6">
-    <w:abstractNumId w:val="17"/>
-  </w:num>
-  <w:num w:numId="7">
-    <w:abstractNumId w:val="11"/>
-  </w:num>
-  <w:num w:numId="8">
-    <w:abstractNumId w:val="3"/>
-  </w:num>
-  <w:num w:numId="9">
-    <w:abstractNumId w:val="15"/>
-  </w:num>
   <w:num w:numId="10">
-    <w:abstractNumId w:val="20"/>
+    <w:abstractNumId w:val="21"/>
   </w:num>
   <w:num w:numId="11">
-    <w:abstractNumId w:val="14"/>
+    <w:abstractNumId w:val="15"/>
   </w:num>
   <w:num w:numId="12">
     <w:abstractNumId w:val="1"/>
   </w:num>
   <w:num w:numId="13">
-    <w:abstractNumId w:val="27"/>
+    <w:abstractNumId w:val="28"/>
   </w:num>
   <w:num w:numId="14">
-    <w:abstractNumId w:val="26"/>
+    <w:abstractNumId w:val="27"/>
   </w:num>
   <w:num w:numId="15">
     <w:abstractNumId w:val="2"/>
   </w:num>
   <w:num w:numId="16">
-    <w:abstractNumId w:val="18"/>
+    <w:abstractNumId w:val="19"/>
   </w:num>
   <w:num w:numId="17">
-    <w:abstractNumId w:val="22"/>
+    <w:abstractNumId w:val="23"/>
   </w:num>
   <w:num w:numId="18">
+    <w:abstractNumId w:val="7"/>
+  </w:num>
+  <w:num w:numId="19">
+    <w:abstractNumId w:val="26"/>
+  </w:num>
+  <w:num w:numId="20">
+    <w:abstractNumId w:val="24"/>
+  </w:num>
+  <w:num w:numId="21">
+    <w:abstractNumId w:val="11"/>
+  </w:num>
+  <w:num w:numId="22">
+    <w:abstractNumId w:val="20"/>
+  </w:num>
+  <w:num w:numId="23">
     <w:abstractNumId w:val="6"/>
   </w:num>
-  <w:num w:numId="19">
-    <w:abstractNumId w:val="25"/>
+  <w:num w:numId="24">
+    <w:abstractNumId w:val="8"/>
   </w:num>
-  <w:num w:numId="20">
-    <w:abstractNumId w:val="23"/>
-  </w:num>
-  <w:num w:numId="21">
-    <w:abstractNumId w:val="10"/>
-  </w:num>
-  <w:num w:numId="22">
-    <w:abstractNumId w:val="19"/>
-  </w:num>
-  <w:num w:numId="23">
+  <w:num w:numId="25">
     <w:abstractNumId w:val="5"/>
   </w:num>
-  <w:num w:numId="24">
-    <w:abstractNumId w:val="7"/>
-  </w:num>
-  <w:num w:numId="25">
-    <w:abstractNumId w:val="4"/>
-  </w:num>
   <w:num w:numId="26">
-    <w:abstractNumId w:val="8"/>
+    <w:abstractNumId w:val="9"/>
   </w:num>
   <w:num w:numId="27">
     <w:abstractNumId w:val="0"/>
   </w:num>
   <w:num w:numId="28">
-    <w:abstractNumId w:val="21"/>
+    <w:abstractNumId w:val="22"/>
   </w:num>
   <w:num w:numId="29">
-    <w:abstractNumId w:val="28"/>
+    <w:abstractNumId w:val="29"/>
   </w:num>
   <w:num w:numId="30">
-    <w:abstractNumId w:val="12"/>
+    <w:abstractNumId w:val="13"/>
+  </w:num>
+  <w:num w:numId="31">
+    <w:abstractNumId w:val="3"/>
   </w:num>
 </w:numbering>
 </file>

</xml_diff>

<commit_message>
modified:   PUTStateFlow.docx 	modified:   src/main/java/com/oracle/athena/webserver/common/Md5Digest.java 	modified:   src/main/java/com/oracle/athena/webserver/niosockets/NioEventPollBalancer.java 	modified:   src/main/java/com/oracle/athena/webserver/niosockets/NioEventPollThread.java 	new file:   src/main/java/com/oracle/athena/webserver/operations/ComputeMd5Digest.java 	modified:   src/main/java/com/oracle/athena/webserver/operations/EncryptBuffer.java 	modified:   src/main/java/com/oracle/athena/webserver/operations/OperationTypeEnum.java 	modified:   src/main/java/com/oracle/athena/webserver/operations/SetupV2Put.java 	modified:   src/main/java/com/oracle/athena/webserver/requestcontext/RequestContext.java
</commit_message>
<xml_diff>
--- a/PUTStateFlow.docx
+++ b/PUTStateFlow.docx
@@ -1923,8 +1923,6 @@
       <w:r>
         <w:t>Writing the chunk begin information to the database.</w:t>
       </w:r>
-      <w:bookmarkStart w:id="0" w:name="_GoBack"/>
-      <w:bookmarkEnd w:id="0"/>
     </w:p>
     <w:p>
       <w:pPr>
@@ -3237,11 +3235,6 @@
     </w:p>
     <w:p/>
     <w:p>
-      <w:pPr>
-        <w:rPr>
-          <w:b/>
-        </w:rPr>
-      </w:pPr>
       <w:r>
         <w:rPr>
           <w:b/>
@@ -3253,6 +3246,15 @@
           <w:b/>
         </w:rPr>
         <w:t>PUT Handler</w:t>
+      </w:r>
+      <w:r>
+        <w:rPr>
+          <w:b/>
+        </w:rPr>
+        <w:t xml:space="preserve"> </w:t>
+      </w:r>
+      <w:r>
+        <w:t>– This is what sets up the encryption of the client object data and the Md5 digest operations. It completes and events the Send Final Status operation when all of the client object data has been written to the Storage Server(s) and the Md5 Digest has completed.</w:t>
       </w:r>
     </w:p>
     <w:p>
@@ -3351,6 +3353,40 @@
         <w:t>Will need to be expanded to computing the Md5 digest for the client object data.</w:t>
       </w:r>
     </w:p>
+    <w:p>
+      <w:pPr>
+        <w:pStyle w:val="ListParagraph"/>
+        <w:numPr>
+          <w:ilvl w:val="0"/>
+          <w:numId w:val="2"/>
+        </w:numPr>
+      </w:pPr>
+      <w:r>
+        <w:t xml:space="preserve">Event Generated </w:t>
+      </w:r>
+    </w:p>
+    <w:p>
+      <w:pPr>
+        <w:pStyle w:val="ListParagraph"/>
+        <w:numPr>
+          <w:ilvl w:val="1"/>
+          <w:numId w:val="2"/>
+        </w:numPr>
+      </w:pPr>
+      <w:r>
+        <w:t xml:space="preserve">When the Encrypt Buffer and Compute Md5 Digest operations have completed, this will </w:t>
+      </w:r>
+      <w:proofErr w:type="spellStart"/>
+      <w:r>
+        <w:t>event the</w:t>
+      </w:r>
+      <w:proofErr w:type="spellEnd"/>
+      <w:r>
+        <w:t xml:space="preserve"> Send Final Status operation and will clean itself up.</w:t>
+      </w:r>
+      <w:bookmarkStart w:id="0" w:name="_GoBack"/>
+      <w:bookmarkEnd w:id="0"/>
+    </w:p>
     <w:p/>
     <w:p>
       <w:pPr>
@@ -3504,6 +3540,7 @@
         </w:numPr>
       </w:pPr>
       <w:r>
+        <w:lastRenderedPageBreak/>
         <w:t xml:space="preserve">If the authentication failed, generate an event to </w:t>
       </w:r>
       <w:r>
@@ -3555,22 +3592,576 @@
         <w:t>object content read)</w:t>
       </w:r>
       <w:r>
-        <w:t xml:space="preserve"> – This may be given the entire number of buffers to read in the client object and this deals with the allocation limits and </w:t>
-      </w:r>
+        <w:t xml:space="preserve"> – This may be given the entire number of buffers to read in the client object and this deals with the allocation limits and potential out-of-buffer issues.</w:t>
+      </w:r>
+      <w:r>
+        <w:t xml:space="preserve"> This is the same Buffer Read Metering used for the HTTP Request handling.</w:t>
+      </w:r>
+    </w:p>
+    <w:p>
+      <w:pPr>
+        <w:pStyle w:val="ListParagraph"/>
+        <w:numPr>
+          <w:ilvl w:val="0"/>
+          <w:numId w:val="1"/>
+        </w:numPr>
+      </w:pPr>
+      <w:r>
+        <w:t>Requires</w:t>
+      </w:r>
+    </w:p>
+    <w:p>
+      <w:pPr>
+        <w:pStyle w:val="ListParagraph"/>
+        <w:numPr>
+          <w:ilvl w:val="1"/>
+          <w:numId w:val="1"/>
+        </w:numPr>
+      </w:pPr>
+      <w:r>
+        <w:t>How many buffers to allocate</w:t>
+      </w:r>
+    </w:p>
+    <w:p>
+      <w:pPr>
+        <w:pStyle w:val="ListParagraph"/>
+        <w:numPr>
+          <w:ilvl w:val="0"/>
+          <w:numId w:val="1"/>
+        </w:numPr>
+      </w:pPr>
+      <w:r>
+        <w:t>Produces</w:t>
+      </w:r>
+    </w:p>
+    <w:p>
+      <w:pPr>
+        <w:pStyle w:val="ListParagraph"/>
+        <w:numPr>
+          <w:ilvl w:val="1"/>
+          <w:numId w:val="1"/>
+        </w:numPr>
+      </w:pPr>
+      <w:r>
+        <w:t>Invalid Buffers in the BufferManager</w:t>
+      </w:r>
+    </w:p>
+    <w:p>
+      <w:pPr>
+        <w:pStyle w:val="ListParagraph"/>
+        <w:numPr>
+          <w:ilvl w:val="1"/>
+          <w:numId w:val="1"/>
+        </w:numPr>
+      </w:pPr>
+      <w:r>
+        <w:rPr>
+          <w:b/>
+          <w:i/>
+        </w:rPr>
+        <w:t>bufferMeteringPointer</w:t>
+      </w:r>
+      <w:r>
+        <w:t xml:space="preserve"> registered with </w:t>
+      </w:r>
+      <w:r>
+        <w:rPr>
+          <w:b/>
+        </w:rPr>
+        <w:t>clientRe</w:t>
+      </w:r>
+      <w:r>
+        <w:rPr>
+          <w:b/>
+        </w:rPr>
+        <w:t>a</w:t>
+      </w:r>
+      <w:r>
+        <w:rPr>
+          <w:b/>
+        </w:rPr>
+        <w:t>dBufferManager</w:t>
+      </w:r>
+    </w:p>
+    <w:p>
+      <w:pPr>
+        <w:ind w:left="360"/>
+      </w:pPr>
+      <w:r>
+        <w:t>Events Generated</w:t>
+      </w:r>
+    </w:p>
+    <w:p>
+      <w:pPr>
+        <w:pStyle w:val="ListParagraph"/>
+        <w:numPr>
+          <w:ilvl w:val="1"/>
+          <w:numId w:val="1"/>
+        </w:numPr>
+      </w:pPr>
+      <w:r>
+        <w:t xml:space="preserve">When a buffer is added, generate a </w:t>
+      </w:r>
+      <w:r>
+        <w:rPr>
+          <w:b/>
+        </w:rPr>
+        <w:t xml:space="preserve">Read </w:t>
+      </w:r>
+      <w:r>
+        <w:rPr>
+          <w:b/>
+        </w:rPr>
+        <w:t>i</w:t>
+      </w:r>
+      <w:r>
+        <w:rPr>
+          <w:b/>
+        </w:rPr>
+        <w:t xml:space="preserve">nto Buffer </w:t>
+      </w:r>
+      <w:r>
+        <w:t xml:space="preserve">(client object) </w:t>
+      </w:r>
+      <w:r>
+        <w:t>event</w:t>
+      </w:r>
+    </w:p>
+    <w:p/>
+    <w:p>
+      <w:r>
+        <w:rPr>
+          <w:b/>
+        </w:rPr>
+        <w:t>Read</w:t>
+      </w:r>
+      <w:r>
+        <w:rPr>
+          <w:b/>
+        </w:rPr>
+        <w:t xml:space="preserve"> i</w:t>
+      </w:r>
+      <w:r>
+        <w:rPr>
+          <w:b/>
+        </w:rPr>
+        <w:t>nto</w:t>
+      </w:r>
+      <w:r>
+        <w:rPr>
+          <w:b/>
+        </w:rPr>
+        <w:t xml:space="preserve"> </w:t>
+      </w:r>
+      <w:r>
+        <w:rPr>
+          <w:b/>
+        </w:rPr>
+        <w:t xml:space="preserve">Buffer </w:t>
+      </w:r>
+      <w:r>
+        <w:t xml:space="preserve">(for client </w:t>
+      </w:r>
+      <w:r>
+        <w:t xml:space="preserve">PUT </w:t>
+      </w:r>
+      <w:r>
+        <w:t>object content read)</w:t>
+      </w:r>
+      <w:r>
+        <w:t xml:space="preserve"> – This is the same Read </w:t>
+      </w:r>
+      <w:r>
+        <w:t>i</w:t>
+      </w:r>
+      <w:r>
+        <w:t>nto Buffer used for the HTTP Request reads</w:t>
+      </w:r>
+    </w:p>
+    <w:p>
+      <w:pPr>
+        <w:pStyle w:val="ListParagraph"/>
+        <w:numPr>
+          <w:ilvl w:val="0"/>
+          <w:numId w:val="8"/>
+        </w:numPr>
+      </w:pPr>
+      <w:r>
+        <w:t>Requires</w:t>
+      </w:r>
+    </w:p>
+    <w:p>
+      <w:pPr>
+        <w:pStyle w:val="ListParagraph"/>
+        <w:numPr>
+          <w:ilvl w:val="1"/>
+          <w:numId w:val="8"/>
+        </w:numPr>
+      </w:pPr>
+      <w:r>
+        <w:t>Empty Buffers</w:t>
+      </w:r>
+    </w:p>
+    <w:p>
+      <w:pPr>
+        <w:pStyle w:val="ListParagraph"/>
+        <w:numPr>
+          <w:ilvl w:val="0"/>
+          <w:numId w:val="8"/>
+        </w:numPr>
+      </w:pPr>
+      <w:r>
+        <w:t>Produces</w:t>
+      </w:r>
+    </w:p>
+    <w:p>
+      <w:pPr>
+        <w:pStyle w:val="ListParagraph"/>
+        <w:numPr>
+          <w:ilvl w:val="1"/>
+          <w:numId w:val="8"/>
+        </w:numPr>
+      </w:pPr>
+      <w:r>
+        <w:t xml:space="preserve">Buffers with </w:t>
+      </w:r>
+      <w:r>
+        <w:t>client object data</w:t>
+      </w:r>
+    </w:p>
+    <w:p>
+      <w:pPr>
+        <w:pStyle w:val="ListParagraph"/>
+        <w:numPr>
+          <w:ilvl w:val="1"/>
+          <w:numId w:val="8"/>
+        </w:numPr>
+      </w:pPr>
+      <w:r>
+        <w:rPr>
+          <w:b/>
+          <w:i/>
+        </w:rPr>
+        <w:t>readBufferPointer</w:t>
+      </w:r>
+      <w:r>
+        <w:t xml:space="preserve"> registered with the </w:t>
+      </w:r>
+      <w:r>
+        <w:rPr>
+          <w:b/>
+        </w:rPr>
+        <w:t>clientReadBufferManager</w:t>
+      </w:r>
+      <w:r>
+        <w:t xml:space="preserve"> with a dependency upon the </w:t>
+      </w:r>
+      <w:r>
+        <w:rPr>
+          <w:b/>
+          <w:i/>
+        </w:rPr>
+        <w:t>bufferMeteringPointer</w:t>
+      </w:r>
+    </w:p>
+    <w:p>
+      <w:pPr>
+        <w:ind w:left="360"/>
+      </w:pPr>
+      <w:r>
+        <w:t>Events Generated</w:t>
+      </w:r>
+    </w:p>
+    <w:p>
+      <w:pPr>
+        <w:pStyle w:val="ListParagraph"/>
+        <w:numPr>
+          <w:ilvl w:val="1"/>
+          <w:numId w:val="8"/>
+        </w:numPr>
+      </w:pPr>
+      <w:r>
+        <w:t xml:space="preserve">When a buffer read completes, generate an </w:t>
+      </w:r>
+      <w:r>
+        <w:rPr>
+          <w:b/>
+        </w:rPr>
+        <w:t>Md5 Digest</w:t>
+      </w:r>
+      <w:r>
+        <w:t xml:space="preserve"> event</w:t>
+      </w:r>
+    </w:p>
+    <w:p>
+      <w:pPr>
+        <w:pStyle w:val="ListParagraph"/>
+        <w:numPr>
+          <w:ilvl w:val="1"/>
+          <w:numId w:val="8"/>
+        </w:numPr>
+      </w:pPr>
+      <w:r>
+        <w:t xml:space="preserve">When a buffer read completes, generate an </w:t>
+      </w:r>
+      <w:r>
+        <w:rPr>
+          <w:b/>
+        </w:rPr>
+        <w:t xml:space="preserve">Encrypt </w:t>
+      </w:r>
+      <w:r>
+        <w:t>event</w:t>
+      </w:r>
+    </w:p>
+    <w:p/>
+    <w:p>
+      <w:r>
+        <w:rPr>
+          <w:b/>
+        </w:rPr>
+        <w:t>Md5Digest</w:t>
+      </w:r>
+      <w:r>
+        <w:rPr>
+          <w:b/>
+        </w:rPr>
+        <w:t xml:space="preserve"> </w:t>
+      </w:r>
+      <w:r>
+        <w:rPr>
+          <w:b/>
+        </w:rPr>
+        <w:t xml:space="preserve">– </w:t>
+      </w:r>
+      <w:r>
+        <w:t>This can</w:t>
+      </w:r>
+      <w:r>
+        <w:t xml:space="preserve"> be setup to run on a different thread during registration and then the BufferManager could be made to be thread safe and then access to the buffer can take place from wherever this is running. Also, need to make sure that one connection cannot consume or queue up lots of Md5 Digest buffers to the CPU threads and introduce latency for other connections.</w:t>
+      </w:r>
+    </w:p>
+    <w:p>
+      <w:pPr>
+        <w:pStyle w:val="ListParagraph"/>
+        <w:numPr>
+          <w:ilvl w:val="0"/>
+          <w:numId w:val="3"/>
+        </w:numPr>
+      </w:pPr>
+      <w:r>
+        <w:t>Requires</w:t>
+      </w:r>
+    </w:p>
+    <w:p>
+      <w:pPr>
+        <w:pStyle w:val="ListParagraph"/>
+        <w:numPr>
+          <w:ilvl w:val="1"/>
+          <w:numId w:val="3"/>
+        </w:numPr>
+      </w:pPr>
+      <w:r>
+        <w:t>Content Length</w:t>
+      </w:r>
+    </w:p>
+    <w:p>
+      <w:pPr>
+        <w:pStyle w:val="ListParagraph"/>
+        <w:numPr>
+          <w:ilvl w:val="1"/>
+          <w:numId w:val="3"/>
+        </w:numPr>
+      </w:pPr>
+      <w:r>
+        <w:t>Buffer with data</w:t>
+      </w:r>
+    </w:p>
+    <w:p>
+      <w:pPr>
+        <w:pStyle w:val="ListParagraph"/>
+        <w:numPr>
+          <w:ilvl w:val="0"/>
+          <w:numId w:val="3"/>
+        </w:numPr>
+      </w:pPr>
+      <w:r>
+        <w:t>Produces</w:t>
+      </w:r>
+    </w:p>
+    <w:p>
+      <w:pPr>
+        <w:pStyle w:val="ListParagraph"/>
+        <w:numPr>
+          <w:ilvl w:val="1"/>
+          <w:numId w:val="3"/>
+        </w:numPr>
+      </w:pPr>
+      <w:r>
+        <w:t>Md5 Digest (</w:t>
+      </w:r>
+      <w:r>
+        <w:t>will</w:t>
+      </w:r>
+      <w:r>
+        <w:t xml:space="preserve"> be a partial digest</w:t>
+      </w:r>
+      <w:r>
+        <w:t xml:space="preserve"> until all of the bytes in the client object have been processed</w:t>
+      </w:r>
+      <w:r>
+        <w:t>)</w:t>
+      </w:r>
+    </w:p>
+    <w:p>
+      <w:pPr>
+        <w:pStyle w:val="ListParagraph"/>
+        <w:numPr>
+          <w:ilvl w:val="1"/>
+          <w:numId w:val="3"/>
+        </w:numPr>
+      </w:pPr>
+      <w:r>
+        <w:t>b</w:t>
+      </w:r>
+      <w:r>
+        <w:t>oolean – Has the entire digest been produced</w:t>
+      </w:r>
+    </w:p>
+    <w:p>
+      <w:pPr>
+        <w:pStyle w:val="ListParagraph"/>
+        <w:numPr>
+          <w:ilvl w:val="1"/>
+          <w:numId w:val="3"/>
+        </w:numPr>
+      </w:pPr>
+      <w:r>
+        <w:t>b</w:t>
+      </w:r>
+      <w:r>
+        <w:t xml:space="preserve">oolean – Was the computed Md5 Digest identical to the </w:t>
+      </w:r>
+      <w:r>
+        <w:t>one passed in through the Content-MD5 header.</w:t>
+      </w:r>
+    </w:p>
+    <w:p>
+      <w:pPr>
+        <w:pStyle w:val="ListParagraph"/>
+        <w:numPr>
+          <w:ilvl w:val="1"/>
+          <w:numId w:val="3"/>
+        </w:numPr>
+      </w:pPr>
+      <w:r>
+        <w:rPr>
+          <w:b/>
+          <w:i/>
+        </w:rPr>
+        <w:t>md5DigestPointer</w:t>
+      </w:r>
+      <w:r>
+        <w:t xml:space="preserve"> registered with the </w:t>
+      </w:r>
+      <w:r>
+        <w:rPr>
+          <w:b/>
+        </w:rPr>
+        <w:t>clientReadBufferManage</w:t>
+      </w:r>
+      <w:r>
+        <w:t xml:space="preserve">r with a dependency upon the </w:t>
+      </w:r>
+      <w:r>
+        <w:rPr>
+          <w:b/>
+          <w:i/>
+        </w:rPr>
+        <w:t>readBufferPointer</w:t>
+      </w:r>
+    </w:p>
+    <w:p>
+      <w:pPr>
+        <w:pStyle w:val="ListParagraph"/>
+        <w:numPr>
+          <w:ilvl w:val="0"/>
+          <w:numId w:val="3"/>
+        </w:numPr>
+      </w:pPr>
       <w:r>
         <w:lastRenderedPageBreak/>
-        <w:t>potential out-of-buffer issues.</w:t>
-      </w:r>
-      <w:r>
-        <w:t xml:space="preserve"> This is the same Buffer Read Metering used for the HTTP Request handling.</w:t>
-      </w:r>
-    </w:p>
-    <w:p>
-      <w:pPr>
-        <w:pStyle w:val="ListParagraph"/>
-        <w:numPr>
-          <w:ilvl w:val="0"/>
-          <w:numId w:val="1"/>
+        <w:t>Events Generated</w:t>
+      </w:r>
+    </w:p>
+    <w:p>
+      <w:pPr>
+        <w:pStyle w:val="ListParagraph"/>
+        <w:numPr>
+          <w:ilvl w:val="1"/>
+          <w:numId w:val="3"/>
+        </w:numPr>
+      </w:pPr>
+      <w:r>
+        <w:t xml:space="preserve">If the entire client object digest has been produced, generate a </w:t>
+      </w:r>
+      <w:r>
+        <w:rPr>
+          <w:b/>
+        </w:rPr>
+        <w:t>Setup V2 Put</w:t>
+      </w:r>
+      <w:r>
+        <w:t xml:space="preserve"> </w:t>
+      </w:r>
+      <w:r>
+        <w:rPr>
+          <w:b/>
+        </w:rPr>
+        <w:t xml:space="preserve">Handler </w:t>
+      </w:r>
+      <w:proofErr w:type="gramStart"/>
+      <w:r>
+        <w:t>event</w:t>
+      </w:r>
+      <w:r>
+        <w:t>(</w:t>
+      </w:r>
+      <w:proofErr w:type="gramEnd"/>
+      <w:r>
+        <w:t>) to indicate it has completed.</w:t>
+      </w:r>
+    </w:p>
+    <w:p/>
+    <w:p>
+      <w:r>
+        <w:rPr>
+          <w:b/>
+        </w:rPr>
+        <w:t>Encrypt</w:t>
+      </w:r>
+      <w:r>
+        <w:rPr>
+          <w:b/>
+        </w:rPr>
+        <w:t xml:space="preserve"> Buffer </w:t>
+      </w:r>
+      <w:r>
+        <w:t>– This</w:t>
+      </w:r>
+      <w:r>
+        <w:t xml:space="preserve"> operation </w:t>
+      </w:r>
+      <w:r>
+        <w:t>handles encrypting the client object data and placing the encrypted data into the BufferManager used to write the data to the Storage Server(s).</w:t>
+      </w:r>
+    </w:p>
+    <w:p>
+      <w:pPr>
+        <w:pStyle w:val="ListParagraph"/>
+        <w:numPr>
+          <w:ilvl w:val="0"/>
+          <w:numId w:val="4"/>
         </w:numPr>
       </w:pPr>
       <w:r>
@@ -3582,19 +4173,19 @@
         <w:pStyle w:val="ListParagraph"/>
         <w:numPr>
           <w:ilvl w:val="1"/>
-          <w:numId w:val="1"/>
-        </w:numPr>
-      </w:pPr>
-      <w:r>
-        <w:t>How many buffers to allocate</w:t>
-      </w:r>
-    </w:p>
-    <w:p>
-      <w:pPr>
-        <w:pStyle w:val="ListParagraph"/>
-        <w:numPr>
-          <w:ilvl w:val="0"/>
-          <w:numId w:val="1"/>
+          <w:numId w:val="4"/>
+        </w:numPr>
+      </w:pPr>
+      <w:r>
+        <w:t>Buffer with data</w:t>
+      </w:r>
+    </w:p>
+    <w:p>
+      <w:pPr>
+        <w:pStyle w:val="ListParagraph"/>
+        <w:numPr>
+          <w:ilvl w:val="0"/>
+          <w:numId w:val="4"/>
         </w:numPr>
       </w:pPr>
       <w:r>
@@ -3606,19 +4197,19 @@
         <w:pStyle w:val="ListParagraph"/>
         <w:numPr>
           <w:ilvl w:val="1"/>
-          <w:numId w:val="1"/>
-        </w:numPr>
-      </w:pPr>
-      <w:r>
-        <w:t>Invalid Buffers in the BufferManager</w:t>
-      </w:r>
-    </w:p>
-    <w:p>
-      <w:pPr>
-        <w:pStyle w:val="ListParagraph"/>
-        <w:numPr>
-          <w:ilvl w:val="1"/>
-          <w:numId w:val="1"/>
+          <w:numId w:val="4"/>
+        </w:numPr>
+      </w:pPr>
+      <w:r>
+        <w:t>New buffer with encrypted data</w:t>
+      </w:r>
+    </w:p>
+    <w:p>
+      <w:pPr>
+        <w:pStyle w:val="ListParagraph"/>
+        <w:numPr>
+          <w:ilvl w:val="1"/>
+          <w:numId w:val="4"/>
         </w:numPr>
       </w:pPr>
       <w:r>
@@ -3626,7 +4217,444 @@
           <w:b/>
           <w:i/>
         </w:rPr>
-        <w:t>bufferMeteringPointer</w:t>
+        <w:t>encryptInputPointer</w:t>
+      </w:r>
+      <w:r>
+        <w:t xml:space="preserve"> registered with the </w:t>
+      </w:r>
+      <w:r>
+        <w:rPr>
+          <w:b/>
+        </w:rPr>
+        <w:t>clientReadBufferManager</w:t>
+      </w:r>
+      <w:r>
+        <w:t xml:space="preserve"> and a dependency upon the </w:t>
+      </w:r>
+      <w:r>
+        <w:rPr>
+          <w:b/>
+          <w:i/>
+        </w:rPr>
+        <w:t>readBufferPointer</w:t>
+      </w:r>
+      <w:r>
+        <w:t>.</w:t>
+      </w:r>
+    </w:p>
+    <w:p>
+      <w:pPr>
+        <w:pStyle w:val="ListParagraph"/>
+        <w:numPr>
+          <w:ilvl w:val="1"/>
+          <w:numId w:val="4"/>
+        </w:numPr>
+      </w:pPr>
+      <w:r>
+        <w:rPr>
+          <w:b/>
+          <w:i/>
+        </w:rPr>
+        <w:t>storageServerAddPointer</w:t>
+      </w:r>
+      <w:r>
+        <w:rPr>
+          <w:b/>
+        </w:rPr>
+        <w:t xml:space="preserve"> </w:t>
+      </w:r>
+      <w:r>
+        <w:t xml:space="preserve">registered </w:t>
+      </w:r>
+      <w:r>
+        <w:t xml:space="preserve">with the </w:t>
+      </w:r>
+      <w:r>
+        <w:rPr>
+          <w:b/>
+        </w:rPr>
+        <w:t>storageServerWriteBufferManager</w:t>
+      </w:r>
+    </w:p>
+    <w:p>
+      <w:pPr>
+        <w:pStyle w:val="ListParagraph"/>
+        <w:numPr>
+          <w:ilvl w:val="1"/>
+          <w:numId w:val="4"/>
+        </w:numPr>
+      </w:pPr>
+      <w:r>
+        <w:rPr>
+          <w:b/>
+          <w:i/>
+        </w:rPr>
+        <w:t>storageServerWritePointer</w:t>
+      </w:r>
+      <w:r>
+        <w:t xml:space="preserve"> registered with the </w:t>
+      </w:r>
+      <w:r>
+        <w:rPr>
+          <w:b/>
+        </w:rPr>
+        <w:t>storageServerWriteBufferManager</w:t>
+      </w:r>
+      <w:r>
+        <w:t xml:space="preserve"> with a dependency upon the </w:t>
+      </w:r>
+      <w:r>
+        <w:rPr>
+          <w:b/>
+          <w:i/>
+        </w:rPr>
+        <w:t>storageServerAddPointer</w:t>
+      </w:r>
+      <w:r>
+        <w:t>.</w:t>
+      </w:r>
+    </w:p>
+    <w:p>
+      <w:pPr>
+        <w:pStyle w:val="ListParagraph"/>
+        <w:numPr>
+          <w:ilvl w:val="0"/>
+          <w:numId w:val="4"/>
+        </w:numPr>
+      </w:pPr>
+      <w:r>
+        <w:t>Events Generated</w:t>
+      </w:r>
+    </w:p>
+    <w:p>
+      <w:pPr>
+        <w:pStyle w:val="ListParagraph"/>
+        <w:numPr>
+          <w:ilvl w:val="1"/>
+          <w:numId w:val="4"/>
+        </w:numPr>
+      </w:pPr>
+      <w:r>
+        <w:t xml:space="preserve">If this is the first encrypted buffer for a chunk, generate a </w:t>
+      </w:r>
+      <w:r>
+        <w:rPr>
+          <w:b/>
+        </w:rPr>
+        <w:t>Setup Chunk Write</w:t>
+      </w:r>
+      <w:r>
+        <w:t xml:space="preserve"> event. This event will be generated when an encrypted buffer is generated that will start a new chunk.</w:t>
+      </w:r>
+    </w:p>
+    <w:p>
+      <w:pPr>
+        <w:pStyle w:val="ListParagraph"/>
+        <w:numPr>
+          <w:ilvl w:val="1"/>
+          <w:numId w:val="4"/>
+        </w:numPr>
+      </w:pPr>
+      <w:r>
+        <w:t xml:space="preserve">Generate an event to </w:t>
+      </w:r>
+      <w:r>
+        <w:rPr>
+          <w:b/>
+        </w:rPr>
+        <w:t>Compute Shaw-256</w:t>
+      </w:r>
+      <w:r>
+        <w:t xml:space="preserve"> to indicate there is a Buffer to process</w:t>
+      </w:r>
+    </w:p>
+    <w:p>
+      <w:pPr>
+        <w:pStyle w:val="ListParagraph"/>
+        <w:numPr>
+          <w:ilvl w:val="1"/>
+          <w:numId w:val="4"/>
+        </w:numPr>
+      </w:pPr>
+      <w:r>
+        <w:t xml:space="preserve">Generate an event to </w:t>
+      </w:r>
+      <w:r>
+        <w:rPr>
+          <w:b/>
+        </w:rPr>
+        <w:t>Write to Storage Server</w:t>
+      </w:r>
+      <w:r>
+        <w:rPr>
+          <w:b/>
+        </w:rPr>
+        <w:t xml:space="preserve"> </w:t>
+      </w:r>
+      <w:r>
+        <w:t>to indicate there is a Buffer to write</w:t>
+      </w:r>
+    </w:p>
+    <w:p>
+      <w:pPr>
+        <w:rPr>
+          <w:b/>
+        </w:rPr>
+      </w:pPr>
+    </w:p>
+    <w:p>
+      <w:pPr>
+        <w:rPr>
+          <w:b/>
+        </w:rPr>
+      </w:pPr>
+      <w:r>
+        <w:rPr>
+          <w:b/>
+        </w:rPr>
+        <w:t>VON Picker</w:t>
+      </w:r>
+      <w:r>
+        <w:rPr>
+          <w:b/>
+        </w:rPr>
+        <w:t xml:space="preserve"> (</w:t>
+      </w:r>
+      <w:r>
+        <w:rPr>
+          <w:b/>
+          <w:color w:val="FF0000"/>
+        </w:rPr>
+        <w:t>Not Implemented</w:t>
+      </w:r>
+      <w:r>
+        <w:rPr>
+          <w:b/>
+        </w:rPr>
+        <w:t>)</w:t>
+      </w:r>
+    </w:p>
+    <w:p>
+      <w:pPr>
+        <w:pStyle w:val="ListParagraph"/>
+        <w:numPr>
+          <w:ilvl w:val="0"/>
+          <w:numId w:val="5"/>
+        </w:numPr>
+      </w:pPr>
+      <w:r>
+        <w:t>Requires</w:t>
+      </w:r>
+    </w:p>
+    <w:p>
+      <w:pPr>
+        <w:pStyle w:val="ListParagraph"/>
+        <w:numPr>
+          <w:ilvl w:val="1"/>
+          <w:numId w:val="5"/>
+        </w:numPr>
+      </w:pPr>
+      <w:r>
+        <w:t>HTTP Headers</w:t>
+      </w:r>
+    </w:p>
+    <w:p>
+      <w:pPr>
+        <w:pStyle w:val="ListParagraph"/>
+        <w:numPr>
+          <w:ilvl w:val="1"/>
+          <w:numId w:val="5"/>
+        </w:numPr>
+      </w:pPr>
+      <w:r>
+        <w:t>URI Information</w:t>
+      </w:r>
+    </w:p>
+    <w:p>
+      <w:pPr>
+        <w:pStyle w:val="ListParagraph"/>
+        <w:numPr>
+          <w:ilvl w:val="1"/>
+          <w:numId w:val="5"/>
+        </w:numPr>
+      </w:pPr>
+      <w:r>
+        <w:t>Chunk Number</w:t>
+      </w:r>
+    </w:p>
+    <w:p>
+      <w:pPr>
+        <w:pStyle w:val="ListParagraph"/>
+        <w:numPr>
+          <w:ilvl w:val="0"/>
+          <w:numId w:val="5"/>
+        </w:numPr>
+      </w:pPr>
+      <w:r>
+        <w:t>Produces</w:t>
+      </w:r>
+    </w:p>
+    <w:p>
+      <w:pPr>
+        <w:pStyle w:val="ListParagraph"/>
+        <w:numPr>
+          <w:ilvl w:val="1"/>
+          <w:numId w:val="5"/>
+        </w:numPr>
+      </w:pPr>
+      <w:r>
+        <w:t>List of Storage Servers</w:t>
+      </w:r>
+    </w:p>
+    <w:p>
+      <w:pPr>
+        <w:pStyle w:val="ListParagraph"/>
+        <w:numPr>
+          <w:ilvl w:val="0"/>
+          <w:numId w:val="5"/>
+        </w:numPr>
+      </w:pPr>
+      <w:r>
+        <w:t>Events Generated</w:t>
+      </w:r>
+    </w:p>
+    <w:p>
+      <w:pPr>
+        <w:pStyle w:val="ListParagraph"/>
+        <w:numPr>
+          <w:ilvl w:val="1"/>
+          <w:numId w:val="5"/>
+        </w:numPr>
+      </w:pPr>
+      <w:r>
+        <w:t xml:space="preserve">Generates an event to </w:t>
+      </w:r>
+      <w:r>
+        <w:rPr>
+          <w:b/>
+        </w:rPr>
+        <w:t>Write Meta-Data to Database</w:t>
+      </w:r>
+      <w:r>
+        <w:t xml:space="preserve"> that the meta-data write can proceed.</w:t>
+      </w:r>
+    </w:p>
+    <w:p/>
+    <w:p>
+      <w:pPr>
+        <w:rPr>
+          <w:b/>
+        </w:rPr>
+      </w:pPr>
+      <w:r>
+        <w:rPr>
+          <w:b/>
+        </w:rPr>
+        <w:t xml:space="preserve">Setup Chunk Write </w:t>
+      </w:r>
+      <w:r>
+        <w:t>– This sets up th</w:t>
+      </w:r>
+      <w:r>
+        <w:t xml:space="preserve">e write of a chunk worth of data to a Storage Server. There can be multiple </w:t>
+      </w:r>
+      <w:r>
+        <w:t>chunks being written to multiple Storage Servers at the same time. So, once the information about where the Storage Servers are located (IP address and Port number) there will be a Setup Chunk Write operation run for each Storage Server.</w:t>
+      </w:r>
+      <w:r>
+        <w:t xml:space="preserve"> This is passed in the location information for the Storage Server the data will be written to.</w:t>
+      </w:r>
+    </w:p>
+    <w:p>
+      <w:pPr>
+        <w:pStyle w:val="ListParagraph"/>
+        <w:numPr>
+          <w:ilvl w:val="0"/>
+          <w:numId w:val="10"/>
+        </w:numPr>
+        <w:rPr>
+          <w:b/>
+        </w:rPr>
+      </w:pPr>
+      <w:r>
+        <w:t>Requires</w:t>
+      </w:r>
+    </w:p>
+    <w:p>
+      <w:pPr>
+        <w:pStyle w:val="ListParagraph"/>
+        <w:numPr>
+          <w:ilvl w:val="1"/>
+          <w:numId w:val="10"/>
+        </w:numPr>
+        <w:rPr>
+          <w:b/>
+        </w:rPr>
+      </w:pPr>
+      <w:r>
+        <w:rPr>
+          <w:b/>
+        </w:rPr>
+        <w:lastRenderedPageBreak/>
+        <w:t xml:space="preserve">storageServerBufferManager </w:t>
+      </w:r>
+      <w:r>
+        <w:t>– This is used to handle writing the HTTP Request and the Shaw-256 information to the Storage Server. It is a BufferManager that is unique to the Storage Server chunk write instance.</w:t>
+      </w:r>
+    </w:p>
+    <w:p>
+      <w:pPr>
+        <w:pStyle w:val="ListParagraph"/>
+        <w:numPr>
+          <w:ilvl w:val="1"/>
+          <w:numId w:val="10"/>
+        </w:numPr>
+        <w:rPr>
+          <w:b/>
+        </w:rPr>
+      </w:pPr>
+      <w:r>
+        <w:rPr>
+          <w:b/>
+        </w:rPr>
+        <w:t xml:space="preserve">storageServerResponseBufferManager </w:t>
+      </w:r>
+      <w:r>
+        <w:t>– This is used to handle receiving the HTTP Response from the Storage Server. It is a BufferManager that is unique to the Storage Server chunk write instance.</w:t>
+      </w:r>
+    </w:p>
+    <w:p>
+      <w:pPr>
+        <w:pStyle w:val="ListParagraph"/>
+        <w:numPr>
+          <w:ilvl w:val="0"/>
+          <w:numId w:val="10"/>
+        </w:numPr>
+        <w:rPr>
+          <w:b/>
+        </w:rPr>
+      </w:pPr>
+      <w:r>
+        <w:t>Produces</w:t>
+      </w:r>
+    </w:p>
+    <w:p>
+      <w:pPr>
+        <w:pStyle w:val="ListParagraph"/>
+        <w:numPr>
+          <w:ilvl w:val="1"/>
+          <w:numId w:val="10"/>
+        </w:numPr>
+        <w:rPr>
+          <w:b/>
+        </w:rPr>
+      </w:pPr>
+      <w:r>
+        <w:rPr>
+          <w:b/>
+          <w:i/>
+        </w:rPr>
+        <w:t>addBufferPointer</w:t>
       </w:r>
       <w:r>
         <w:t xml:space="preserve"> registered with </w:t>
@@ -3635,866 +4663,48 @@
         <w:rPr>
           <w:b/>
         </w:rPr>
-        <w:t>clientRe</w:t>
-      </w:r>
-      <w:r>
-        <w:rPr>
-          <w:b/>
-        </w:rPr>
-        <w:t>a</w:t>
-      </w:r>
-      <w:r>
-        <w:rPr>
-          <w:b/>
-        </w:rPr>
-        <w:t>dBufferManager</w:t>
-      </w:r>
-    </w:p>
-    <w:p>
-      <w:pPr>
-        <w:ind w:left="360"/>
-      </w:pPr>
-      <w:r>
-        <w:t>Events Generated</w:t>
-      </w:r>
-    </w:p>
-    <w:p>
-      <w:pPr>
-        <w:pStyle w:val="ListParagraph"/>
-        <w:numPr>
-          <w:ilvl w:val="1"/>
-          <w:numId w:val="1"/>
-        </w:numPr>
-      </w:pPr>
-      <w:r>
-        <w:t xml:space="preserve">When a buffer is added, generate a </w:t>
-      </w:r>
-      <w:r>
-        <w:rPr>
-          <w:b/>
-        </w:rPr>
-        <w:t xml:space="preserve">Read </w:t>
-      </w:r>
-      <w:r>
-        <w:rPr>
-          <w:b/>
-        </w:rPr>
-        <w:t>i</w:t>
-      </w:r>
-      <w:r>
-        <w:rPr>
-          <w:b/>
-        </w:rPr>
-        <w:t xml:space="preserve">nto Buffer </w:t>
-      </w:r>
-      <w:r>
-        <w:t xml:space="preserve">(client object) </w:t>
-      </w:r>
-      <w:r>
-        <w:t>event</w:t>
-      </w:r>
-    </w:p>
-    <w:p/>
-    <w:p>
-      <w:r>
-        <w:rPr>
-          <w:b/>
-        </w:rPr>
-        <w:t>Read</w:t>
-      </w:r>
-      <w:r>
-        <w:rPr>
-          <w:b/>
-        </w:rPr>
-        <w:t xml:space="preserve"> i</w:t>
-      </w:r>
-      <w:r>
-        <w:rPr>
-          <w:b/>
-        </w:rPr>
-        <w:t>nto</w:t>
-      </w:r>
-      <w:r>
-        <w:rPr>
-          <w:b/>
+        <w:t>storageServerBufferManager</w:t>
+      </w:r>
+    </w:p>
+    <w:p>
+      <w:pPr>
+        <w:pStyle w:val="ListParagraph"/>
+        <w:numPr>
+          <w:ilvl w:val="1"/>
+          <w:numId w:val="10"/>
+        </w:numPr>
+        <w:rPr>
+          <w:b/>
+        </w:rPr>
+      </w:pPr>
+      <w:r>
+        <w:rPr>
+          <w:b/>
+          <w:i/>
+        </w:rPr>
+        <w:t>respBufferPointer</w:t>
+      </w:r>
+      <w:r>
+        <w:rPr>
+          <w:i/>
         </w:rPr>
         <w:t xml:space="preserve"> </w:t>
       </w:r>
       <w:r>
-        <w:rPr>
-          <w:b/>
-        </w:rPr>
-        <w:t xml:space="preserve">Buffer </w:t>
-      </w:r>
-      <w:r>
-        <w:t xml:space="preserve">(for client </w:t>
-      </w:r>
-      <w:r>
-        <w:t xml:space="preserve">PUT </w:t>
-      </w:r>
-      <w:r>
-        <w:t>object content read)</w:t>
-      </w:r>
-      <w:r>
-        <w:t xml:space="preserve"> – This is the same Read </w:t>
-      </w:r>
-      <w:r>
-        <w:t>i</w:t>
-      </w:r>
-      <w:r>
-        <w:t>nto Buffer used for the HTTP Request reads</w:t>
-      </w:r>
-    </w:p>
-    <w:p>
-      <w:pPr>
-        <w:pStyle w:val="ListParagraph"/>
-        <w:numPr>
-          <w:ilvl w:val="0"/>
-          <w:numId w:val="8"/>
-        </w:numPr>
-      </w:pPr>
-      <w:r>
-        <w:t>Requires</w:t>
-      </w:r>
-    </w:p>
-    <w:p>
-      <w:pPr>
-        <w:pStyle w:val="ListParagraph"/>
-        <w:numPr>
-          <w:ilvl w:val="1"/>
-          <w:numId w:val="8"/>
-        </w:numPr>
-      </w:pPr>
-      <w:r>
-        <w:t>Empty Buffers</w:t>
-      </w:r>
-    </w:p>
-    <w:p>
-      <w:pPr>
-        <w:pStyle w:val="ListParagraph"/>
-        <w:numPr>
-          <w:ilvl w:val="0"/>
-          <w:numId w:val="8"/>
-        </w:numPr>
-      </w:pPr>
-      <w:r>
-        <w:t>Produces</w:t>
-      </w:r>
-    </w:p>
-    <w:p>
-      <w:pPr>
-        <w:pStyle w:val="ListParagraph"/>
-        <w:numPr>
-          <w:ilvl w:val="1"/>
-          <w:numId w:val="8"/>
-        </w:numPr>
-      </w:pPr>
-      <w:r>
-        <w:t xml:space="preserve">Buffers with </w:t>
-      </w:r>
-      <w:r>
-        <w:t>client object data</w:t>
-      </w:r>
-    </w:p>
-    <w:p>
-      <w:pPr>
-        <w:pStyle w:val="ListParagraph"/>
-        <w:numPr>
-          <w:ilvl w:val="1"/>
-          <w:numId w:val="8"/>
-        </w:numPr>
-      </w:pPr>
-      <w:r>
-        <w:rPr>
-          <w:b/>
-          <w:i/>
-        </w:rPr>
-        <w:t>readBufferPointer</w:t>
-      </w:r>
-      <w:r>
-        <w:t xml:space="preserve"> registered with the </w:t>
-      </w:r>
-      <w:r>
-        <w:rPr>
-          <w:b/>
-        </w:rPr>
-        <w:t>clientReadBufferManager</w:t>
-      </w:r>
-      <w:r>
-        <w:t xml:space="preserve"> with a dependency upon the </w:t>
-      </w:r>
-      <w:r>
-        <w:rPr>
-          <w:b/>
-          <w:i/>
-        </w:rPr>
-        <w:t>bufferMeteringPointer</w:t>
-      </w:r>
-    </w:p>
-    <w:p>
-      <w:pPr>
-        <w:ind w:left="360"/>
-      </w:pPr>
-      <w:r>
-        <w:t>Events Generated</w:t>
-      </w:r>
-    </w:p>
-    <w:p>
-      <w:pPr>
-        <w:pStyle w:val="ListParagraph"/>
-        <w:numPr>
-          <w:ilvl w:val="1"/>
-          <w:numId w:val="8"/>
-        </w:numPr>
-      </w:pPr>
-      <w:r>
-        <w:t xml:space="preserve">When a buffer read completes, generate an </w:t>
-      </w:r>
-      <w:r>
-        <w:rPr>
-          <w:b/>
-        </w:rPr>
-        <w:t>Md5 Digest</w:t>
-      </w:r>
-      <w:r>
-        <w:t xml:space="preserve"> event</w:t>
-      </w:r>
-    </w:p>
-    <w:p>
-      <w:pPr>
-        <w:pStyle w:val="ListParagraph"/>
-        <w:numPr>
-          <w:ilvl w:val="1"/>
-          <w:numId w:val="8"/>
-        </w:numPr>
-      </w:pPr>
-      <w:r>
-        <w:t xml:space="preserve">When a buffer read completes, generate an </w:t>
-      </w:r>
-      <w:r>
-        <w:rPr>
-          <w:b/>
-        </w:rPr>
-        <w:t xml:space="preserve">Encrypt </w:t>
-      </w:r>
-      <w:r>
-        <w:t>event</w:t>
-      </w:r>
-    </w:p>
-    <w:p/>
-    <w:p>
-      <w:r>
-        <w:rPr>
-          <w:b/>
-        </w:rPr>
-        <w:t>Md5Digest</w:t>
-      </w:r>
-      <w:r>
-        <w:rPr>
-          <w:b/>
-        </w:rPr>
-        <w:t xml:space="preserve"> </w:t>
-      </w:r>
-      <w:r>
-        <w:rPr>
-          <w:b/>
-        </w:rPr>
-        <w:t>(</w:t>
-      </w:r>
-      <w:r>
-        <w:rPr>
-          <w:b/>
-          <w:color w:val="FF0000"/>
-        </w:rPr>
-        <w:t>Not implemented</w:t>
-      </w:r>
-      <w:r>
-        <w:rPr>
-          <w:b/>
-        </w:rPr>
-        <w:t xml:space="preserve">) </w:t>
-      </w:r>
-      <w:r>
-        <w:rPr>
-          <w:b/>
-        </w:rPr>
-        <w:t xml:space="preserve">– </w:t>
-      </w:r>
-      <w:r>
-        <w:t>This can</w:t>
-      </w:r>
-      <w:r>
-        <w:t xml:space="preserve"> be setup to run on a different thread during registration and then the BufferManager could be made to be thread safe and then access to the buffer can take place from wherever this is running. Also, need to make sure that one connection cannot consume or queue up lots of Md5 Digest buffers to the CPU threads and introduce latency for other connections.</w:t>
-      </w:r>
-    </w:p>
-    <w:p>
-      <w:pPr>
-        <w:pStyle w:val="ListParagraph"/>
-        <w:numPr>
-          <w:ilvl w:val="0"/>
-          <w:numId w:val="3"/>
-        </w:numPr>
-      </w:pPr>
-      <w:r>
-        <w:t>Requires</w:t>
-      </w:r>
-    </w:p>
-    <w:p>
-      <w:pPr>
-        <w:pStyle w:val="ListParagraph"/>
-        <w:numPr>
-          <w:ilvl w:val="1"/>
-          <w:numId w:val="3"/>
-        </w:numPr>
-      </w:pPr>
-      <w:r>
-        <w:t>Content Length</w:t>
-      </w:r>
-    </w:p>
-    <w:p>
-      <w:pPr>
-        <w:pStyle w:val="ListParagraph"/>
-        <w:numPr>
-          <w:ilvl w:val="1"/>
-          <w:numId w:val="3"/>
-        </w:numPr>
-      </w:pPr>
-      <w:r>
-        <w:t>Buffer with data</w:t>
-      </w:r>
-    </w:p>
-    <w:p>
-      <w:pPr>
-        <w:pStyle w:val="ListParagraph"/>
-        <w:numPr>
-          <w:ilvl w:val="0"/>
-          <w:numId w:val="3"/>
-        </w:numPr>
-      </w:pPr>
-      <w:r>
-        <w:t>Produces</w:t>
-      </w:r>
-    </w:p>
-    <w:p>
-      <w:pPr>
-        <w:pStyle w:val="ListParagraph"/>
-        <w:numPr>
-          <w:ilvl w:val="1"/>
-          <w:numId w:val="3"/>
-        </w:numPr>
-      </w:pPr>
-      <w:r>
-        <w:t>Md5 Digest (may be a partial digest)</w:t>
-      </w:r>
-    </w:p>
-    <w:p>
-      <w:pPr>
-        <w:pStyle w:val="ListParagraph"/>
-        <w:numPr>
-          <w:ilvl w:val="1"/>
-          <w:numId w:val="3"/>
-        </w:numPr>
-      </w:pPr>
-      <w:r>
-        <w:t>Boolean – Has the entire digest been produced</w:t>
-      </w:r>
-    </w:p>
-    <w:p>
-      <w:pPr>
-        <w:pStyle w:val="ListParagraph"/>
-        <w:numPr>
-          <w:ilvl w:val="0"/>
-          <w:numId w:val="3"/>
-        </w:numPr>
-      </w:pPr>
-      <w:r>
-        <w:t>Events Generated</w:t>
-      </w:r>
-    </w:p>
-    <w:p>
-      <w:pPr>
-        <w:pStyle w:val="ListParagraph"/>
-        <w:numPr>
-          <w:ilvl w:val="1"/>
-          <w:numId w:val="3"/>
-        </w:numPr>
-      </w:pPr>
-      <w:r>
-        <w:t xml:space="preserve">If the entire digest has not been produced, generate an </w:t>
-      </w:r>
-      <w:r>
-        <w:rPr>
-          <w:b/>
-        </w:rPr>
-        <w:t>Buffer Read Metering</w:t>
-      </w:r>
-      <w:r>
-        <w:t xml:space="preserve"> </w:t>
-      </w:r>
-      <w:r>
-        <w:t>(client object) event.</w:t>
-      </w:r>
-    </w:p>
-    <w:p>
-      <w:pPr>
-        <w:pStyle w:val="ListParagraph"/>
-        <w:numPr>
-          <w:ilvl w:val="1"/>
-          <w:numId w:val="3"/>
-        </w:numPr>
-      </w:pPr>
-      <w:r>
-        <w:t xml:space="preserve">If the entire client object digest has been produced, generate an </w:t>
-      </w:r>
-      <w:r>
-        <w:rPr>
-          <w:b/>
-        </w:rPr>
-        <w:t>Validate Md5 Digest</w:t>
-      </w:r>
-      <w:r>
-        <w:t xml:space="preserve"> event</w:t>
-      </w:r>
-    </w:p>
-    <w:p/>
-    <w:p>
-      <w:r>
-        <w:rPr>
-          <w:b/>
-        </w:rPr>
-        <w:t>Encrypt</w:t>
-      </w:r>
-      <w:r>
-        <w:rPr>
-          <w:b/>
-        </w:rPr>
-        <w:t xml:space="preserve"> Buffer </w:t>
-      </w:r>
-      <w:r>
-        <w:t>– This</w:t>
-      </w:r>
-      <w:r>
-        <w:t xml:space="preserve"> operation </w:t>
-      </w:r>
-      <w:r>
-        <w:t>handles encrypting the client object data and placing the encrypted data into the BufferManager used to write the data to the Storage Server(s).</w:t>
-      </w:r>
-    </w:p>
-    <w:p>
-      <w:pPr>
-        <w:pStyle w:val="ListParagraph"/>
-        <w:numPr>
-          <w:ilvl w:val="0"/>
-          <w:numId w:val="4"/>
-        </w:numPr>
-      </w:pPr>
-      <w:r>
-        <w:t>Requires</w:t>
-      </w:r>
-    </w:p>
-    <w:p>
-      <w:pPr>
-        <w:pStyle w:val="ListParagraph"/>
-        <w:numPr>
-          <w:ilvl w:val="1"/>
-          <w:numId w:val="4"/>
-        </w:numPr>
-      </w:pPr>
-      <w:r>
-        <w:t>Buffer with data</w:t>
-      </w:r>
-    </w:p>
-    <w:p>
-      <w:pPr>
-        <w:pStyle w:val="ListParagraph"/>
-        <w:numPr>
-          <w:ilvl w:val="0"/>
-          <w:numId w:val="4"/>
-        </w:numPr>
-      </w:pPr>
-      <w:r>
-        <w:lastRenderedPageBreak/>
-        <w:t>Produces</w:t>
-      </w:r>
-    </w:p>
-    <w:p>
-      <w:pPr>
-        <w:pStyle w:val="ListParagraph"/>
-        <w:numPr>
-          <w:ilvl w:val="1"/>
-          <w:numId w:val="4"/>
-        </w:numPr>
-      </w:pPr>
-      <w:r>
-        <w:t>New buffer with encrypted data</w:t>
-      </w:r>
-    </w:p>
-    <w:p>
-      <w:pPr>
-        <w:pStyle w:val="ListParagraph"/>
-        <w:numPr>
-          <w:ilvl w:val="1"/>
-          <w:numId w:val="4"/>
-        </w:numPr>
-      </w:pPr>
-      <w:r>
-        <w:rPr>
-          <w:b/>
-          <w:i/>
-        </w:rPr>
-        <w:t>encryptInputPointer</w:t>
-      </w:r>
-      <w:r>
-        <w:t xml:space="preserve"> registered with the </w:t>
-      </w:r>
-      <w:r>
-        <w:rPr>
-          <w:b/>
-        </w:rPr>
-        <w:t>clientReadBufferManager</w:t>
-      </w:r>
-      <w:r>
-        <w:t xml:space="preserve"> and a dependency upon the </w:t>
-      </w:r>
-      <w:r>
-        <w:rPr>
-          <w:b/>
-          <w:i/>
-        </w:rPr>
-        <w:t>readBufferPointer</w:t>
-      </w:r>
-      <w:r>
-        <w:t>.</w:t>
-      </w:r>
-    </w:p>
-    <w:p>
-      <w:pPr>
-        <w:pStyle w:val="ListParagraph"/>
-        <w:numPr>
-          <w:ilvl w:val="1"/>
-          <w:numId w:val="4"/>
-        </w:numPr>
-      </w:pPr>
-      <w:r>
-        <w:rPr>
-          <w:b/>
-          <w:i/>
-        </w:rPr>
-        <w:t>storageServerAddPointer</w:t>
-      </w:r>
-      <w:r>
-        <w:rPr>
-          <w:b/>
-        </w:rPr>
-        <w:t xml:space="preserve"> </w:t>
-      </w:r>
-      <w:r>
-        <w:t xml:space="preserve">registered </w:t>
-      </w:r>
-      <w:r>
-        <w:t xml:space="preserve">with the </w:t>
-      </w:r>
-      <w:r>
-        <w:rPr>
-          <w:b/>
-        </w:rPr>
-        <w:t>storageServerWriteBufferManager</w:t>
-      </w:r>
-    </w:p>
-    <w:p>
-      <w:pPr>
-        <w:pStyle w:val="ListParagraph"/>
-        <w:numPr>
-          <w:ilvl w:val="1"/>
-          <w:numId w:val="4"/>
-        </w:numPr>
-      </w:pPr>
-      <w:r>
-        <w:rPr>
-          <w:b/>
-          <w:i/>
-        </w:rPr>
-        <w:t>storageServerWritePointer</w:t>
-      </w:r>
-      <w:r>
-        <w:t xml:space="preserve"> registered with the </w:t>
-      </w:r>
-      <w:r>
-        <w:rPr>
-          <w:b/>
-        </w:rPr>
-        <w:t>storageServerWriteBufferManager</w:t>
-      </w:r>
-      <w:r>
-        <w:t xml:space="preserve"> with a dependency upon the </w:t>
-      </w:r>
-      <w:r>
-        <w:rPr>
-          <w:b/>
-          <w:i/>
-        </w:rPr>
-        <w:t>storageServerAddPointer</w:t>
-      </w:r>
-      <w:r>
-        <w:t>.</w:t>
-      </w:r>
-    </w:p>
-    <w:p>
-      <w:pPr>
-        <w:pStyle w:val="ListParagraph"/>
-        <w:numPr>
-          <w:ilvl w:val="0"/>
-          <w:numId w:val="4"/>
-        </w:numPr>
-      </w:pPr>
-      <w:r>
-        <w:t>Events Generated</w:t>
-      </w:r>
-    </w:p>
-    <w:p>
-      <w:pPr>
-        <w:pStyle w:val="ListParagraph"/>
-        <w:numPr>
-          <w:ilvl w:val="1"/>
-          <w:numId w:val="4"/>
-        </w:numPr>
-      </w:pPr>
-      <w:r>
-        <w:t xml:space="preserve">If this is the first encrypted buffer for a chunk, generate a </w:t>
-      </w:r>
-      <w:r>
-        <w:rPr>
-          <w:b/>
-        </w:rPr>
-        <w:t>Setup Chunk Write</w:t>
-      </w:r>
-      <w:r>
-        <w:t xml:space="preserve"> event. This event will be generated when an encrypted buffer is generated that will start a new chunk.</w:t>
-      </w:r>
-    </w:p>
-    <w:p>
-      <w:pPr>
-        <w:pStyle w:val="ListParagraph"/>
-        <w:numPr>
-          <w:ilvl w:val="1"/>
-          <w:numId w:val="4"/>
-        </w:numPr>
-      </w:pPr>
-      <w:r>
-        <w:t xml:space="preserve">Generate an event to </w:t>
-      </w:r>
-      <w:r>
-        <w:rPr>
-          <w:b/>
-        </w:rPr>
-        <w:t>Compute Shaw-256</w:t>
-      </w:r>
-      <w:r>
-        <w:t xml:space="preserve"> to indicate there is a Buffer to process</w:t>
-      </w:r>
-    </w:p>
-    <w:p>
-      <w:pPr>
-        <w:pStyle w:val="ListParagraph"/>
-        <w:numPr>
-          <w:ilvl w:val="1"/>
-          <w:numId w:val="4"/>
-        </w:numPr>
-      </w:pPr>
-      <w:r>
-        <w:t xml:space="preserve">Generate an event to </w:t>
-      </w:r>
-      <w:r>
-        <w:rPr>
-          <w:b/>
-        </w:rPr>
-        <w:t>Write to Storage Server</w:t>
-      </w:r>
-      <w:r>
-        <w:rPr>
-          <w:b/>
-        </w:rPr>
-        <w:t xml:space="preserve"> </w:t>
-      </w:r>
-      <w:r>
-        <w:t>to indicate there is a Buffer to write</w:t>
-      </w:r>
-    </w:p>
-    <w:p>
-      <w:pPr>
-        <w:rPr>
-          <w:b/>
-        </w:rPr>
-      </w:pPr>
-    </w:p>
-    <w:p>
-      <w:pPr>
-        <w:rPr>
-          <w:b/>
-        </w:rPr>
-      </w:pPr>
-      <w:r>
-        <w:rPr>
-          <w:b/>
-        </w:rPr>
-        <w:t>VON Picker</w:t>
-      </w:r>
-      <w:r>
-        <w:rPr>
-          <w:b/>
-        </w:rPr>
-        <w:t xml:space="preserve"> (</w:t>
-      </w:r>
-      <w:r>
-        <w:rPr>
-          <w:b/>
-          <w:color w:val="FF0000"/>
-        </w:rPr>
-        <w:t>Not Implemented</w:t>
-      </w:r>
-      <w:r>
-        <w:rPr>
-          <w:b/>
-        </w:rPr>
-        <w:t>)</w:t>
-      </w:r>
-    </w:p>
-    <w:p>
-      <w:pPr>
-        <w:pStyle w:val="ListParagraph"/>
-        <w:numPr>
-          <w:ilvl w:val="0"/>
-          <w:numId w:val="5"/>
-        </w:numPr>
-      </w:pPr>
-      <w:r>
-        <w:t>Requires</w:t>
-      </w:r>
-    </w:p>
-    <w:p>
-      <w:pPr>
-        <w:pStyle w:val="ListParagraph"/>
-        <w:numPr>
-          <w:ilvl w:val="1"/>
-          <w:numId w:val="5"/>
-        </w:numPr>
-      </w:pPr>
-      <w:r>
-        <w:t>HTTP Headers</w:t>
-      </w:r>
-    </w:p>
-    <w:p>
-      <w:pPr>
-        <w:pStyle w:val="ListParagraph"/>
-        <w:numPr>
-          <w:ilvl w:val="1"/>
-          <w:numId w:val="5"/>
-        </w:numPr>
-      </w:pPr>
-      <w:r>
-        <w:t>URI Information</w:t>
-      </w:r>
-    </w:p>
-    <w:p>
-      <w:pPr>
-        <w:pStyle w:val="ListParagraph"/>
-        <w:numPr>
-          <w:ilvl w:val="1"/>
-          <w:numId w:val="5"/>
-        </w:numPr>
-      </w:pPr>
-      <w:r>
-        <w:t>Chunk Number</w:t>
-      </w:r>
-    </w:p>
-    <w:p>
-      <w:pPr>
-        <w:pStyle w:val="ListParagraph"/>
-        <w:numPr>
-          <w:ilvl w:val="0"/>
-          <w:numId w:val="5"/>
-        </w:numPr>
-      </w:pPr>
-      <w:r>
-        <w:t>Produces</w:t>
-      </w:r>
-    </w:p>
-    <w:p>
-      <w:pPr>
-        <w:pStyle w:val="ListParagraph"/>
-        <w:numPr>
-          <w:ilvl w:val="1"/>
-          <w:numId w:val="5"/>
-        </w:numPr>
-      </w:pPr>
-      <w:r>
-        <w:t>List of Storage Servers</w:t>
-      </w:r>
-    </w:p>
-    <w:p>
-      <w:pPr>
-        <w:pStyle w:val="ListParagraph"/>
-        <w:numPr>
-          <w:ilvl w:val="0"/>
-          <w:numId w:val="5"/>
-        </w:numPr>
-      </w:pPr>
-      <w:r>
-        <w:t>Events Generated</w:t>
-      </w:r>
-    </w:p>
-    <w:p>
-      <w:pPr>
-        <w:pStyle w:val="ListParagraph"/>
-        <w:numPr>
-          <w:ilvl w:val="1"/>
-          <w:numId w:val="5"/>
-        </w:numPr>
-      </w:pPr>
-      <w:r>
-        <w:t xml:space="preserve">Generates an event to </w:t>
-      </w:r>
-      <w:r>
-        <w:rPr>
-          <w:b/>
-        </w:rPr>
-        <w:t>Write Meta-Data to Database</w:t>
-      </w:r>
-      <w:r>
-        <w:t xml:space="preserve"> that the meta-data write can proceed.</w:t>
-      </w:r>
-    </w:p>
-    <w:p/>
-    <w:p>
-      <w:pPr>
-        <w:rPr>
-          <w:b/>
-        </w:rPr>
-      </w:pPr>
-      <w:r>
-        <w:rPr>
-          <w:b/>
-        </w:rPr>
-        <w:t xml:space="preserve">Setup Chunk Write </w:t>
-      </w:r>
-      <w:r>
-        <w:t>– This sets up th</w:t>
-      </w:r>
-      <w:r>
-        <w:t xml:space="preserve">e write of a chunk worth of data to a Storage Server. There can be multiple </w:t>
-      </w:r>
-      <w:r>
-        <w:t>chunks being written to multiple Storage Servers at the same time. So, once the information about where the Storage Servers are located (IP address and Port number) there will be a Setup Chunk Write operation run for each Storage Server.</w:t>
-      </w:r>
-      <w:r>
-        <w:t xml:space="preserve"> This is passed in the location information for the Storage Server the data will be written to.</w:t>
-      </w:r>
-    </w:p>
-    <w:p>
-      <w:pPr>
-        <w:pStyle w:val="ListParagraph"/>
-        <w:numPr>
-          <w:ilvl w:val="0"/>
+        <w:t xml:space="preserve">registered with </w:t>
+      </w:r>
+      <w:r>
+        <w:rPr>
+          <w:b/>
+        </w:rPr>
+        <w:t>storageServerResponseBufferManager</w:t>
+      </w:r>
+    </w:p>
+    <w:p>
+      <w:pPr>
+        <w:pStyle w:val="ListParagraph"/>
+        <w:numPr>
+          <w:ilvl w:val="1"/>
           <w:numId w:val="10"/>
         </w:numPr>
         <w:rPr>
@@ -4502,141 +4712,6 @@
         </w:rPr>
       </w:pPr>
       <w:r>
-        <w:t>Requires</w:t>
-      </w:r>
-    </w:p>
-    <w:p>
-      <w:pPr>
-        <w:pStyle w:val="ListParagraph"/>
-        <w:numPr>
-          <w:ilvl w:val="1"/>
-          <w:numId w:val="10"/>
-        </w:numPr>
-        <w:rPr>
-          <w:b/>
-        </w:rPr>
-      </w:pPr>
-      <w:r>
-        <w:rPr>
-          <w:b/>
-        </w:rPr>
-        <w:t xml:space="preserve">storageServerBufferManager </w:t>
-      </w:r>
-      <w:r>
-        <w:t>– This is used to handle writing the HTTP Request and the Shaw-256 information to the Storage Server. It is a BufferManager that is unique to the Storage Server chunk write instance.</w:t>
-      </w:r>
-    </w:p>
-    <w:p>
-      <w:pPr>
-        <w:pStyle w:val="ListParagraph"/>
-        <w:numPr>
-          <w:ilvl w:val="1"/>
-          <w:numId w:val="10"/>
-        </w:numPr>
-        <w:rPr>
-          <w:b/>
-        </w:rPr>
-      </w:pPr>
-      <w:r>
-        <w:rPr>
-          <w:b/>
-        </w:rPr>
-        <w:t xml:space="preserve">storageServerResponseBufferManager </w:t>
-      </w:r>
-      <w:r>
-        <w:t>– This is used to handle receiving the HTTP Response from the Storage Server. It is a BufferManager that is unique to the Storage Server chunk write instance.</w:t>
-      </w:r>
-    </w:p>
-    <w:p>
-      <w:pPr>
-        <w:pStyle w:val="ListParagraph"/>
-        <w:numPr>
-          <w:ilvl w:val="0"/>
-          <w:numId w:val="10"/>
-        </w:numPr>
-        <w:rPr>
-          <w:b/>
-        </w:rPr>
-      </w:pPr>
-      <w:r>
-        <w:t>Produces</w:t>
-      </w:r>
-    </w:p>
-    <w:p>
-      <w:pPr>
-        <w:pStyle w:val="ListParagraph"/>
-        <w:numPr>
-          <w:ilvl w:val="1"/>
-          <w:numId w:val="10"/>
-        </w:numPr>
-        <w:rPr>
-          <w:b/>
-        </w:rPr>
-      </w:pPr>
-      <w:r>
-        <w:rPr>
-          <w:b/>
-          <w:i/>
-        </w:rPr>
-        <w:t>addBufferPointer</w:t>
-      </w:r>
-      <w:r>
-        <w:t xml:space="preserve"> registered with </w:t>
-      </w:r>
-      <w:r>
-        <w:rPr>
-          <w:b/>
-        </w:rPr>
-        <w:t>storageServerBufferManager</w:t>
-      </w:r>
-    </w:p>
-    <w:p>
-      <w:pPr>
-        <w:pStyle w:val="ListParagraph"/>
-        <w:numPr>
-          <w:ilvl w:val="1"/>
-          <w:numId w:val="10"/>
-        </w:numPr>
-        <w:rPr>
-          <w:b/>
-        </w:rPr>
-      </w:pPr>
-      <w:r>
-        <w:rPr>
-          <w:b/>
-          <w:i/>
-        </w:rPr>
-        <w:t>respBufferPointer</w:t>
-      </w:r>
-      <w:r>
-        <w:rPr>
-          <w:i/>
-        </w:rPr>
-        <w:t xml:space="preserve"> </w:t>
-      </w:r>
-      <w:r>
-        <w:t xml:space="preserve">registered with </w:t>
-      </w:r>
-      <w:r>
-        <w:rPr>
-          <w:b/>
-        </w:rPr>
-        <w:t>storageServerResponseBufferManager</w:t>
-      </w:r>
-    </w:p>
-    <w:p>
-      <w:pPr>
-        <w:pStyle w:val="ListParagraph"/>
-        <w:numPr>
-          <w:ilvl w:val="1"/>
-          <w:numId w:val="10"/>
-        </w:numPr>
-        <w:rPr>
-          <w:b/>
-        </w:rPr>
-      </w:pPr>
-      <w:r>
-        <w:lastRenderedPageBreak/>
         <w:t xml:space="preserve">This starts the connection to the Storage Server through a call to </w:t>
       </w:r>
       <w:proofErr w:type="spellStart"/>
@@ -5035,6 +5110,7 @@
         </w:numPr>
       </w:pPr>
       <w:r>
+        <w:lastRenderedPageBreak/>
         <w:t>Shaw-256 value</w:t>
       </w:r>
     </w:p>
@@ -5129,16 +5205,676 @@
         </w:numPr>
       </w:pPr>
       <w:r>
+        <w:t>An empty ByteBuffer to build the HTTP Request in</w:t>
+      </w:r>
+    </w:p>
+    <w:p>
+      <w:pPr>
+        <w:pStyle w:val="ListParagraph"/>
+        <w:numPr>
+          <w:ilvl w:val="0"/>
+          <w:numId w:val="33"/>
+        </w:numPr>
+      </w:pPr>
+      <w:r>
+        <w:t>Produces</w:t>
+      </w:r>
+    </w:p>
+    <w:p>
+      <w:pPr>
+        <w:pStyle w:val="ListParagraph"/>
+        <w:numPr>
+          <w:ilvl w:val="1"/>
+          <w:numId w:val="33"/>
+        </w:numPr>
+      </w:pPr>
+      <w:r>
+        <w:t>A built HTTP Request to a particular Storage Server</w:t>
+      </w:r>
+    </w:p>
+    <w:p>
+      <w:pPr>
+        <w:pStyle w:val="ListParagraph"/>
+        <w:numPr>
+          <w:ilvl w:val="1"/>
+          <w:numId w:val="33"/>
+        </w:numPr>
+      </w:pPr>
+      <w:r>
+        <w:rPr>
+          <w:b/>
+          <w:i/>
+        </w:rPr>
+        <w:t>writePointer</w:t>
+      </w:r>
+      <w:r>
+        <w:t xml:space="preserve"> registered with the </w:t>
+      </w:r>
+      <w:r>
+        <w:rPr>
+          <w:b/>
+        </w:rPr>
+        <w:t>storageServerBufferManager</w:t>
+      </w:r>
+      <w:r>
+        <w:t>.</w:t>
+      </w:r>
+    </w:p>
+    <w:p>
+      <w:pPr>
+        <w:pStyle w:val="ListParagraph"/>
+        <w:numPr>
+          <w:ilvl w:val="0"/>
+          <w:numId w:val="33"/>
+        </w:numPr>
+      </w:pPr>
+      <w:r>
+        <w:t>Events Generated</w:t>
+      </w:r>
+    </w:p>
+    <w:p>
+      <w:pPr>
+        <w:pStyle w:val="ListParagraph"/>
+        <w:numPr>
+          <w:ilvl w:val="1"/>
+          <w:numId w:val="33"/>
+        </w:numPr>
+      </w:pPr>
+      <w:r>
+        <w:t xml:space="preserve">When the </w:t>
+      </w:r>
+      <w:r>
+        <w:rPr>
+          <w:b/>
+          <w:i/>
+        </w:rPr>
+        <w:t>writePointer</w:t>
+      </w:r>
+      <w:r>
+        <w:t xml:space="preserve"> is updated, this will cause the Write Header to Storage Server operation to be evented.</w:t>
+      </w:r>
+    </w:p>
+    <w:p/>
+    <w:p>
+      <w:r>
+        <w:rPr>
+          <w:b/>
+        </w:rPr>
+        <w:t xml:space="preserve">Write Header to Storage Server </w:t>
+      </w:r>
+      <w:r>
+        <w:t xml:space="preserve">– This operation is responsible for sending the HTTP Request that was built by the Build Header to Storage Server operation. The linked dependency between the </w:t>
+      </w:r>
+      <w:r>
+        <w:rPr>
+          <w:b/>
+          <w:i/>
+        </w:rPr>
+        <w:t>writeInfoPointer</w:t>
+      </w:r>
+      <w:r>
+        <w:t xml:space="preserve"> and the </w:t>
+      </w:r>
+      <w:r>
+        <w:rPr>
+          <w:b/>
+          <w:i/>
+        </w:rPr>
+        <w:t>writeDonePointer</w:t>
+      </w:r>
+      <w:r>
+        <w:t xml:space="preserve"> is so this operation can be evented when the data has been placed on the wire by the </w:t>
+      </w:r>
+      <w:proofErr w:type="spellStart"/>
+      <w:r>
+        <w:t>SocketChannel.write</w:t>
+      </w:r>
+      <w:proofErr w:type="spellEnd"/>
+      <w:r>
+        <w:t>().</w:t>
+      </w:r>
+    </w:p>
+    <w:p>
+      <w:pPr>
+        <w:pStyle w:val="ListParagraph"/>
+        <w:numPr>
+          <w:ilvl w:val="0"/>
+          <w:numId w:val="32"/>
+        </w:numPr>
+      </w:pPr>
+      <w:r>
+        <w:t>Requires</w:t>
+      </w:r>
+    </w:p>
+    <w:p>
+      <w:pPr>
+        <w:pStyle w:val="ListParagraph"/>
+        <w:numPr>
+          <w:ilvl w:val="1"/>
+          <w:numId w:val="32"/>
+        </w:numPr>
+      </w:pPr>
+      <w:r>
+        <w:t>Buffer filled in with the HTTP Request information</w:t>
+      </w:r>
+    </w:p>
+    <w:p>
+      <w:pPr>
+        <w:pStyle w:val="ListParagraph"/>
+        <w:numPr>
+          <w:ilvl w:val="0"/>
+          <w:numId w:val="32"/>
+        </w:numPr>
+      </w:pPr>
+      <w:r>
+        <w:t>Produces</w:t>
+      </w:r>
+    </w:p>
+    <w:p>
+      <w:pPr>
+        <w:pStyle w:val="ListParagraph"/>
+        <w:numPr>
+          <w:ilvl w:val="1"/>
+          <w:numId w:val="32"/>
+        </w:numPr>
+      </w:pPr>
+      <w:r>
+        <w:rPr>
+          <w:b/>
+          <w:i/>
+        </w:rPr>
+        <w:t>writeInfoPointer</w:t>
+      </w:r>
+      <w:r>
+        <w:t xml:space="preserve"> registered with the </w:t>
+      </w:r>
+      <w:r>
+        <w:rPr>
+          <w:b/>
+        </w:rPr>
+        <w:t>storageServerBufferManager</w:t>
+      </w:r>
+      <w:r>
+        <w:t xml:space="preserve"> with a dependency on </w:t>
+      </w:r>
+      <w:r>
+        <w:rPr>
+          <w:b/>
+          <w:i/>
+        </w:rPr>
+        <w:t>writePointer</w:t>
+      </w:r>
+      <w:r>
+        <w:t>.</w:t>
+      </w:r>
+    </w:p>
+    <w:p>
+      <w:pPr>
+        <w:pStyle w:val="ListParagraph"/>
+        <w:numPr>
+          <w:ilvl w:val="1"/>
+          <w:numId w:val="32"/>
+        </w:numPr>
+      </w:pPr>
+      <w:r>
+        <w:rPr>
+          <w:b/>
+          <w:i/>
+        </w:rPr>
+        <w:t>writeDonePointer</w:t>
+      </w:r>
+      <w:r>
+        <w:t xml:space="preserve"> registered with the </w:t>
+      </w:r>
+      <w:r>
+        <w:rPr>
+          <w:b/>
+        </w:rPr>
+        <w:t>storageServerBufferManager</w:t>
+      </w:r>
+      <w:r>
+        <w:t xml:space="preserve"> with a dependency on </w:t>
+      </w:r>
+      <w:r>
+        <w:rPr>
+          <w:b/>
+          <w:i/>
+        </w:rPr>
+        <w:t>writeInfoPointer</w:t>
+      </w:r>
+      <w:r>
+        <w:t>.</w:t>
+      </w:r>
+    </w:p>
+    <w:p>
+      <w:pPr>
+        <w:rPr>
+          <w:b/>
+        </w:rPr>
+      </w:pPr>
+    </w:p>
+    <w:p>
+      <w:r>
+        <w:rPr>
+          <w:b/>
+        </w:rPr>
+        <w:t xml:space="preserve">Write </w:t>
+      </w:r>
+      <w:r>
+        <w:rPr>
+          <w:b/>
+        </w:rPr>
+        <w:t>t</w:t>
+      </w:r>
+      <w:r>
+        <w:rPr>
+          <w:b/>
+        </w:rPr>
+        <w:t>o Storage Server</w:t>
+      </w:r>
+      <w:r>
+        <w:rPr>
+          <w:b/>
+        </w:rPr>
+        <w:t xml:space="preserve"> </w:t>
+      </w:r>
+      <w:r>
+        <w:t xml:space="preserve">– This operation runs when the </w:t>
+      </w:r>
+      <w:r>
+        <w:rPr>
+          <w:b/>
+          <w:i/>
+        </w:rPr>
+        <w:t>encryptedBufferPointer</w:t>
+      </w:r>
+      <w:r>
+        <w:t xml:space="preserve"> (actually the</w:t>
+      </w:r>
+      <w:r>
+        <w:rPr>
+          <w:b/>
+        </w:rPr>
+        <w:t xml:space="preserve"> </w:t>
+      </w:r>
+      <w:r>
+        <w:rPr>
+          <w:b/>
+          <w:i/>
+        </w:rPr>
+        <w:t>encryptInputPointer</w:t>
+      </w:r>
+      <w:r>
+        <w:t xml:space="preserve"> from the Encrypt Buffer operation) is updated</w:t>
+      </w:r>
+      <w:r>
+        <w:t>, meaning encrypted data has been placed into the ByteBuffer and it can now be written out.</w:t>
+      </w:r>
+    </w:p>
+    <w:p>
+      <w:pPr>
+        <w:pStyle w:val="ListParagraph"/>
+        <w:numPr>
+          <w:ilvl w:val="0"/>
+          <w:numId w:val="6"/>
+        </w:numPr>
+      </w:pPr>
+      <w:r>
+        <w:t>Requires</w:t>
+      </w:r>
+    </w:p>
+    <w:p>
+      <w:pPr>
+        <w:pStyle w:val="ListParagraph"/>
+        <w:numPr>
+          <w:ilvl w:val="1"/>
+          <w:numId w:val="6"/>
+        </w:numPr>
+      </w:pPr>
+      <w:r>
+        <w:t>Storage Server Information</w:t>
+      </w:r>
+    </w:p>
+    <w:p>
+      <w:pPr>
+        <w:pStyle w:val="ListParagraph"/>
+        <w:numPr>
+          <w:ilvl w:val="1"/>
+          <w:numId w:val="6"/>
+        </w:numPr>
+      </w:pPr>
+      <w:r>
+        <w:t>That meta-data information has been written to the database</w:t>
+      </w:r>
+    </w:p>
+    <w:p>
+      <w:pPr>
+        <w:pStyle w:val="ListParagraph"/>
+        <w:numPr>
+          <w:ilvl w:val="1"/>
+          <w:numId w:val="6"/>
+        </w:numPr>
+      </w:pPr>
+      <w:r>
+        <w:t>That the HTTP Request has been successfully sent to the Storage Server.</w:t>
+      </w:r>
+    </w:p>
+    <w:p>
+      <w:pPr>
+        <w:pStyle w:val="ListParagraph"/>
+        <w:numPr>
+          <w:ilvl w:val="1"/>
+          <w:numId w:val="6"/>
+        </w:numPr>
+      </w:pPr>
+      <w:r>
+        <w:t>Encrypted Buffer</w:t>
+      </w:r>
+    </w:p>
+    <w:p>
+      <w:pPr>
+        <w:pStyle w:val="ListParagraph"/>
+        <w:numPr>
+          <w:ilvl w:val="1"/>
+          <w:numId w:val="6"/>
+        </w:numPr>
+      </w:pPr>
+      <w:r>
+        <w:t>The amount of data to write for the chunk to the Storage Server</w:t>
+      </w:r>
+    </w:p>
+    <w:p>
+      <w:pPr>
+        <w:pStyle w:val="ListParagraph"/>
+        <w:numPr>
+          <w:ilvl w:val="0"/>
+          <w:numId w:val="6"/>
+        </w:numPr>
+      </w:pPr>
+      <w:r>
+        <w:t>Produces</w:t>
+      </w:r>
+    </w:p>
+    <w:p>
+      <w:pPr>
+        <w:pStyle w:val="ListParagraph"/>
+        <w:numPr>
+          <w:ilvl w:val="1"/>
+          <w:numId w:val="6"/>
+        </w:numPr>
+      </w:pPr>
+      <w:r>
+        <w:t>Boolean – Has entire chunk been written</w:t>
+      </w:r>
+    </w:p>
+    <w:p>
+      <w:pPr>
+        <w:pStyle w:val="ListParagraph"/>
+        <w:numPr>
+          <w:ilvl w:val="1"/>
+          <w:numId w:val="6"/>
+        </w:numPr>
+      </w:pPr>
+      <w:r>
+        <w:rPr>
+          <w:b/>
+          <w:i/>
+        </w:rPr>
+        <w:t xml:space="preserve">writeToStorageServerPtr </w:t>
+      </w:r>
+      <w:r>
+        <w:t xml:space="preserve">registered with </w:t>
+      </w:r>
+      <w:r>
+        <w:rPr>
+          <w:b/>
+        </w:rPr>
+        <w:t xml:space="preserve">storageServerWriteBufferManger </w:t>
+      </w:r>
+      <w:r>
+        <w:t xml:space="preserve">(owned by the RequestContext) with a dependency on the </w:t>
+      </w:r>
+      <w:r>
+        <w:rPr>
+          <w:b/>
+          <w:i/>
+        </w:rPr>
+        <w:t>encryptedBufferPointer</w:t>
+      </w:r>
+      <w:r>
+        <w:t>.</w:t>
+      </w:r>
+    </w:p>
+    <w:p>
+      <w:pPr>
+        <w:pStyle w:val="ListParagraph"/>
+        <w:numPr>
+          <w:ilvl w:val="1"/>
+          <w:numId w:val="6"/>
+        </w:numPr>
+      </w:pPr>
+      <w:r>
+        <w:rPr>
+          <w:b/>
+          <w:i/>
+        </w:rPr>
         <w:lastRenderedPageBreak/>
-        <w:t>An empty ByteBuffer to build the HTTP Request in</w:t>
-      </w:r>
-    </w:p>
-    <w:p>
-      <w:pPr>
-        <w:pStyle w:val="ListParagraph"/>
-        <w:numPr>
-          <w:ilvl w:val="0"/>
-          <w:numId w:val="33"/>
+        <w:t>writeDonePointer</w:t>
+      </w:r>
+      <w:r>
+        <w:t xml:space="preserve"> registered with the </w:t>
+      </w:r>
+      <w:r>
+        <w:rPr>
+          <w:b/>
+        </w:rPr>
+        <w:t>storageServerWriteBufferManager</w:t>
+      </w:r>
+      <w:r>
+        <w:t xml:space="preserve"> with a dependency on </w:t>
+      </w:r>
+      <w:r>
+        <w:rPr>
+          <w:b/>
+          <w:i/>
+        </w:rPr>
+        <w:t>writeToStorage</w:t>
+      </w:r>
+      <w:r>
+        <w:rPr>
+          <w:b/>
+          <w:i/>
+        </w:rPr>
+        <w:t>Server</w:t>
+      </w:r>
+      <w:r>
+        <w:rPr>
+          <w:b/>
+          <w:i/>
+        </w:rPr>
+        <w:t>Ptr</w:t>
+      </w:r>
+      <w:r>
+        <w:t>.</w:t>
+      </w:r>
+    </w:p>
+    <w:p>
+      <w:pPr>
+        <w:pStyle w:val="ListParagraph"/>
+        <w:numPr>
+          <w:ilvl w:val="0"/>
+          <w:numId w:val="6"/>
+        </w:numPr>
+      </w:pPr>
+      <w:r>
+        <w:t>Events Generated</w:t>
+      </w:r>
+    </w:p>
+    <w:p>
+      <w:pPr>
+        <w:pStyle w:val="ListParagraph"/>
+        <w:numPr>
+          <w:ilvl w:val="1"/>
+          <w:numId w:val="6"/>
+        </w:numPr>
+        <w:rPr>
+          <w:color w:val="FF0000"/>
+        </w:rPr>
+      </w:pPr>
+      <w:r>
+        <w:t xml:space="preserve">Generates an event to </w:t>
+      </w:r>
+      <w:r>
+        <w:rPr>
+          <w:b/>
+        </w:rPr>
+        <w:t>Write Shaw-256 to Storage Sever</w:t>
+      </w:r>
+      <w:r>
+        <w:t xml:space="preserve"> when an entire chunks data has been written to the Storage Server</w:t>
+      </w:r>
+      <w:r>
+        <w:t xml:space="preserve"> – </w:t>
+      </w:r>
+      <w:r>
+        <w:rPr>
+          <w:color w:val="FF0000"/>
+        </w:rPr>
+        <w:t>Not implemented</w:t>
+      </w:r>
+    </w:p>
+    <w:p/>
+    <w:p>
+      <w:pPr>
+        <w:rPr>
+          <w:b/>
+        </w:rPr>
+      </w:pPr>
+      <w:r>
+        <w:rPr>
+          <w:b/>
+        </w:rPr>
+        <w:t xml:space="preserve">Write Shaw-256 </w:t>
+      </w:r>
+      <w:r>
+        <w:rPr>
+          <w:b/>
+        </w:rPr>
+        <w:t>t</w:t>
+      </w:r>
+      <w:r>
+        <w:rPr>
+          <w:b/>
+        </w:rPr>
+        <w:t>o Storage Server</w:t>
+      </w:r>
+      <w:r>
+        <w:rPr>
+          <w:b/>
+        </w:rPr>
+        <w:t xml:space="preserve"> (</w:t>
+      </w:r>
+      <w:r>
+        <w:rPr>
+          <w:b/>
+          <w:color w:val="FF0000"/>
+        </w:rPr>
+        <w:t>Not implemented</w:t>
+      </w:r>
+      <w:r>
+        <w:rPr>
+          <w:b/>
+        </w:rPr>
+        <w:t>)</w:t>
+      </w:r>
+    </w:p>
+    <w:p>
+      <w:pPr>
+        <w:pStyle w:val="ListParagraph"/>
+        <w:numPr>
+          <w:ilvl w:val="0"/>
+          <w:numId w:val="6"/>
+        </w:numPr>
+      </w:pPr>
+      <w:r>
+        <w:t>Requires</w:t>
+      </w:r>
+    </w:p>
+    <w:p>
+      <w:pPr>
+        <w:pStyle w:val="ListParagraph"/>
+        <w:numPr>
+          <w:ilvl w:val="1"/>
+          <w:numId w:val="6"/>
+        </w:numPr>
+      </w:pPr>
+      <w:r>
+        <w:t>Storage Server Information</w:t>
+      </w:r>
+    </w:p>
+    <w:p>
+      <w:pPr>
+        <w:pStyle w:val="ListParagraph"/>
+        <w:numPr>
+          <w:ilvl w:val="1"/>
+          <w:numId w:val="6"/>
+        </w:numPr>
+      </w:pPr>
+      <w:r>
+        <w:t xml:space="preserve">Entire chunk has been written to Storage Server (Event from </w:t>
+      </w:r>
+      <w:r>
+        <w:rPr>
+          <w:b/>
+        </w:rPr>
+        <w:t xml:space="preserve">Write </w:t>
+      </w:r>
+      <w:r>
+        <w:rPr>
+          <w:b/>
+        </w:rPr>
+        <w:t>t</w:t>
+      </w:r>
+      <w:r>
+        <w:rPr>
+          <w:b/>
+        </w:rPr>
+        <w:t>o Storage Server</w:t>
+      </w:r>
+      <w:r>
+        <w:t>)</w:t>
+      </w:r>
+    </w:p>
+    <w:p>
+      <w:pPr>
+        <w:pStyle w:val="ListParagraph"/>
+        <w:numPr>
+          <w:ilvl w:val="1"/>
+          <w:numId w:val="6"/>
+        </w:numPr>
+      </w:pPr>
+      <w:r>
+        <w:t>Final Shaw-256 value</w:t>
+      </w:r>
+      <w:r>
+        <w:t xml:space="preserve"> (Event/product from </w:t>
+      </w:r>
+      <w:r>
+        <w:rPr>
+          <w:b/>
+        </w:rPr>
+        <w:t>Compute Shaw-256</w:t>
+      </w:r>
+      <w:r>
+        <w:t>)</w:t>
+      </w:r>
+    </w:p>
+    <w:p>
+      <w:pPr>
+        <w:pStyle w:val="ListParagraph"/>
+        <w:numPr>
+          <w:ilvl w:val="0"/>
+          <w:numId w:val="6"/>
         </w:numPr>
       </w:pPr>
       <w:r>
@@ -5150,19 +5886,260 @@
         <w:pStyle w:val="ListParagraph"/>
         <w:numPr>
           <w:ilvl w:val="1"/>
-          <w:numId w:val="33"/>
-        </w:numPr>
-      </w:pPr>
-      <w:r>
-        <w:t>A built HTTP Request to a particular Storage Server</w:t>
-      </w:r>
-    </w:p>
-    <w:p>
-      <w:pPr>
-        <w:pStyle w:val="ListParagraph"/>
-        <w:numPr>
-          <w:ilvl w:val="1"/>
-          <w:numId w:val="33"/>
+          <w:numId w:val="6"/>
+        </w:numPr>
+      </w:pPr>
+      <w:r>
+        <w:t>Boolean – All chunks written to Storage Server</w:t>
+      </w:r>
+    </w:p>
+    <w:p>
+      <w:pPr>
+        <w:pStyle w:val="ListParagraph"/>
+        <w:numPr>
+          <w:ilvl w:val="0"/>
+          <w:numId w:val="6"/>
+        </w:numPr>
+      </w:pPr>
+      <w:r>
+        <w:t>Events Generated</w:t>
+      </w:r>
+    </w:p>
+    <w:p>
+      <w:pPr>
+        <w:pStyle w:val="ListParagraph"/>
+        <w:numPr>
+          <w:ilvl w:val="1"/>
+          <w:numId w:val="6"/>
+        </w:numPr>
+      </w:pPr>
+      <w:r>
+        <w:t xml:space="preserve">Generates an event to </w:t>
+      </w:r>
+      <w:r>
+        <w:rPr>
+          <w:b/>
+        </w:rPr>
+        <w:t xml:space="preserve">Update Meta-Data </w:t>
+      </w:r>
+      <w:r>
+        <w:rPr>
+          <w:b/>
+        </w:rPr>
+        <w:t>i</w:t>
+      </w:r>
+      <w:r>
+        <w:rPr>
+          <w:b/>
+        </w:rPr>
+        <w:t xml:space="preserve">n Database </w:t>
+      </w:r>
+      <w:r>
+        <w:t>when all the</w:t>
+      </w:r>
+      <w:r>
+        <w:t xml:space="preserve"> writes to a chunk have completed</w:t>
+      </w:r>
+    </w:p>
+    <w:p/>
+    <w:p>
+      <w:r>
+        <w:rPr>
+          <w:b/>
+        </w:rPr>
+        <w:t xml:space="preserve">Update Meta-Data </w:t>
+      </w:r>
+      <w:r>
+        <w:rPr>
+          <w:b/>
+        </w:rPr>
+        <w:t>i</w:t>
+      </w:r>
+      <w:r>
+        <w:rPr>
+          <w:b/>
+        </w:rPr>
+        <w:t>n Database</w:t>
+      </w:r>
+      <w:r>
+        <w:rPr>
+          <w:b/>
+        </w:rPr>
+        <w:t xml:space="preserve"> (</w:t>
+      </w:r>
+      <w:r>
+        <w:rPr>
+          <w:b/>
+          <w:color w:val="FF0000"/>
+        </w:rPr>
+        <w:t>Not implemented</w:t>
+      </w:r>
+      <w:r>
+        <w:rPr>
+          <w:b/>
+        </w:rPr>
+        <w:t>)</w:t>
+      </w:r>
+      <w:r>
+        <w:t xml:space="preserve"> – This is when the data and shaw-256 writes have completed to a Storage Server</w:t>
+      </w:r>
+    </w:p>
+    <w:p>
+      <w:pPr>
+        <w:pStyle w:val="ListParagraph"/>
+        <w:numPr>
+          <w:ilvl w:val="0"/>
+          <w:numId w:val="9"/>
+        </w:numPr>
+      </w:pPr>
+      <w:r>
+        <w:t>Requires</w:t>
+      </w:r>
+    </w:p>
+    <w:p>
+      <w:pPr>
+        <w:pStyle w:val="ListParagraph"/>
+        <w:numPr>
+          <w:ilvl w:val="1"/>
+          <w:numId w:val="9"/>
+        </w:numPr>
+      </w:pPr>
+      <w:r>
+        <w:t>Chunk write completed</w:t>
+      </w:r>
+    </w:p>
+    <w:p>
+      <w:pPr>
+        <w:pStyle w:val="ListParagraph"/>
+        <w:numPr>
+          <w:ilvl w:val="1"/>
+          <w:numId w:val="9"/>
+        </w:numPr>
+      </w:pPr>
+      <w:r>
+        <w:t>Number of chunks required for the client PUT object</w:t>
+      </w:r>
+    </w:p>
+    <w:p>
+      <w:pPr>
+        <w:pStyle w:val="ListParagraph"/>
+        <w:numPr>
+          <w:ilvl w:val="0"/>
+          <w:numId w:val="9"/>
+        </w:numPr>
+      </w:pPr>
+      <w:r>
+        <w:t>Produces</w:t>
+      </w:r>
+    </w:p>
+    <w:p>
+      <w:pPr>
+        <w:pStyle w:val="ListParagraph"/>
+        <w:numPr>
+          <w:ilvl w:val="0"/>
+          <w:numId w:val="9"/>
+        </w:numPr>
+      </w:pPr>
+      <w:r>
+        <w:t>Events Generated</w:t>
+      </w:r>
+    </w:p>
+    <w:p>
+      <w:pPr>
+        <w:pStyle w:val="ListParagraph"/>
+        <w:numPr>
+          <w:ilvl w:val="1"/>
+          <w:numId w:val="9"/>
+        </w:numPr>
+      </w:pPr>
+      <w:r>
+        <w:t xml:space="preserve">Send an event to </w:t>
+      </w:r>
+      <w:r>
+        <w:rPr>
+          <w:b/>
+        </w:rPr>
+        <w:t xml:space="preserve">Send Completion Status </w:t>
+      </w:r>
+      <w:r>
+        <w:rPr>
+          <w:b/>
+        </w:rPr>
+        <w:t>t</w:t>
+      </w:r>
+      <w:r>
+        <w:rPr>
+          <w:b/>
+        </w:rPr>
+        <w:t>o Client</w:t>
+      </w:r>
+      <w:r>
+        <w:t xml:space="preserve"> when all chunks have been written to the Storage Servers for the client object.</w:t>
+      </w:r>
+    </w:p>
+    <w:p>
+      <w:pPr>
+        <w:rPr>
+          <w:b/>
+        </w:rPr>
+      </w:pPr>
+    </w:p>
+    <w:p>
+      <w:r>
+        <w:rPr>
+          <w:b/>
+        </w:rPr>
+        <w:t>Read Response Buffer from Storage Server</w:t>
+      </w:r>
+      <w:r>
+        <w:t xml:space="preserve"> – This is the operation that runs to cause the HTTP Response data to be read in from the Storage Server.</w:t>
+      </w:r>
+    </w:p>
+    <w:p>
+      <w:pPr>
+        <w:pStyle w:val="ListParagraph"/>
+        <w:numPr>
+          <w:ilvl w:val="0"/>
+          <w:numId w:val="35"/>
+        </w:numPr>
+      </w:pPr>
+      <w:r>
+        <w:t>Requires</w:t>
+      </w:r>
+    </w:p>
+    <w:p>
+      <w:pPr>
+        <w:pStyle w:val="ListParagraph"/>
+        <w:numPr>
+          <w:ilvl w:val="1"/>
+          <w:numId w:val="35"/>
+        </w:numPr>
+      </w:pPr>
+      <w:r>
+        <w:t>Emp</w:t>
+      </w:r>
+      <w:r>
+        <w:t>ty ByteBuffer(s) which are allocated as part of the Setup Chunk Write operation.</w:t>
+      </w:r>
+    </w:p>
+    <w:p>
+      <w:pPr>
+        <w:pStyle w:val="ListParagraph"/>
+        <w:numPr>
+          <w:ilvl w:val="0"/>
+          <w:numId w:val="35"/>
+        </w:numPr>
+      </w:pPr>
+      <w:r>
+        <w:t>Produces</w:t>
+      </w:r>
+    </w:p>
+    <w:p>
+      <w:pPr>
+        <w:pStyle w:val="ListParagraph"/>
+        <w:numPr>
+          <w:ilvl w:val="1"/>
+          <w:numId w:val="35"/>
         </w:numPr>
       </w:pPr>
       <w:r>
@@ -5170,16 +6147,190 @@
           <w:b/>
           <w:i/>
         </w:rPr>
-        <w:t>writePointer</w:t>
-      </w:r>
-      <w:r>
-        <w:t xml:space="preserve"> registered with the </w:t>
-      </w:r>
-      <w:r>
-        <w:rPr>
-          <w:b/>
-        </w:rPr>
-        <w:t>storageServerBufferManager</w:t>
+        <w:t>readBufferPointer</w:t>
+      </w:r>
+      <w:r>
+        <w:t xml:space="preserve"> registered with </w:t>
+      </w:r>
+      <w:r>
+        <w:rPr>
+          <w:b/>
+        </w:rPr>
+        <w:t>storageServerResponseBufferManager</w:t>
+      </w:r>
+      <w:r>
+        <w:t xml:space="preserve"> and has a dependency on </w:t>
+      </w:r>
+      <w:r>
+        <w:rPr>
+          <w:b/>
+          <w:i/>
+        </w:rPr>
+        <w:t>meterBufferPtr</w:t>
+      </w:r>
+      <w:r>
+        <w:t xml:space="preserve"> (which is the </w:t>
+      </w:r>
+      <w:r>
+        <w:rPr>
+          <w:b/>
+          <w:i/>
+        </w:rPr>
+        <w:t>respBufferPointer</w:t>
+      </w:r>
+      <w:r>
+        <w:t xml:space="preserve"> created in the Setup Chunk Write operation).</w:t>
+      </w:r>
+    </w:p>
+    <w:p>
+      <w:pPr>
+        <w:pStyle w:val="ListParagraph"/>
+        <w:numPr>
+          <w:ilvl w:val="1"/>
+          <w:numId w:val="35"/>
+        </w:numPr>
+      </w:pPr>
+      <w:r>
+        <w:t xml:space="preserve">Registers the </w:t>
+      </w:r>
+      <w:r>
+        <w:rPr>
+          <w:b/>
+        </w:rPr>
+        <w:t>storageServerResponseBufferManager</w:t>
+      </w:r>
+      <w:r>
+        <w:t xml:space="preserve"> and the </w:t>
+      </w:r>
+      <w:r>
+        <w:rPr>
+          <w:b/>
+          <w:i/>
+        </w:rPr>
+        <w:t>readBufferPointer</w:t>
+      </w:r>
+      <w:r>
+        <w:t xml:space="preserve"> with the NioSocket connection used to communicate with the Storage Server.</w:t>
+      </w:r>
+    </w:p>
+    <w:p>
+      <w:pPr>
+        <w:pStyle w:val="ListParagraph"/>
+        <w:numPr>
+          <w:ilvl w:val="0"/>
+          <w:numId w:val="35"/>
+        </w:numPr>
+      </w:pPr>
+      <w:r>
+        <w:t>Events Generated</w:t>
+      </w:r>
+    </w:p>
+    <w:p>
+      <w:pPr>
+        <w:pStyle w:val="ListParagraph"/>
+        <w:numPr>
+          <w:ilvl w:val="1"/>
+          <w:numId w:val="35"/>
+        </w:numPr>
+      </w:pPr>
+      <w:r>
+        <w:t>Informs the NioSocket connection that there is an available read ByteBuffer that is expecting data.</w:t>
+      </w:r>
+    </w:p>
+    <w:p/>
+    <w:p>
+      <w:r>
+        <w:rPr>
+          <w:b/>
+        </w:rPr>
+        <w:lastRenderedPageBreak/>
+        <w:t>Storage Server HTTP Response Handler</w:t>
+      </w:r>
+      <w:r>
+        <w:t xml:space="preserve"> – This operation handles checking that the HTTP Response returned by the Storage Server is valid and if the response was good or contained an error.</w:t>
+      </w:r>
+    </w:p>
+    <w:p>
+      <w:pPr>
+        <w:pStyle w:val="ListParagraph"/>
+        <w:numPr>
+          <w:ilvl w:val="0"/>
+          <w:numId w:val="37"/>
+        </w:numPr>
+      </w:pPr>
+      <w:r>
+        <w:t>Requires</w:t>
+      </w:r>
+    </w:p>
+    <w:p>
+      <w:pPr>
+        <w:pStyle w:val="ListParagraph"/>
+        <w:numPr>
+          <w:ilvl w:val="1"/>
+          <w:numId w:val="37"/>
+        </w:numPr>
+      </w:pPr>
+      <w:r>
+        <w:t>At least one ByteBuffer filled in with the HTTP Response from the Storage Server</w:t>
+      </w:r>
+    </w:p>
+    <w:p>
+      <w:pPr>
+        <w:pStyle w:val="ListParagraph"/>
+        <w:numPr>
+          <w:ilvl w:val="1"/>
+          <w:numId w:val="37"/>
+        </w:numPr>
+      </w:pPr>
+      <w:r>
+        <w:t>The Jetty HTTP Parser to perform the actual parsing of the buffer contents.</w:t>
+      </w:r>
+    </w:p>
+    <w:p>
+      <w:pPr>
+        <w:pStyle w:val="ListParagraph"/>
+        <w:numPr>
+          <w:ilvl w:val="0"/>
+          <w:numId w:val="37"/>
+        </w:numPr>
+      </w:pPr>
+      <w:r>
+        <w:t>Produces</w:t>
+      </w:r>
+    </w:p>
+    <w:p>
+      <w:pPr>
+        <w:pStyle w:val="ListParagraph"/>
+        <w:numPr>
+          <w:ilvl w:val="1"/>
+          <w:numId w:val="37"/>
+        </w:numPr>
+      </w:pPr>
+      <w:r>
+        <w:rPr>
+          <w:b/>
+          <w:i/>
+        </w:rPr>
+        <w:t>httpResponseBufferPointer</w:t>
+      </w:r>
+      <w:r>
+        <w:t xml:space="preserve"> registered with </w:t>
+      </w:r>
+      <w:r>
+        <w:rPr>
+          <w:b/>
+        </w:rPr>
+        <w:t>storageServerResponseBufferManger</w:t>
+      </w:r>
+      <w:r>
+        <w:t xml:space="preserve"> with a dependency on </w:t>
+      </w:r>
+      <w:r>
+        <w:rPr>
+          <w:b/>
+          <w:i/>
+        </w:rPr>
+        <w:t>readBufferPointer</w:t>
       </w:r>
       <w:r>
         <w:t>.</w:t>
@@ -5189,1087 +6340,11 @@
       <w:pPr>
         <w:pStyle w:val="ListParagraph"/>
         <w:numPr>
-          <w:ilvl w:val="0"/>
-          <w:numId w:val="33"/>
-        </w:numPr>
-      </w:pPr>
-      <w:r>
-        <w:t>Events Generated</w:t>
-      </w:r>
-    </w:p>
-    <w:p>
-      <w:pPr>
-        <w:pStyle w:val="ListParagraph"/>
-        <w:numPr>
-          <w:ilvl w:val="1"/>
-          <w:numId w:val="33"/>
-        </w:numPr>
-      </w:pPr>
-      <w:r>
-        <w:t xml:space="preserve">When the </w:t>
-      </w:r>
-      <w:r>
-        <w:rPr>
-          <w:b/>
-          <w:i/>
-        </w:rPr>
-        <w:t>writePointer</w:t>
-      </w:r>
-      <w:r>
-        <w:t xml:space="preserve"> is updated, this will cause the Write Header to Storage Server operation to be evented.</w:t>
-      </w:r>
-    </w:p>
-    <w:p/>
-    <w:p>
-      <w:r>
-        <w:rPr>
-          <w:b/>
-        </w:rPr>
-        <w:t xml:space="preserve">Write Header to Storage Server </w:t>
-      </w:r>
-      <w:r>
-        <w:t xml:space="preserve">– This operation is responsible for sending the HTTP Request that was built by the Build Header to Storage Server operation. The linked dependency between the </w:t>
-      </w:r>
-      <w:r>
-        <w:rPr>
-          <w:b/>
-          <w:i/>
-        </w:rPr>
-        <w:t>writeInfoPointer</w:t>
-      </w:r>
-      <w:r>
-        <w:t xml:space="preserve"> and the </w:t>
-      </w:r>
-      <w:r>
-        <w:rPr>
-          <w:b/>
-          <w:i/>
-        </w:rPr>
-        <w:t>writeDonePointer</w:t>
-      </w:r>
-      <w:r>
-        <w:t xml:space="preserve"> is so this operation can be evented when the data has been placed on the wire by the </w:t>
-      </w:r>
-      <w:proofErr w:type="spellStart"/>
-      <w:r>
-        <w:t>SocketChannel.write</w:t>
-      </w:r>
-      <w:proofErr w:type="spellEnd"/>
-      <w:r>
-        <w:t>().</w:t>
-      </w:r>
-    </w:p>
-    <w:p>
-      <w:pPr>
-        <w:pStyle w:val="ListParagraph"/>
-        <w:numPr>
-          <w:ilvl w:val="0"/>
-          <w:numId w:val="32"/>
-        </w:numPr>
-      </w:pPr>
-      <w:r>
-        <w:t>Requires</w:t>
-      </w:r>
-    </w:p>
-    <w:p>
-      <w:pPr>
-        <w:pStyle w:val="ListParagraph"/>
-        <w:numPr>
-          <w:ilvl w:val="1"/>
-          <w:numId w:val="32"/>
-        </w:numPr>
-      </w:pPr>
-      <w:r>
-        <w:t>Buffer filled in with the HTTP Request information</w:t>
-      </w:r>
-    </w:p>
-    <w:p>
-      <w:pPr>
-        <w:pStyle w:val="ListParagraph"/>
-        <w:numPr>
-          <w:ilvl w:val="0"/>
-          <w:numId w:val="32"/>
-        </w:numPr>
-      </w:pPr>
-      <w:r>
-        <w:t>Produces</w:t>
-      </w:r>
-    </w:p>
-    <w:p>
-      <w:pPr>
-        <w:pStyle w:val="ListParagraph"/>
-        <w:numPr>
-          <w:ilvl w:val="1"/>
-          <w:numId w:val="32"/>
-        </w:numPr>
-      </w:pPr>
-      <w:r>
-        <w:rPr>
-          <w:b/>
-          <w:i/>
-        </w:rPr>
-        <w:t>writeInfoPointer</w:t>
-      </w:r>
-      <w:r>
-        <w:t xml:space="preserve"> registered with the </w:t>
-      </w:r>
-      <w:r>
-        <w:rPr>
-          <w:b/>
-        </w:rPr>
-        <w:t>storageServerBufferManager</w:t>
-      </w:r>
-      <w:r>
-        <w:t xml:space="preserve"> with a dependency on </w:t>
-      </w:r>
-      <w:r>
-        <w:rPr>
-          <w:b/>
-          <w:i/>
-        </w:rPr>
-        <w:t>writePointer</w:t>
-      </w:r>
-      <w:r>
-        <w:t>.</w:t>
-      </w:r>
-    </w:p>
-    <w:p>
-      <w:pPr>
-        <w:pStyle w:val="ListParagraph"/>
-        <w:numPr>
-          <w:ilvl w:val="1"/>
-          <w:numId w:val="32"/>
-        </w:numPr>
-      </w:pPr>
-      <w:r>
-        <w:rPr>
-          <w:b/>
-          <w:i/>
-        </w:rPr>
-        <w:t>writeDonePointer</w:t>
-      </w:r>
-      <w:r>
-        <w:t xml:space="preserve"> registered with the </w:t>
-      </w:r>
-      <w:r>
-        <w:rPr>
-          <w:b/>
-        </w:rPr>
-        <w:t>storageServerBufferManager</w:t>
-      </w:r>
-      <w:r>
-        <w:t xml:space="preserve"> with a dependency on </w:t>
-      </w:r>
-      <w:r>
-        <w:rPr>
-          <w:b/>
-          <w:i/>
-        </w:rPr>
-        <w:t>writeInfoPointer</w:t>
-      </w:r>
-      <w:r>
-        <w:t>.</w:t>
-      </w:r>
-    </w:p>
-    <w:p>
-      <w:pPr>
-        <w:rPr>
-          <w:b/>
-        </w:rPr>
-      </w:pPr>
-    </w:p>
-    <w:p>
-      <w:r>
-        <w:rPr>
-          <w:b/>
-        </w:rPr>
-        <w:t xml:space="preserve">Write </w:t>
-      </w:r>
-      <w:r>
-        <w:rPr>
-          <w:b/>
-        </w:rPr>
-        <w:t>t</w:t>
-      </w:r>
-      <w:r>
-        <w:rPr>
-          <w:b/>
-        </w:rPr>
-        <w:t>o Storage Server</w:t>
-      </w:r>
-      <w:r>
-        <w:rPr>
-          <w:b/>
-        </w:rPr>
-        <w:t xml:space="preserve"> </w:t>
-      </w:r>
-      <w:r>
-        <w:t xml:space="preserve">– This operation runs when the </w:t>
-      </w:r>
-      <w:r>
-        <w:rPr>
-          <w:b/>
-          <w:i/>
-        </w:rPr>
-        <w:t>encryptedBufferPointer</w:t>
-      </w:r>
-      <w:r>
-        <w:t xml:space="preserve"> (actually the</w:t>
-      </w:r>
-      <w:r>
-        <w:rPr>
-          <w:b/>
-        </w:rPr>
-        <w:t xml:space="preserve"> </w:t>
-      </w:r>
-      <w:r>
-        <w:rPr>
-          <w:b/>
-          <w:i/>
-        </w:rPr>
-        <w:t>encryptInputPointer</w:t>
-      </w:r>
-      <w:r>
-        <w:t xml:space="preserve"> from the Encrypt Buffer operation) is updated</w:t>
-      </w:r>
-      <w:r>
-        <w:t>, meaning encrypted data has been placed into the ByteBuffer and it can now be written out.</w:t>
-      </w:r>
-    </w:p>
-    <w:p>
-      <w:pPr>
-        <w:pStyle w:val="ListParagraph"/>
-        <w:numPr>
-          <w:ilvl w:val="0"/>
-          <w:numId w:val="6"/>
-        </w:numPr>
-      </w:pPr>
-      <w:r>
-        <w:t>Requires</w:t>
-      </w:r>
-    </w:p>
-    <w:p>
-      <w:pPr>
-        <w:pStyle w:val="ListParagraph"/>
-        <w:numPr>
-          <w:ilvl w:val="1"/>
-          <w:numId w:val="6"/>
-        </w:numPr>
-      </w:pPr>
-      <w:r>
-        <w:t>Storage Server Information</w:t>
-      </w:r>
-    </w:p>
-    <w:p>
-      <w:pPr>
-        <w:pStyle w:val="ListParagraph"/>
-        <w:numPr>
-          <w:ilvl w:val="1"/>
-          <w:numId w:val="6"/>
-        </w:numPr>
-      </w:pPr>
-      <w:r>
-        <w:t>That meta-data information has been written to the database</w:t>
-      </w:r>
-    </w:p>
-    <w:p>
-      <w:pPr>
-        <w:pStyle w:val="ListParagraph"/>
-        <w:numPr>
-          <w:ilvl w:val="1"/>
-          <w:numId w:val="6"/>
-        </w:numPr>
-      </w:pPr>
-      <w:r>
-        <w:t>That the HTTP Request has been successfully sent to the Storage Server.</w:t>
-      </w:r>
-    </w:p>
-    <w:p>
-      <w:pPr>
-        <w:pStyle w:val="ListParagraph"/>
-        <w:numPr>
-          <w:ilvl w:val="1"/>
-          <w:numId w:val="6"/>
-        </w:numPr>
-      </w:pPr>
-      <w:r>
-        <w:t>Encrypted Buffer</w:t>
-      </w:r>
-    </w:p>
-    <w:p>
-      <w:pPr>
-        <w:pStyle w:val="ListParagraph"/>
-        <w:numPr>
-          <w:ilvl w:val="1"/>
-          <w:numId w:val="6"/>
-        </w:numPr>
-      </w:pPr>
-      <w:r>
-        <w:t>The amount of data to write for the chunk to the Storage Server</w:t>
-      </w:r>
-    </w:p>
-    <w:p>
-      <w:pPr>
-        <w:pStyle w:val="ListParagraph"/>
-        <w:numPr>
-          <w:ilvl w:val="0"/>
-          <w:numId w:val="6"/>
-        </w:numPr>
-      </w:pPr>
-      <w:r>
-        <w:t>Produces</w:t>
-      </w:r>
-    </w:p>
-    <w:p>
-      <w:pPr>
-        <w:pStyle w:val="ListParagraph"/>
-        <w:numPr>
-          <w:ilvl w:val="1"/>
-          <w:numId w:val="6"/>
-        </w:numPr>
-      </w:pPr>
-      <w:r>
-        <w:t>Boolean – Has entire chunk been written</w:t>
-      </w:r>
-    </w:p>
-    <w:p>
-      <w:pPr>
-        <w:pStyle w:val="ListParagraph"/>
-        <w:numPr>
-          <w:ilvl w:val="1"/>
-          <w:numId w:val="6"/>
-        </w:numPr>
-      </w:pPr>
-      <w:r>
-        <w:rPr>
-          <w:b/>
-          <w:i/>
-        </w:rPr>
-        <w:t xml:space="preserve">writeToStorageServerPtr </w:t>
-      </w:r>
-      <w:r>
-        <w:t xml:space="preserve">registered with </w:t>
-      </w:r>
-      <w:r>
-        <w:rPr>
-          <w:b/>
-        </w:rPr>
-        <w:t xml:space="preserve">storageServerWriteBufferManger </w:t>
-      </w:r>
-      <w:r>
-        <w:t xml:space="preserve">(owned by the RequestContext) with a dependency on the </w:t>
-      </w:r>
-      <w:r>
-        <w:rPr>
-          <w:b/>
-          <w:i/>
-        </w:rPr>
-        <w:t>encryptedBufferPointer</w:t>
-      </w:r>
-      <w:r>
-        <w:t>.</w:t>
-      </w:r>
-    </w:p>
-    <w:p>
-      <w:pPr>
-        <w:pStyle w:val="ListParagraph"/>
-        <w:numPr>
-          <w:ilvl w:val="1"/>
-          <w:numId w:val="6"/>
-        </w:numPr>
-      </w:pPr>
-      <w:r>
-        <w:rPr>
-          <w:b/>
-          <w:i/>
-        </w:rPr>
-        <w:t>writeDonePointer</w:t>
-      </w:r>
-      <w:r>
-        <w:t xml:space="preserve"> registered with the </w:t>
-      </w:r>
-      <w:r>
-        <w:rPr>
-          <w:b/>
-        </w:rPr>
-        <w:t>storageServerWriteBufferManager</w:t>
-      </w:r>
-      <w:r>
-        <w:t xml:space="preserve"> with a dependency on </w:t>
-      </w:r>
-      <w:r>
-        <w:rPr>
-          <w:b/>
-          <w:i/>
-        </w:rPr>
-        <w:t>writeToStorage</w:t>
-      </w:r>
-      <w:r>
-        <w:rPr>
-          <w:b/>
-          <w:i/>
-        </w:rPr>
-        <w:t>Server</w:t>
-      </w:r>
-      <w:r>
-        <w:rPr>
-          <w:b/>
-          <w:i/>
-        </w:rPr>
-        <w:t>Ptr</w:t>
-      </w:r>
-      <w:r>
-        <w:t>.</w:t>
-      </w:r>
-    </w:p>
-    <w:p>
-      <w:pPr>
-        <w:pStyle w:val="ListParagraph"/>
-        <w:numPr>
-          <w:ilvl w:val="0"/>
-          <w:numId w:val="6"/>
-        </w:numPr>
-      </w:pPr>
-      <w:r>
-        <w:t>Events Generated</w:t>
-      </w:r>
-    </w:p>
-    <w:p>
-      <w:pPr>
-        <w:pStyle w:val="ListParagraph"/>
-        <w:numPr>
-          <w:ilvl w:val="1"/>
-          <w:numId w:val="6"/>
-        </w:numPr>
-        <w:rPr>
-          <w:color w:val="FF0000"/>
-        </w:rPr>
-      </w:pPr>
-      <w:r>
-        <w:t xml:space="preserve">Generates an event to </w:t>
-      </w:r>
-      <w:r>
-        <w:rPr>
-          <w:b/>
-        </w:rPr>
-        <w:t>Write Shaw-256 to Storage Sever</w:t>
-      </w:r>
-      <w:r>
-        <w:t xml:space="preserve"> when an entire chunks data has been written to the Storage Server</w:t>
-      </w:r>
-      <w:r>
-        <w:t xml:space="preserve"> – </w:t>
-      </w:r>
-      <w:r>
-        <w:rPr>
-          <w:color w:val="FF0000"/>
-        </w:rPr>
-        <w:t>Not implemented</w:t>
-      </w:r>
-    </w:p>
-    <w:p/>
-    <w:p>
-      <w:pPr>
-        <w:rPr>
-          <w:b/>
-        </w:rPr>
-      </w:pPr>
-      <w:r>
-        <w:rPr>
-          <w:b/>
-        </w:rPr>
-        <w:t xml:space="preserve">Write Shaw-256 </w:t>
-      </w:r>
-      <w:r>
-        <w:rPr>
-          <w:b/>
-        </w:rPr>
-        <w:t>t</w:t>
-      </w:r>
-      <w:r>
-        <w:rPr>
-          <w:b/>
-        </w:rPr>
-        <w:t>o Storage Server</w:t>
-      </w:r>
-      <w:r>
-        <w:rPr>
-          <w:b/>
-        </w:rPr>
-        <w:t xml:space="preserve"> (</w:t>
-      </w:r>
-      <w:r>
-        <w:rPr>
-          <w:b/>
-          <w:color w:val="FF0000"/>
-        </w:rPr>
-        <w:t>Not implemented</w:t>
-      </w:r>
-      <w:r>
-        <w:rPr>
-          <w:b/>
-        </w:rPr>
-        <w:t>)</w:t>
-      </w:r>
-    </w:p>
-    <w:p>
-      <w:pPr>
-        <w:pStyle w:val="ListParagraph"/>
-        <w:numPr>
-          <w:ilvl w:val="0"/>
-          <w:numId w:val="6"/>
-        </w:numPr>
-      </w:pPr>
-      <w:r>
-        <w:t>Requires</w:t>
-      </w:r>
-    </w:p>
-    <w:p>
-      <w:pPr>
-        <w:pStyle w:val="ListParagraph"/>
-        <w:numPr>
-          <w:ilvl w:val="1"/>
-          <w:numId w:val="6"/>
-        </w:numPr>
-      </w:pPr>
-      <w:r>
-        <w:t>Storage Server Information</w:t>
-      </w:r>
-    </w:p>
-    <w:p>
-      <w:pPr>
-        <w:pStyle w:val="ListParagraph"/>
-        <w:numPr>
-          <w:ilvl w:val="1"/>
-          <w:numId w:val="6"/>
-        </w:numPr>
-      </w:pPr>
-      <w:r>
-        <w:lastRenderedPageBreak/>
-        <w:t xml:space="preserve">Entire chunk has been written to Storage Server (Event from </w:t>
-      </w:r>
-      <w:r>
-        <w:rPr>
-          <w:b/>
-        </w:rPr>
-        <w:t xml:space="preserve">Write </w:t>
-      </w:r>
-      <w:r>
-        <w:rPr>
-          <w:b/>
-        </w:rPr>
-        <w:t>t</w:t>
-      </w:r>
-      <w:r>
-        <w:rPr>
-          <w:b/>
-        </w:rPr>
-        <w:t>o Storage Server</w:t>
-      </w:r>
-      <w:r>
-        <w:t>)</w:t>
-      </w:r>
-    </w:p>
-    <w:p>
-      <w:pPr>
-        <w:pStyle w:val="ListParagraph"/>
-        <w:numPr>
-          <w:ilvl w:val="1"/>
-          <w:numId w:val="6"/>
-        </w:numPr>
-      </w:pPr>
-      <w:r>
-        <w:t>Final Shaw-256 value</w:t>
-      </w:r>
-      <w:r>
-        <w:t xml:space="preserve"> (Event/product from </w:t>
-      </w:r>
-      <w:r>
-        <w:rPr>
-          <w:b/>
-        </w:rPr>
-        <w:t>Compute Shaw-256</w:t>
-      </w:r>
-      <w:r>
-        <w:t>)</w:t>
-      </w:r>
-    </w:p>
-    <w:p>
-      <w:pPr>
-        <w:pStyle w:val="ListParagraph"/>
-        <w:numPr>
-          <w:ilvl w:val="0"/>
-          <w:numId w:val="6"/>
-        </w:numPr>
-      </w:pPr>
-      <w:r>
-        <w:t>Produces</w:t>
-      </w:r>
-    </w:p>
-    <w:p>
-      <w:pPr>
-        <w:pStyle w:val="ListParagraph"/>
-        <w:numPr>
-          <w:ilvl w:val="1"/>
-          <w:numId w:val="6"/>
-        </w:numPr>
-      </w:pPr>
-      <w:r>
-        <w:t>Boolean – All chunks written to Storage Server</w:t>
-      </w:r>
-    </w:p>
-    <w:p>
-      <w:pPr>
-        <w:pStyle w:val="ListParagraph"/>
-        <w:numPr>
-          <w:ilvl w:val="0"/>
-          <w:numId w:val="6"/>
-        </w:numPr>
-      </w:pPr>
-      <w:r>
-        <w:t>Events Generated</w:t>
-      </w:r>
-    </w:p>
-    <w:p>
-      <w:pPr>
-        <w:pStyle w:val="ListParagraph"/>
-        <w:numPr>
-          <w:ilvl w:val="1"/>
-          <w:numId w:val="6"/>
-        </w:numPr>
-      </w:pPr>
-      <w:r>
-        <w:t xml:space="preserve">Generates an event to </w:t>
-      </w:r>
-      <w:r>
-        <w:rPr>
-          <w:b/>
-        </w:rPr>
-        <w:t xml:space="preserve">Update Meta-Data </w:t>
-      </w:r>
-      <w:r>
-        <w:rPr>
-          <w:b/>
-        </w:rPr>
-        <w:t>i</w:t>
-      </w:r>
-      <w:r>
-        <w:rPr>
-          <w:b/>
-        </w:rPr>
-        <w:t xml:space="preserve">n Database </w:t>
-      </w:r>
-      <w:r>
-        <w:t>when all the</w:t>
-      </w:r>
-      <w:r>
-        <w:t xml:space="preserve"> writes to a chunk have completed</w:t>
-      </w:r>
-    </w:p>
-    <w:p/>
-    <w:p>
-      <w:r>
-        <w:rPr>
-          <w:b/>
-        </w:rPr>
-        <w:t xml:space="preserve">Update Meta-Data </w:t>
-      </w:r>
-      <w:r>
-        <w:rPr>
-          <w:b/>
-        </w:rPr>
-        <w:t>i</w:t>
-      </w:r>
-      <w:r>
-        <w:rPr>
-          <w:b/>
-        </w:rPr>
-        <w:t>n Database</w:t>
-      </w:r>
-      <w:r>
-        <w:rPr>
-          <w:b/>
-        </w:rPr>
-        <w:t xml:space="preserve"> (</w:t>
-      </w:r>
-      <w:r>
-        <w:rPr>
-          <w:b/>
-          <w:color w:val="FF0000"/>
-        </w:rPr>
-        <w:t>Not implemented</w:t>
-      </w:r>
-      <w:r>
-        <w:rPr>
-          <w:b/>
-        </w:rPr>
-        <w:t>)</w:t>
-      </w:r>
-      <w:r>
-        <w:t xml:space="preserve"> – This is when the data and shaw-256 writes have completed to a Storage Server</w:t>
-      </w:r>
-    </w:p>
-    <w:p>
-      <w:pPr>
-        <w:pStyle w:val="ListParagraph"/>
-        <w:numPr>
-          <w:ilvl w:val="0"/>
-          <w:numId w:val="9"/>
-        </w:numPr>
-      </w:pPr>
-      <w:r>
-        <w:t>Requires</w:t>
-      </w:r>
-    </w:p>
-    <w:p>
-      <w:pPr>
-        <w:pStyle w:val="ListParagraph"/>
-        <w:numPr>
-          <w:ilvl w:val="1"/>
-          <w:numId w:val="9"/>
-        </w:numPr>
-      </w:pPr>
-      <w:r>
-        <w:t>Chunk write completed</w:t>
-      </w:r>
-    </w:p>
-    <w:p>
-      <w:pPr>
-        <w:pStyle w:val="ListParagraph"/>
-        <w:numPr>
-          <w:ilvl w:val="1"/>
-          <w:numId w:val="9"/>
-        </w:numPr>
-      </w:pPr>
-      <w:r>
-        <w:t>Number of chunks required for the client PUT object</w:t>
-      </w:r>
-    </w:p>
-    <w:p>
-      <w:pPr>
-        <w:pStyle w:val="ListParagraph"/>
-        <w:numPr>
-          <w:ilvl w:val="0"/>
-          <w:numId w:val="9"/>
-        </w:numPr>
-      </w:pPr>
-      <w:r>
-        <w:t>Produces</w:t>
-      </w:r>
-    </w:p>
-    <w:p>
-      <w:pPr>
-        <w:pStyle w:val="ListParagraph"/>
-        <w:numPr>
-          <w:ilvl w:val="0"/>
-          <w:numId w:val="9"/>
-        </w:numPr>
-      </w:pPr>
-      <w:r>
-        <w:t>Events Generated</w:t>
-      </w:r>
-    </w:p>
-    <w:p>
-      <w:pPr>
-        <w:pStyle w:val="ListParagraph"/>
-        <w:numPr>
-          <w:ilvl w:val="1"/>
-          <w:numId w:val="9"/>
-        </w:numPr>
-      </w:pPr>
-      <w:r>
-        <w:t xml:space="preserve">Send an event to </w:t>
-      </w:r>
-      <w:r>
-        <w:rPr>
-          <w:b/>
-        </w:rPr>
-        <w:t xml:space="preserve">Send Completion Status </w:t>
-      </w:r>
-      <w:r>
-        <w:rPr>
-          <w:b/>
-        </w:rPr>
-        <w:t>t</w:t>
-      </w:r>
-      <w:r>
-        <w:rPr>
-          <w:b/>
-        </w:rPr>
-        <w:t>o Client</w:t>
-      </w:r>
-      <w:r>
-        <w:t xml:space="preserve"> when all chunks have been written to the Storage Servers for the client object.</w:t>
-      </w:r>
-    </w:p>
-    <w:p>
-      <w:pPr>
-        <w:rPr>
-          <w:b/>
-        </w:rPr>
-      </w:pPr>
-    </w:p>
-    <w:p>
-      <w:r>
-        <w:rPr>
-          <w:b/>
-        </w:rPr>
-        <w:t>Read Response Buffer from Storage Server</w:t>
-      </w:r>
-      <w:r>
-        <w:t xml:space="preserve"> – This is the operation that runs to cause the HTTP Response data to be read in from the Storage Server.</w:t>
-      </w:r>
-    </w:p>
-    <w:p>
-      <w:pPr>
-        <w:pStyle w:val="ListParagraph"/>
-        <w:numPr>
-          <w:ilvl w:val="0"/>
-          <w:numId w:val="35"/>
-        </w:numPr>
-      </w:pPr>
-      <w:r>
-        <w:t>Requires</w:t>
-      </w:r>
-    </w:p>
-    <w:p>
-      <w:pPr>
-        <w:pStyle w:val="ListParagraph"/>
-        <w:numPr>
-          <w:ilvl w:val="1"/>
-          <w:numId w:val="35"/>
-        </w:numPr>
-      </w:pPr>
-      <w:r>
-        <w:t>Emp</w:t>
-      </w:r>
-      <w:r>
-        <w:t>ty ByteBuffer(s) which are allocated as part of the Setup Chunk Write operation.</w:t>
-      </w:r>
-    </w:p>
-    <w:p>
-      <w:pPr>
-        <w:pStyle w:val="ListParagraph"/>
-        <w:numPr>
-          <w:ilvl w:val="0"/>
-          <w:numId w:val="35"/>
-        </w:numPr>
-      </w:pPr>
-      <w:r>
-        <w:t>Produces</w:t>
-      </w:r>
-    </w:p>
-    <w:p>
-      <w:pPr>
-        <w:pStyle w:val="ListParagraph"/>
-        <w:numPr>
-          <w:ilvl w:val="1"/>
-          <w:numId w:val="35"/>
-        </w:numPr>
-      </w:pPr>
-      <w:r>
-        <w:rPr>
-          <w:b/>
-          <w:i/>
-        </w:rPr>
-        <w:t>readBufferPointer</w:t>
-      </w:r>
-      <w:r>
-        <w:t xml:space="preserve"> registered with </w:t>
-      </w:r>
-      <w:r>
-        <w:rPr>
-          <w:b/>
-        </w:rPr>
-        <w:t>storageServerResponseBufferManager</w:t>
-      </w:r>
-      <w:r>
-        <w:t xml:space="preserve"> and has a dependency on </w:t>
-      </w:r>
-      <w:r>
-        <w:rPr>
-          <w:b/>
-          <w:i/>
-        </w:rPr>
-        <w:t>meterBufferPtr</w:t>
-      </w:r>
-      <w:r>
-        <w:t xml:space="preserve"> (which is the </w:t>
-      </w:r>
-      <w:r>
-        <w:rPr>
-          <w:b/>
-          <w:i/>
-        </w:rPr>
-        <w:t>respBufferPointer</w:t>
-      </w:r>
-      <w:r>
-        <w:t xml:space="preserve"> created in the Setup Chunk Write operation).</w:t>
-      </w:r>
-    </w:p>
-    <w:p>
-      <w:pPr>
-        <w:pStyle w:val="ListParagraph"/>
-        <w:numPr>
-          <w:ilvl w:val="1"/>
-          <w:numId w:val="35"/>
-        </w:numPr>
-      </w:pPr>
-      <w:r>
-        <w:t xml:space="preserve">Registers the </w:t>
-      </w:r>
-      <w:r>
-        <w:rPr>
-          <w:b/>
-        </w:rPr>
-        <w:t>storageServerResponseBufferManager</w:t>
-      </w:r>
-      <w:r>
-        <w:t xml:space="preserve"> and the </w:t>
-      </w:r>
-      <w:r>
-        <w:rPr>
-          <w:b/>
-          <w:i/>
-        </w:rPr>
-        <w:t>readBufferPointer</w:t>
-      </w:r>
-      <w:r>
-        <w:t xml:space="preserve"> with the NioSocket connection used to communicate with the Storage Server.</w:t>
-      </w:r>
-    </w:p>
-    <w:p>
-      <w:pPr>
-        <w:pStyle w:val="ListParagraph"/>
-        <w:numPr>
-          <w:ilvl w:val="0"/>
-          <w:numId w:val="35"/>
-        </w:numPr>
-      </w:pPr>
-      <w:r>
-        <w:t>Events Generated</w:t>
-      </w:r>
-    </w:p>
-    <w:p>
-      <w:pPr>
-        <w:pStyle w:val="ListParagraph"/>
-        <w:numPr>
-          <w:ilvl w:val="1"/>
-          <w:numId w:val="35"/>
-        </w:numPr>
-      </w:pPr>
-      <w:r>
-        <w:t>Informs the NioSocket connection that there is an available read ByteBuffer that is expecting data.</w:t>
-      </w:r>
-    </w:p>
-    <w:p/>
-    <w:p>
-      <w:r>
-        <w:rPr>
-          <w:b/>
-        </w:rPr>
-        <w:t>Storage Server HTTP Response Handler</w:t>
-      </w:r>
-      <w:r>
-        <w:t xml:space="preserve"> – This operation handles checking that the HTTP Response returned by the Storage Server is valid and if the response was good or contained an error.</w:t>
-      </w:r>
-    </w:p>
-    <w:p>
-      <w:pPr>
-        <w:pStyle w:val="ListParagraph"/>
-        <w:numPr>
-          <w:ilvl w:val="0"/>
+          <w:ilvl w:val="1"/>
           <w:numId w:val="37"/>
         </w:numPr>
       </w:pPr>
       <w:r>
-        <w:t>Requires</w:t>
-      </w:r>
-    </w:p>
-    <w:p>
-      <w:pPr>
-        <w:pStyle w:val="ListParagraph"/>
-        <w:numPr>
-          <w:ilvl w:val="1"/>
-          <w:numId w:val="37"/>
-        </w:numPr>
-      </w:pPr>
-      <w:r>
-        <w:t>At least one ByteBuffer filled in with the HTTP Response from the Storage Server</w:t>
-      </w:r>
-    </w:p>
-    <w:p>
-      <w:pPr>
-        <w:pStyle w:val="ListParagraph"/>
-        <w:numPr>
-          <w:ilvl w:val="1"/>
-          <w:numId w:val="37"/>
-        </w:numPr>
-      </w:pPr>
-      <w:r>
-        <w:t>The Jetty HTTP Parser to perform the actual parsing of the buffer contents.</w:t>
-      </w:r>
-    </w:p>
-    <w:p>
-      <w:pPr>
-        <w:pStyle w:val="ListParagraph"/>
-        <w:numPr>
-          <w:ilvl w:val="0"/>
-          <w:numId w:val="37"/>
-        </w:numPr>
-      </w:pPr>
-      <w:r>
-        <w:t>Produces</w:t>
-      </w:r>
-    </w:p>
-    <w:p>
-      <w:pPr>
-        <w:pStyle w:val="ListParagraph"/>
-        <w:numPr>
-          <w:ilvl w:val="1"/>
-          <w:numId w:val="37"/>
-        </w:numPr>
-      </w:pPr>
-      <w:r>
-        <w:rPr>
-          <w:b/>
-          <w:i/>
-        </w:rPr>
-        <w:t>httpResponseBufferPointer</w:t>
-      </w:r>
-      <w:r>
-        <w:t xml:space="preserve"> registered with </w:t>
-      </w:r>
-      <w:r>
-        <w:rPr>
-          <w:b/>
-        </w:rPr>
-        <w:t>storageServerResponseBufferManger</w:t>
-      </w:r>
-      <w:r>
-        <w:t xml:space="preserve"> with a dependency on </w:t>
-      </w:r>
-      <w:r>
-        <w:rPr>
-          <w:b/>
-          <w:i/>
-        </w:rPr>
-        <w:t>readBufferPointer</w:t>
-      </w:r>
-      <w:r>
-        <w:t>.</w:t>
-      </w:r>
-    </w:p>
-    <w:p>
-      <w:pPr>
-        <w:pStyle w:val="ListParagraph"/>
-        <w:numPr>
-          <w:ilvl w:val="1"/>
-          <w:numId w:val="37"/>
-        </w:numPr>
-      </w:pPr>
-      <w:r>
-        <w:lastRenderedPageBreak/>
         <w:t>StorageServerResponseCallback that is called when the parsing of the HTTP Response completes. This is how the completion and cleanup of the Storage Server chunk write is triggered.</w:t>
       </w:r>
     </w:p>

</xml_diff>